<commit_message>
fix; font.width; ruls; todo; fieldContextMenu;
</commit_message>
<xml_diff>
--- a/ruls/ruls.docx
+++ b/ruls/ruls.docx
@@ -479,21 +479,7 @@
                 <w:rStyle w:val="a6"/>
                 <w:noProof/>
               </w:rPr>
-              <w:t>Действия (Способности</w:t>
-            </w:r>
-            <w:r>
-              <w:rPr>
-                <w:rStyle w:val="a6"/>
-                <w:noProof/>
-              </w:rPr>
-              <w:t xml:space="preserve"> </w:t>
-            </w:r>
-            <w:r>
-              <w:rPr>
-                <w:rStyle w:val="a6"/>
-                <w:noProof/>
-              </w:rPr>
-              <w:t>и Магия)</w:t>
+              <w:t>Действия (Способности и Магия)</w:t>
             </w:r>
             <w:r>
               <w:rPr>
@@ -967,7 +953,15 @@
         <w:t>ому</w:t>
       </w:r>
       <w:r>
-        <w:t xml:space="preserve"> для каждой основной расы (Болота орков, Леса эльфов, пустыни негров, пещеры гномов, подводные пузыри мерфолков) + территории вторжения: хаоса, параллельного измерения, нежити, демонов, карателей (ангелы?).</w:t>
+        <w:t xml:space="preserve"> для каждой основной расы (Болота орков, Леса эльфов, пустыни негров, пещеры гномов, подводные пузыри </w:t>
+      </w:r>
+      <w:proofErr w:type="spellStart"/>
+      <w:r>
+        <w:t>мерфолков</w:t>
+      </w:r>
+      <w:proofErr w:type="spellEnd"/>
+      <w:r>
+        <w:t>) + территории вторжения: хаоса, параллельного измерения, нежити, демонов, карателей (ангелы?).</w:t>
       </w:r>
       <w:r>
         <w:t xml:space="preserve"> </w:t>
@@ -1015,11 +1009,24 @@
     </w:p>
     <w:p>
       <w:r>
-        <w:t>Чтобы сделать игру хорошей нужно представить себе типовые топовые раскачки</w:t>
-      </w:r>
-      <w:r>
-        <w:t>, шмот</w:t>
-      </w:r>
+        <w:t xml:space="preserve">Чтобы сделать игру хорошей нужно представить себе типовые </w:t>
+      </w:r>
+      <w:proofErr w:type="spellStart"/>
+      <w:r>
+        <w:t>топовые</w:t>
+      </w:r>
+      <w:proofErr w:type="spellEnd"/>
+      <w:r>
+        <w:t xml:space="preserve"> раскачки</w:t>
+      </w:r>
+      <w:r>
+        <w:t xml:space="preserve">, </w:t>
+      </w:r>
+      <w:proofErr w:type="spellStart"/>
+      <w:r>
+        <w:t>шмот</w:t>
+      </w:r>
+      <w:proofErr w:type="spellEnd"/>
       <w:r>
         <w:t xml:space="preserve"> и действия на поле боя. И отталкиваться от них в сторону уменьшения могущества персонажа.</w:t>
       </w:r>
@@ -1150,7 +1157,15 @@
         <w:t>?</w:t>
       </w:r>
       <w:r>
-        <w:t xml:space="preserve"> Или игрок хочет управлять аккуратным воином, молниеносно наносящим удары по самым уязвимым местам противников, отбивая и уворачиваясь от всех выпадов, стрел, магических атак</w:t>
+        <w:t xml:space="preserve"> Или игрок хочет управлять аккуратным воином, молниеносно наносящим удары по самым уязвимым местам противников, отбивая и </w:t>
+      </w:r>
+      <w:proofErr w:type="spellStart"/>
+      <w:r>
+        <w:t>уворачиваясь</w:t>
+      </w:r>
+      <w:proofErr w:type="spellEnd"/>
+      <w:r>
+        <w:t xml:space="preserve"> от всех выпадов, стрел, магических атак</w:t>
       </w:r>
       <w:r>
         <w:t>?</w:t>
@@ -1377,12 +1392,14 @@
       </w:r>
     </w:p>
     <w:p>
+      <w:proofErr w:type="spellStart"/>
       <w:r>
         <w:rPr>
           <w:b/>
         </w:rPr>
         <w:t>Статы</w:t>
       </w:r>
+      <w:proofErr w:type="spellEnd"/>
       <w:r>
         <w:t xml:space="preserve"> – классически</w:t>
       </w:r>
@@ -1475,8 +1492,6 @@
       <w:r>
         <w:t>– влияет на вероятность отреагировать на опасность.</w:t>
       </w:r>
-      <w:bookmarkStart w:id="3" w:name="_GoBack"/>
-      <w:bookmarkEnd w:id="3"/>
     </w:p>
     <w:p>
       <w:r>
@@ -1604,8 +1619,13 @@
       <w:r>
         <w:t xml:space="preserve">истик и атрибутов </w:t>
       </w:r>
-      <w:r>
-        <w:t>статов.</w:t>
+      <w:proofErr w:type="spellStart"/>
+      <w:r>
+        <w:t>статов</w:t>
+      </w:r>
+      <w:proofErr w:type="spellEnd"/>
+      <w:r>
+        <w:t>.</w:t>
       </w:r>
     </w:p>
     <w:p>
@@ -2014,14 +2034,14 @@
       <w:pPr>
         <w:pStyle w:val="1"/>
       </w:pPr>
-      <w:bookmarkStart w:id="4" w:name="_Toc445852483"/>
+      <w:bookmarkStart w:id="3" w:name="_Toc445852483"/>
       <w:r>
         <w:t>Характеристики оружия</w:t>
       </w:r>
       <w:r>
         <w:t xml:space="preserve"> и брони</w:t>
       </w:r>
-      <w:bookmarkEnd w:id="4"/>
+      <w:bookmarkEnd w:id="3"/>
     </w:p>
     <w:p>
       <w:r>
@@ -2066,7 +2086,15 @@
         <w:t>Размер</w:t>
       </w:r>
       <w:r>
-        <w:t xml:space="preserve"> – для определения хвата: двуручное, одноручное, вспомогательное (сюрикены, ножи).</w:t>
+        <w:t xml:space="preserve"> – для определения хвата: двуручное, одноручное, вспомогательное (</w:t>
+      </w:r>
+      <w:proofErr w:type="spellStart"/>
+      <w:r>
+        <w:t>сюрикены</w:t>
+      </w:r>
+      <w:proofErr w:type="spellEnd"/>
+      <w:r>
+        <w:t>, ножи).</w:t>
       </w:r>
       <w:r>
         <w:t xml:space="preserve"> Размер бывает независимый и размер относительно владельца оружия и цели по которой этим оружием бьют.</w:t>
@@ -2225,7 +2253,15 @@
         <w:t xml:space="preserve"> – колющий (стрела, копьё, чекан), режущий (сабля), дробящий (молот, кистень), рубящий</w:t>
       </w:r>
       <w:r>
-        <w:t xml:space="preserve"> (топор, фламберг), магический</w:t>
+        <w:t xml:space="preserve"> (топор, </w:t>
+      </w:r>
+      <w:proofErr w:type="spellStart"/>
+      <w:r>
+        <w:t>фламберг</w:t>
+      </w:r>
+      <w:proofErr w:type="spellEnd"/>
+      <w:r>
+        <w:t>), магический</w:t>
       </w:r>
       <w:r>
         <w:t xml:space="preserve">. От типа урона зависит вероятность преодоления оружием защиты цели. </w:t>
@@ -2287,7 +2323,15 @@
         <w:t xml:space="preserve"> – перчатку на голову не оденешь, а шлем на пузо не натянешь.</w:t>
       </w:r>
       <w:r>
-        <w:t xml:space="preserve"> Типовые части тела: голова (шлем, альвинтейл), торс (рубаха, плащ), ноги (штаны), руки (перчатки и наручи), ступни (обувь). Броня может иметь «частью тела» «не типовое» место крепление, например, левое плечо или шея. При этом можно одеть только одну вещь на «не типовое» место крепления.</w:t>
+        <w:t xml:space="preserve"> Типовые части тела: голова (шлем, </w:t>
+      </w:r>
+      <w:proofErr w:type="spellStart"/>
+      <w:r>
+        <w:t>альвинтейл</w:t>
+      </w:r>
+      <w:proofErr w:type="spellEnd"/>
+      <w:r>
+        <w:t>), торс (рубаха, плащ), ноги (штаны), руки (перчатки и наручи), ступни (обувь). Броня может иметь «частью тела» «не типовое» место крепление, например, левое плечо или шея. При этом можно одеть только одну вещь на «не типовое» место крепления.</w:t>
       </w:r>
     </w:p>
     <w:p>
@@ -2357,13 +2401,29 @@
         <w:rPr>
           <w:b/>
         </w:rPr>
-        <w:t>Возможность стековать</w:t>
-      </w:r>
+        <w:t xml:space="preserve">Возможность </w:t>
+      </w:r>
+      <w:proofErr w:type="spellStart"/>
+      <w:r>
+        <w:rPr>
+          <w:b/>
+        </w:rPr>
+        <w:t>стековать</w:t>
+      </w:r>
+      <w:proofErr w:type="spellEnd"/>
       <w:r>
         <w:t xml:space="preserve"> – можно одеть штаны под поножи…</w:t>
       </w:r>
       <w:r>
-        <w:t xml:space="preserve"> Каждая часть тела существа должна иметь очки стекования. Тяжелая латная перчатка займет все очки, а браслет не все, хватит еще на кожаную перчатку.</w:t>
+        <w:t xml:space="preserve"> Каждая часть тела существа должна иметь очки </w:t>
+      </w:r>
+      <w:proofErr w:type="spellStart"/>
+      <w:r>
+        <w:t>стекования</w:t>
+      </w:r>
+      <w:proofErr w:type="spellEnd"/>
+      <w:r>
+        <w:t>. Тяжелая латная перчатка займет все очки, а браслет не все, хватит еще на кожаную перчатку.</w:t>
       </w:r>
     </w:p>
     <w:p>
@@ -2377,7 +2437,15 @@
         <w:t xml:space="preserve"> – тяжелая, легкая, средняя. Определяет </w:t>
       </w:r>
       <w:r>
-        <w:t>штрафы при увороте от атаки или плавании</w:t>
+        <w:t xml:space="preserve">штрафы при </w:t>
+      </w:r>
+      <w:proofErr w:type="spellStart"/>
+      <w:r>
+        <w:t>увороте</w:t>
+      </w:r>
+      <w:proofErr w:type="spellEnd"/>
+      <w:r>
+        <w:t xml:space="preserve"> от атаки или плавании</w:t>
       </w:r>
       <w:r>
         <w:t>.</w:t>
@@ -2398,7 +2466,7 @@
       <w:pPr>
         <w:pStyle w:val="1"/>
       </w:pPr>
-      <w:bookmarkStart w:id="5" w:name="_Toc445852484"/>
+      <w:bookmarkStart w:id="4" w:name="_Toc445852484"/>
       <w:r>
         <w:lastRenderedPageBreak/>
         <w:t>Способности</w:t>
@@ -2406,7 +2474,7 @@
       <w:r>
         <w:t xml:space="preserve"> существ</w:t>
       </w:r>
-      <w:bookmarkEnd w:id="5"/>
+      <w:bookmarkEnd w:id="4"/>
     </w:p>
     <w:p>
       <w:r>
@@ -2857,8 +2925,13 @@
         <w:ind w:firstLine="708"/>
       </w:pPr>
       <w:r>
-        <w:t>Сделать зелье маны</w:t>
-      </w:r>
+        <w:t xml:space="preserve">Сделать зелье </w:t>
+      </w:r>
+      <w:proofErr w:type="spellStart"/>
+      <w:r>
+        <w:t>маны</w:t>
+      </w:r>
+      <w:proofErr w:type="spellEnd"/>
     </w:p>
     <w:p>
       <w:pPr>
@@ -2897,8 +2970,13 @@
         <w:ind w:firstLine="708"/>
       </w:pPr>
       <w:r>
-        <w:t>Создать голема</w:t>
-      </w:r>
+        <w:t xml:space="preserve">Создать </w:t>
+      </w:r>
+      <w:proofErr w:type="spellStart"/>
+      <w:r>
+        <w:t>голема</w:t>
+      </w:r>
+      <w:proofErr w:type="spellEnd"/>
     </w:p>
     <w:p>
       <w:pPr>
@@ -3068,29 +3146,29 @@
       <w:pPr>
         <w:pStyle w:val="1"/>
       </w:pPr>
-      <w:bookmarkStart w:id="6" w:name="_Toc445852485"/>
+      <w:bookmarkStart w:id="5" w:name="_Toc445852485"/>
       <w:r>
         <w:t>Магия</w:t>
       </w:r>
+      <w:bookmarkEnd w:id="5"/>
+    </w:p>
+    <w:p>
+      <w:r>
+        <w:t>Заклинания воздуха игнорируют броню, заклинания земли имеют серьезный останавливающий эффект, заклинания огня наносят больше повреждения, заклинания воды …, заклинания света лечат, заклинания тьмы понижают характеристики.</w:t>
+      </w:r>
+    </w:p>
+    <w:p>
+      <w:pPr>
+        <w:pStyle w:val="1"/>
+      </w:pPr>
+      <w:bookmarkStart w:id="6" w:name="_Toc445852486"/>
+      <w:r>
+        <w:t>Действия (Способности и Магия)</w:t>
+      </w:r>
       <w:bookmarkEnd w:id="6"/>
     </w:p>
     <w:p>
       <w:r>
-        <w:t>Заклинания воздуха игнорируют броню, заклинания земли имеют серьезный останавливающий эффект, заклинания огня наносят больше повреждения, заклинания воды …, заклинания света лечат, заклинания тьмы понижают характеристики.</w:t>
-      </w:r>
-    </w:p>
-    <w:p>
-      <w:pPr>
-        <w:pStyle w:val="1"/>
-      </w:pPr>
-      <w:bookmarkStart w:id="7" w:name="_Toc445852486"/>
-      <w:r>
-        <w:t>Действия (Способности и Магия)</w:t>
-      </w:r>
-      <w:bookmarkEnd w:id="7"/>
-    </w:p>
-    <w:p>
-      <w:r>
         <w:t>И способности, и заклинания технически являются действиями одного характера. Это описание некоторого эффекта, который имеет следующие атрибуты:</w:t>
       </w:r>
     </w:p>
@@ -3107,10 +3185,46 @@
     </w:p>
     <w:p>
       <w:r>
-        <w:t>Стихии: воздух, земля, огонь, вода, смерть, жизнь</w:t>
-      </w:r>
-      <w:r>
-        <w:t>, механика, биомеханика, воля</w:t>
+        <w:t>Стихии: воздух, земля, огонь, вода, смерть, жизнь, механика, биомеханика, воля.</w:t>
+      </w:r>
+    </w:p>
+    <w:p>
+      <w:r>
+        <w:t xml:space="preserve">Дальность: </w:t>
+      </w:r>
+      <w:r>
+        <w:rPr>
+          <w:lang w:val="en-US"/>
+        </w:rPr>
+        <w:t>N</w:t>
+      </w:r>
+      <w:r>
+        <w:t xml:space="preserve"> </w:t>
+      </w:r>
+      <w:r>
+        <w:t>клеток (0 клеток - на себя, 1 клетка - касание), не ограничена.</w:t>
+      </w:r>
+    </w:p>
+    <w:p>
+      <w:r>
+        <w:t>Возможный т</w:t>
+      </w:r>
+      <w:r>
+        <w:t>ип цели: игровой объект, клетка поля, площадь из клеток поля.</w:t>
+      </w:r>
+    </w:p>
+    <w:p>
+      <w:r>
+        <w:t>Фильтр выбора цели: цель должна иметь</w:t>
+      </w:r>
+      <w:r>
+        <w:t>/не иметь</w:t>
+      </w:r>
+      <w:r>
+        <w:t xml:space="preserve"> определенные теги</w:t>
+      </w:r>
+      <w:r>
+        <w:t xml:space="preserve"> если это игровой объект, или иметь объекты с тегами если это клетка поля</w:t>
       </w:r>
       <w:r>
         <w:t>.</w:t>
@@ -3118,72 +3232,6 @@
     </w:p>
     <w:p>
       <w:r>
-        <w:t>Дальность:</w:t>
-      </w:r>
-      <w:r>
-        <w:t xml:space="preserve"> </w:t>
-      </w:r>
-      <w:r>
-        <w:rPr>
-          <w:lang w:val="en-US"/>
-        </w:rPr>
-        <w:t>N</w:t>
-      </w:r>
-      <w:r>
-        <w:t xml:space="preserve"> </w:t>
-      </w:r>
-      <w:r>
-        <w:t>клеток</w:t>
-      </w:r>
-      <w:r>
-        <w:t xml:space="preserve"> </w:t>
-      </w:r>
-      <w:r>
-        <w:t>(0 клеток</w:t>
-      </w:r>
-      <w:r>
-        <w:t xml:space="preserve"> - </w:t>
-      </w:r>
-      <w:r>
-        <w:t>на себя</w:t>
-      </w:r>
-      <w:r>
-        <w:t>, 1 клетка - касание</w:t>
-      </w:r>
-      <w:r>
-        <w:t>), не ограничена.</w:t>
-      </w:r>
-    </w:p>
-    <w:p>
-      <w:r>
-        <w:t>Возможный т</w:t>
-      </w:r>
-      <w:r>
-        <w:t>ип цели</w:t>
-      </w:r>
-      <w:r>
-        <w:t>: игровой объект, клетка поля, площадь из клеток поля.</w:t>
-      </w:r>
-    </w:p>
-    <w:p>
-      <w:r>
-        <w:t>Фильтр выбора цели: цель должна иметь</w:t>
-      </w:r>
-      <w:r>
-        <w:t>/не иметь</w:t>
-      </w:r>
-      <w:r>
-        <w:t xml:space="preserve"> определенные теги</w:t>
-      </w:r>
-      <w:r>
-        <w:t xml:space="preserve"> если это игровой объект, или иметь объекты с тегами если это клетка поля</w:t>
-      </w:r>
-      <w:r>
-        <w:t>.</w:t>
-      </w:r>
-    </w:p>
-    <w:p>
-      <w:r>
         <w:t>Теги источника: какие у действующего объекта должны быть теги, чтобы он мог совершить действие.</w:t>
       </w:r>
     </w:p>
@@ -3192,10 +3240,7 @@
         <w:t xml:space="preserve">Тип воздействия: </w:t>
       </w:r>
       <w:r>
-        <w:t xml:space="preserve">магический, механический, биомеханический, химический, </w:t>
-      </w:r>
-      <w:r>
-        <w:t>когнитивный (</w:t>
+        <w:t>магический, механический, биомеханический, химический, когнитивный (</w:t>
       </w:r>
       <w:r>
         <w:t>на плоть, на разум…</w:t>
@@ -3230,8 +3275,39 @@
       <w:r>
         <w:t>{</w:t>
       </w:r>
-      <w:r>
-        <w:t xml:space="preserve">ТипДействия:биомеханический; Стихия:биомеханика, воля; Дальность:1; ТипЦели:КлеткаПоля; ФильтрВыбораЦели:МожноСтоять; </w:t>
+      <w:proofErr w:type="spellStart"/>
+      <w:proofErr w:type="gramStart"/>
+      <w:r>
+        <w:t>ТипДействия:биомеханический</w:t>
+      </w:r>
+      <w:proofErr w:type="spellEnd"/>
+      <w:proofErr w:type="gramEnd"/>
+      <w:r>
+        <w:t xml:space="preserve">; </w:t>
+      </w:r>
+      <w:proofErr w:type="spellStart"/>
+      <w:r>
+        <w:t>Стихия:биомеханика</w:t>
+      </w:r>
+      <w:proofErr w:type="spellEnd"/>
+      <w:r>
+        <w:t xml:space="preserve">, воля; Дальность:1; </w:t>
+      </w:r>
+      <w:proofErr w:type="spellStart"/>
+      <w:r>
+        <w:t>ТипЦели:КлеткаПоля</w:t>
+      </w:r>
+      <w:proofErr w:type="spellEnd"/>
+      <w:r>
+        <w:t xml:space="preserve">; </w:t>
+      </w:r>
+      <w:proofErr w:type="spellStart"/>
+      <w:r>
+        <w:t>ФильтрВыбораЦели:МожноСтоять</w:t>
+      </w:r>
+      <w:proofErr w:type="spellEnd"/>
+      <w:r>
+        <w:t xml:space="preserve">; </w:t>
       </w:r>
       <w:r>
         <w:t>}</w:t>
@@ -3241,101 +3317,114 @@
       <w:pPr>
         <w:pStyle w:val="1"/>
       </w:pPr>
-      <w:bookmarkStart w:id="8" w:name="_Toc445852487"/>
+      <w:bookmarkStart w:id="7" w:name="_Toc445852487"/>
       <w:r>
         <w:t>Механизмы</w:t>
       </w:r>
+      <w:bookmarkEnd w:id="7"/>
+    </w:p>
+    <w:p>
+      <w:r>
+        <w:t>В игре будут присутствовать механические конструкции, как, например, рычаг, открывающий дверь или колодец.</w:t>
+      </w:r>
+      <w:r>
+        <w:t xml:space="preserve"> Ловушки, которые может расставлять игрок или монстры, так же являются механизмами (в отличие от заклинаний постоянного эффекта, которые предают объекту – предмету или существу способности, а не являются самостоятельными объектами).</w:t>
+      </w:r>
+      <w:r>
+        <w:t xml:space="preserve"> Любой механизм можно включить, выключить, активировать</w:t>
+      </w:r>
+      <w:r>
+        <w:t xml:space="preserve"> (применится эффект)</w:t>
+      </w:r>
+      <w:r>
+        <w:t>.</w:t>
+      </w:r>
+    </w:p>
+    <w:p>
+      <w:pPr>
+        <w:pStyle w:val="a7"/>
+      </w:pPr>
+      <w:r>
+        <w:t>Атрибуты механизмов</w:t>
+      </w:r>
+    </w:p>
+    <w:p>
+      <w:r>
+        <w:rPr>
+          <w:b/>
+        </w:rPr>
+        <w:t>Интерфейс</w:t>
+      </w:r>
+      <w:r>
+        <w:t xml:space="preserve"> – определяет способ взаимодействия с механизмом (</w:t>
+      </w:r>
+      <w:r>
+        <w:t>кнопка, рычаг, крышка люка</w:t>
+      </w:r>
+      <w:r>
+        <w:t>)</w:t>
+      </w:r>
+      <w:r>
+        <w:t>, должен иметь размер, который определяет, как сложно его заметить и параметр маскировки</w:t>
+      </w:r>
+      <w:r>
+        <w:t>.</w:t>
+      </w:r>
+    </w:p>
+    <w:p>
+      <w:r>
+        <w:rPr>
+          <w:b/>
+        </w:rPr>
+        <w:t>Эффект взаимодействия</w:t>
+      </w:r>
+      <w:r>
+        <w:t xml:space="preserve"> – «способность-триггер» которая должна сработать в ответ на определенное событие: удар по механизму, активация интерфейса, поднятие в воздух и т. п.</w:t>
+      </w:r>
+    </w:p>
+    <w:p>
+      <w:pPr>
+        <w:pStyle w:val="1"/>
+      </w:pPr>
+      <w:bookmarkStart w:id="8" w:name="_Toc445852488"/>
+      <w:r>
+        <w:t>Формулы</w:t>
+      </w:r>
       <w:bookmarkEnd w:id="8"/>
     </w:p>
     <w:p>
-      <w:r>
-        <w:t>В игре будут присутствовать механические конструкции, как, например, рычаг, открывающий дверь или колодец.</w:t>
-      </w:r>
-      <w:r>
-        <w:t xml:space="preserve"> Ловушки, которые может расставлять игрок или монстры, так же являются механизмами (в отличие от заклинаний постоянного эффекта, которые предают объекту – предмету или существу способности, а не являются самостоятельными объектами).</w:t>
-      </w:r>
-      <w:r>
-        <w:t xml:space="preserve"> Любой механизм можно включить, выключить, активировать</w:t>
-      </w:r>
-      <w:r>
-        <w:t xml:space="preserve"> (применится эффект)</w:t>
+      <w:pPr>
+        <w:pStyle w:val="a7"/>
+      </w:pPr>
+      <w:proofErr w:type="spellStart"/>
+      <w:r>
+        <w:t>Статы</w:t>
+      </w:r>
+      <w:proofErr w:type="spellEnd"/>
+    </w:p>
+    <w:p>
+      <w:r>
+        <w:t xml:space="preserve">Примерные </w:t>
+      </w:r>
+      <w:r>
+        <w:t xml:space="preserve">базовые </w:t>
+      </w:r>
+      <w:proofErr w:type="spellStart"/>
+      <w:r>
+        <w:t>статы</w:t>
+      </w:r>
+      <w:proofErr w:type="spellEnd"/>
+      <w:r>
+        <w:t xml:space="preserve"> рас</w:t>
+      </w:r>
+      <w:r>
+        <w:t xml:space="preserve">, </w:t>
+      </w:r>
+      <w:r>
+        <w:t>точка отсчета – 100 баллов, это среднее значение</w:t>
       </w:r>
       <w:r>
         <w:t>.</w:t>
-      </w:r>
-    </w:p>
-    <w:p>
-      <w:pPr>
-        <w:pStyle w:val="a7"/>
-      </w:pPr>
-      <w:r>
-        <w:t>Атрибуты механизмов</w:t>
-      </w:r>
-    </w:p>
-    <w:p>
-      <w:r>
-        <w:rPr>
-          <w:b/>
-        </w:rPr>
-        <w:t>Интерфейс</w:t>
-      </w:r>
-      <w:r>
-        <w:t xml:space="preserve"> – определяет способ взаимодействия с механизмом (</w:t>
-      </w:r>
-      <w:r>
-        <w:t>кнопка, рычаг, крышка люка</w:t>
-      </w:r>
-      <w:r>
-        <w:t>)</w:t>
-      </w:r>
-      <w:r>
-        <w:t>, должен иметь размер, который определяет, как сложно его заметить и параметр маскировки</w:t>
-      </w:r>
-      <w:r>
-        <w:t>.</w:t>
-      </w:r>
-    </w:p>
-    <w:p>
-      <w:r>
-        <w:rPr>
-          <w:b/>
-        </w:rPr>
-        <w:t>Эффект взаимодействия</w:t>
-      </w:r>
-      <w:r>
-        <w:t xml:space="preserve"> – «способность-триггер» которая должна сработать в ответ на определенное событие: удар по механизму, активация интерфейса, поднятие в воздух и т. п.</w:t>
-      </w:r>
-    </w:p>
-    <w:p>
-      <w:pPr>
-        <w:pStyle w:val="1"/>
-      </w:pPr>
-      <w:bookmarkStart w:id="9" w:name="_Toc445852488"/>
-      <w:r>
-        <w:t>Формулы</w:t>
-      </w:r>
-      <w:bookmarkEnd w:id="9"/>
-    </w:p>
-    <w:p>
-      <w:pPr>
-        <w:pStyle w:val="a7"/>
-      </w:pPr>
-      <w:r>
-        <w:t>Статы</w:t>
-      </w:r>
-    </w:p>
-    <w:p>
-      <w:r>
-        <w:t xml:space="preserve">Примерные </w:t>
-      </w:r>
-      <w:r>
-        <w:t xml:space="preserve">базовые </w:t>
-      </w:r>
-      <w:r>
-        <w:t>статы рас</w:t>
-      </w:r>
-      <w:r>
-        <w:t>, в среднем для всех рас сумма всех параметров должна быть 0.</w:t>
       </w:r>
     </w:p>
     <w:tbl>
@@ -3427,7 +3516,7 @@
           </w:tcPr>
           <w:p>
             <w:r>
-              <w:t>-1</w:t>
+              <w:t>70</w:t>
             </w:r>
           </w:p>
         </w:tc>
@@ -3437,6 +3526,9 @@
           </w:tcPr>
           <w:p>
             <w:r>
+              <w:t>10</w:t>
+            </w:r>
+            <w:r>
               <w:t>0</w:t>
             </w:r>
           </w:p>
@@ -3447,7 +3539,7 @@
           </w:tcPr>
           <w:p>
             <w:r>
-              <w:t>-1</w:t>
+              <w:t>70</w:t>
             </w:r>
           </w:p>
         </w:tc>
@@ -3457,7 +3549,7 @@
           </w:tcPr>
           <w:p>
             <w:r>
-              <w:t>+1</w:t>
+              <w:t>120</w:t>
             </w:r>
           </w:p>
         </w:tc>
@@ -3467,7 +3559,7 @@
           </w:tcPr>
           <w:p>
             <w:r>
-              <w:t>+2</w:t>
+              <w:t>160</w:t>
             </w:r>
           </w:p>
         </w:tc>
@@ -3489,7 +3581,7 @@
           </w:tcPr>
           <w:p>
             <w:r>
-              <w:t>+1</w:t>
+              <w:t>140</w:t>
             </w:r>
           </w:p>
         </w:tc>
@@ -3499,7 +3591,7 @@
           </w:tcPr>
           <w:p>
             <w:r>
-              <w:t>0</w:t>
+              <w:t>100</w:t>
             </w:r>
           </w:p>
         </w:tc>
@@ -3509,7 +3601,7 @@
           </w:tcPr>
           <w:p>
             <w:r>
-              <w:t>+1</w:t>
+              <w:t>120</w:t>
             </w:r>
           </w:p>
         </w:tc>
@@ -3519,7 +3611,7 @@
           </w:tcPr>
           <w:p>
             <w:r>
-              <w:t>-1</w:t>
+              <w:t>80</w:t>
             </w:r>
           </w:p>
         </w:tc>
@@ -3529,7 +3621,7 @@
           </w:tcPr>
           <w:p>
             <w:r>
-              <w:t>-2</w:t>
+              <w:t>40</w:t>
             </w:r>
           </w:p>
         </w:tc>
@@ -3551,7 +3643,7 @@
           </w:tcPr>
           <w:p>
             <w:r>
-              <w:t>0</w:t>
+              <w:t>40</w:t>
             </w:r>
           </w:p>
         </w:tc>
@@ -3561,7 +3653,7 @@
           </w:tcPr>
           <w:p>
             <w:r>
-              <w:t>0</w:t>
+              <w:t>100</w:t>
             </w:r>
           </w:p>
         </w:tc>
@@ -3571,7 +3663,7 @@
           </w:tcPr>
           <w:p>
             <w:r>
-              <w:t>+1</w:t>
+              <w:t>130</w:t>
             </w:r>
           </w:p>
         </w:tc>
@@ -3581,7 +3673,7 @@
           </w:tcPr>
           <w:p>
             <w:r>
-              <w:t>-2</w:t>
+              <w:t>50</w:t>
             </w:r>
           </w:p>
         </w:tc>
@@ -3591,7 +3683,7 @@
           </w:tcPr>
           <w:p>
             <w:r>
-              <w:t>-3</w:t>
+              <w:t>20</w:t>
             </w:r>
           </w:p>
         </w:tc>
@@ -3613,7 +3705,7 @@
           </w:tcPr>
           <w:p>
             <w:r>
-              <w:t>0</w:t>
+              <w:t>60</w:t>
             </w:r>
           </w:p>
         </w:tc>
@@ -3623,7 +3715,7 @@
           </w:tcPr>
           <w:p>
             <w:r>
-              <w:t>0</w:t>
+              <w:t>100</w:t>
             </w:r>
           </w:p>
         </w:tc>
@@ -3633,7 +3725,7 @@
           </w:tcPr>
           <w:p>
             <w:r>
-              <w:t>-1</w:t>
+              <w:t>80</w:t>
             </w:r>
           </w:p>
         </w:tc>
@@ -3643,7 +3735,7 @@
           </w:tcPr>
           <w:p>
             <w:r>
-              <w:t>+2</w:t>
+              <w:t>110</w:t>
             </w:r>
           </w:p>
         </w:tc>
@@ -3653,7 +3745,7 @@
           </w:tcPr>
           <w:p>
             <w:r>
-              <w:t>+3</w:t>
+              <w:t>150</w:t>
             </w:r>
           </w:p>
         </w:tc>
@@ -3662,19 +3754,28 @@
     <w:p/>
     <w:p>
       <w:r>
-        <w:t xml:space="preserve">При повышении </w:t>
-      </w:r>
-      <w:r>
-        <w:t xml:space="preserve">(каждого второго, третьего?) </w:t>
-      </w:r>
-      <w:r>
-        <w:t>уровня персонаж получает одно очко статов, которое он может потратить на любой атр</w:t>
-      </w:r>
-      <w:r>
-        <w:t>и</w:t>
-      </w:r>
-      <w:r>
-        <w:t>бут статов.</w:t>
+        <w:t xml:space="preserve">В </w:t>
+      </w:r>
+      <w:proofErr w:type="spellStart"/>
+      <w:r>
+        <w:t>статы</w:t>
+      </w:r>
+      <w:proofErr w:type="spellEnd"/>
+      <w:r>
+        <w:t xml:space="preserve"> нельзя вкачать никаких очков опыта, но можно изменять их уникальными артефактами.</w:t>
+      </w:r>
+    </w:p>
+    <w:p>
+      <w:r>
+        <w:t xml:space="preserve">Для каждого </w:t>
+      </w:r>
+      <w:proofErr w:type="spellStart"/>
+      <w:r>
+        <w:t>стата</w:t>
+      </w:r>
+      <w:proofErr w:type="spellEnd"/>
+      <w:r>
+        <w:t xml:space="preserve"> есть: базовое значение, бонусное значение, штрафное значение.</w:t>
       </w:r>
     </w:p>
     <w:p>
@@ -4113,7 +4214,13 @@
         <w:t xml:space="preserve">: </w:t>
       </w:r>
       <w:r>
-        <w:t xml:space="preserve">Ловкость атакующего + уровень атакующего + </w:t>
+        <w:t xml:space="preserve">Ловкость атакующего + уровень </w:t>
+      </w:r>
+      <w:r>
+        <w:t>мастерства ближнего боя</w:t>
+      </w:r>
+      <w:r>
+        <w:t xml:space="preserve"> + </w:t>
       </w:r>
       <w:r>
         <w:t>мастерство владения выбранным оружием (и форм-фактор оружия) + бонус/штраф размера.</w:t>
@@ -4136,13 +4243,24 @@
         <w:t>очки защиты</w:t>
       </w:r>
       <w:r>
-        <w:t>: Ловкость защищающегося + уровень защищающегося + штраф брони</w:t>
-      </w:r>
-      <w:r>
-        <w:t xml:space="preserve"> + бонус защитного предмета</w:t>
-      </w:r>
-      <w:r>
-        <w:t>.</w:t>
+        <w:t xml:space="preserve">: Ловкость защищающегося + уровень </w:t>
+      </w:r>
+      <w:r>
+        <w:t xml:space="preserve">мастерства ближнего боя </w:t>
+      </w:r>
+      <w:r>
+        <w:t xml:space="preserve">+ мастерство владения выбранным оружием (и форм-фактор </w:t>
+      </w:r>
+      <w:proofErr w:type="gramStart"/>
+      <w:r>
+        <w:t xml:space="preserve">оружия) </w:t>
+      </w:r>
+      <w:r>
+        <w:t xml:space="preserve"> +</w:t>
+      </w:r>
+      <w:proofErr w:type="gramEnd"/>
+      <w:r>
+        <w:t xml:space="preserve"> штраф брони.</w:t>
       </w:r>
     </w:p>
     <w:p>
@@ -4159,18 +4277,16 @@
         <w:t xml:space="preserve"> сравнивается ловкость, </w:t>
       </w:r>
       <w:r>
-        <w:t xml:space="preserve">сравниваются уровни – у кого больше – в ту пользу и проверка, если уровни равны – </w:t>
+        <w:t xml:space="preserve">сравниваются уровни </w:t>
+      </w:r>
+      <w:r>
+        <w:t xml:space="preserve">мастерства ближнего боя </w:t>
+      </w:r>
+      <w:r>
+        <w:t xml:space="preserve">– у кого больше – в ту пользу и проверка, если уровни равны – </w:t>
       </w:r>
       <w:r>
         <w:t>результат попал/промазал определяется с вероятностью 50%.</w:t>
-      </w:r>
-    </w:p>
-    <w:p>
-      <w:pPr>
-        <w:pStyle w:val="ad"/>
-      </w:pPr>
-      <w:r>
-        <w:t>«бонус защитного предмета» - это щит, если есть, или просто основное оружие.</w:t>
       </w:r>
     </w:p>
     <w:p>
@@ -4182,84 +4298,10 @@
         </w:numPr>
       </w:pPr>
       <w:r>
-        <w:t xml:space="preserve">После того, как факт попадания установлен нужно рассчитать </w:t>
-      </w:r>
-      <w:r>
-        <w:rPr>
-          <w:u w:val="single"/>
-        </w:rPr>
-        <w:t>очки пробития</w:t>
-      </w:r>
-      <w:r>
-        <w:t xml:space="preserve"> атакующего и </w:t>
-      </w:r>
-      <w:r>
-        <w:rPr>
-          <w:u w:val="single"/>
-        </w:rPr>
-        <w:t>очки прочности</w:t>
-      </w:r>
-      <w:r>
-        <w:t xml:space="preserve"> защищающегося</w:t>
-      </w:r>
-      <w:r>
-        <w:t>.</w:t>
-      </w:r>
-    </w:p>
-    <w:p>
-      <w:pPr>
-        <w:pStyle w:val="ad"/>
-      </w:pPr>
-      <w:r>
-        <w:t>Очки пробития: сила атакующего + пробивная способность оружия.</w:t>
-      </w:r>
-    </w:p>
-    <w:p>
-      <w:pPr>
-        <w:pStyle w:val="ad"/>
-      </w:pPr>
-      <w:r>
-        <w:t>Очки прочности: прочность брони + бонус сопротивляемости урону.</w:t>
-      </w:r>
-    </w:p>
-    <w:p>
-      <w:pPr>
-        <w:pStyle w:val="ad"/>
-      </w:pPr>
-      <w:r>
-        <w:t>«</w:t>
-      </w:r>
-      <w:r>
-        <w:t>Б</w:t>
-      </w:r>
-      <w:r>
-        <w:t xml:space="preserve">онус сопротивляемости урону» = число прочность брони * </w:t>
-      </w:r>
-      <w:r>
-        <w:t>0</w:t>
-      </w:r>
-      <w:r>
-        <w:t>.</w:t>
-      </w:r>
-      <w:r>
-        <w:t>5</w:t>
-      </w:r>
-      <w:r>
-        <w:t xml:space="preserve"> если оружи</w:t>
-      </w:r>
-      <w:r>
-        <w:t>е</w:t>
-      </w:r>
-      <w:r>
-        <w:t xml:space="preserve"> наносит повреждения того типа, от которого броня лучше всего защищает.</w:t>
-      </w:r>
-    </w:p>
-    <w:p>
-      <w:pPr>
-        <w:pStyle w:val="ad"/>
-      </w:pPr>
-      <w:r>
-        <w:t>Очки пробития и очки прочности сравниваются, если очков пробития больше – пробитие произошло.</w:t>
+        <w:t xml:space="preserve">Нужно определить </w:t>
+      </w:r>
+      <w:r>
+        <w:t xml:space="preserve">по какой области противника попал атакующий, и делать дальнейшие расчеты с учетом брони на этой области. </w:t>
       </w:r>
     </w:p>
     <w:p>
@@ -4271,6 +4313,103 @@
         </w:numPr>
       </w:pPr>
       <w:r>
+        <w:t xml:space="preserve">После того, как факт попадания установлен нужно рассчитать </w:t>
+      </w:r>
+      <w:r>
+        <w:rPr>
+          <w:u w:val="single"/>
+        </w:rPr>
+        <w:t xml:space="preserve">очки </w:t>
+      </w:r>
+      <w:proofErr w:type="gramStart"/>
+      <w:r>
+        <w:rPr>
+          <w:u w:val="single"/>
+        </w:rPr>
+        <w:t>пробития</w:t>
+      </w:r>
+      <w:proofErr w:type="gramEnd"/>
+      <w:r>
+        <w:t xml:space="preserve"> атакующего и </w:t>
+      </w:r>
+      <w:r>
+        <w:rPr>
+          <w:u w:val="single"/>
+        </w:rPr>
+        <w:t>очки прочности</w:t>
+      </w:r>
+      <w:r>
+        <w:t xml:space="preserve"> защищающегося</w:t>
+      </w:r>
+      <w:r>
+        <w:t>.</w:t>
+      </w:r>
+    </w:p>
+    <w:p>
+      <w:pPr>
+        <w:pStyle w:val="ad"/>
+      </w:pPr>
+      <w:r>
+        <w:t>Очки пробития: сила атакующего + пробивная способность оружия.</w:t>
+      </w:r>
+    </w:p>
+    <w:p>
+      <w:pPr>
+        <w:pStyle w:val="ad"/>
+      </w:pPr>
+      <w:r>
+        <w:t>Очки прочности: прочность брони + бонус сопротивляемости урону.</w:t>
+      </w:r>
+    </w:p>
+    <w:p>
+      <w:pPr>
+        <w:pStyle w:val="ad"/>
+      </w:pPr>
+      <w:r>
+        <w:t>«</w:t>
+      </w:r>
+      <w:r>
+        <w:t>Б</w:t>
+      </w:r>
+      <w:r>
+        <w:t xml:space="preserve">онус сопротивляемости урону» = прочность брони * </w:t>
+      </w:r>
+      <w:r>
+        <w:t>0</w:t>
+      </w:r>
+      <w:r>
+        <w:t>.</w:t>
+      </w:r>
+      <w:r>
+        <w:t>3,</w:t>
+      </w:r>
+      <w:r>
+        <w:t xml:space="preserve"> если оружи</w:t>
+      </w:r>
+      <w:r>
+        <w:t>е</w:t>
+      </w:r>
+      <w:r>
+        <w:t xml:space="preserve"> наносит повреждения того типа, от которого броня лучше всего защищает.</w:t>
+      </w:r>
+    </w:p>
+    <w:p>
+      <w:pPr>
+        <w:pStyle w:val="ad"/>
+      </w:pPr>
+      <w:r>
+        <w:t>Очки пробития и очки прочности сравниваются, если очков пробития больше – пробитие произошло.</w:t>
+      </w:r>
+    </w:p>
+    <w:p>
+      <w:pPr>
+        <w:pStyle w:val="ad"/>
+        <w:numPr>
+          <w:ilvl w:val="0"/>
+          <w:numId w:val="5"/>
+        </w:numPr>
+      </w:pPr>
+      <w:r>
         <w:t xml:space="preserve">После того, как факт пробития брони установлен нужно рассчитать </w:t>
       </w:r>
       <w:r>
@@ -4288,7 +4427,12 @@
         <w:t>Очки урона: сила атакующего</w:t>
       </w:r>
       <w:r>
-        <w:t xml:space="preserve"> + урон оружия.</w:t>
+        <w:t xml:space="preserve"> +</w:t>
+      </w:r>
+      <w:bookmarkStart w:id="9" w:name="_GoBack"/>
+      <w:bookmarkEnd w:id="9"/>
+      <w:r>
+        <w:t xml:space="preserve"> урон оружия.</w:t>
       </w:r>
     </w:p>
     <w:p>
@@ -4454,7 +4598,11 @@
         <w:t>При атаке по части тела вычисляется её доступность со стороны атакующего и размер относительно атакующего (для бонуса/штрафа размера), при подсчете очков прочности выбирается не суммарная прочность, а прочность шмотки, которая надета на выбранную часть тела.</w:t>
       </w:r>
       <w:r>
-        <w:t xml:space="preserve"> Если атака по части тела идет оружием ближнего боя – проверяется может ли атакующий до неё дотянуться, если оружием дальнего боя вычисляется штраф дальности.</w:t>
+        <w:t xml:space="preserve"> Если атака по части тела идет </w:t>
+      </w:r>
+      <w:r>
+        <w:lastRenderedPageBreak/>
+        <w:t>оружием ближнего боя – проверяется может ли атакующий до неё дотянуться, если оружием дальнего боя вычисляется штраф дальности.</w:t>
       </w:r>
     </w:p>
     <w:p>
@@ -4462,14 +4610,23 @@
         <w:pStyle w:val="a7"/>
       </w:pPr>
       <w:r>
-        <w:lastRenderedPageBreak/>
         <w:t>Применение заклинаний</w:t>
       </w:r>
     </w:p>
     <w:p>
-      <w:r>
-        <w:t>Бла бла</w:t>
-      </w:r>
+      <w:proofErr w:type="spellStart"/>
+      <w:r>
+        <w:t>Бла</w:t>
+      </w:r>
+      <w:proofErr w:type="spellEnd"/>
+      <w:r>
+        <w:t xml:space="preserve"> </w:t>
+      </w:r>
+      <w:proofErr w:type="spellStart"/>
+      <w:r>
+        <w:t>бла</w:t>
+      </w:r>
+      <w:proofErr w:type="spellEnd"/>
     </w:p>
     <w:p>
       <w:pPr>
@@ -4624,7 +4781,15 @@
         </w:numPr>
       </w:pPr>
       <w:r>
-        <w:t>Панель игрового лога (логируются события в игре)</w:t>
+        <w:t>Панель игрового лога (</w:t>
+      </w:r>
+      <w:proofErr w:type="spellStart"/>
+      <w:r>
+        <w:t>логируются</w:t>
+      </w:r>
+      <w:proofErr w:type="spellEnd"/>
+      <w:r>
+        <w:t xml:space="preserve"> события в игре)</w:t>
       </w:r>
     </w:p>
     <w:p>
@@ -4768,12 +4933,14 @@
       </w:r>
     </w:p>
     <w:p>
+      <w:proofErr w:type="spellStart"/>
       <w:r>
         <w:rPr>
           <w:lang w:val="en-US"/>
         </w:rPr>
         <w:t>NumX</w:t>
       </w:r>
+      <w:proofErr w:type="spellEnd"/>
       <w:r>
         <w:t xml:space="preserve"> – для применения способности «передвижение».</w:t>
       </w:r>
@@ -4788,12 +4955,14 @@
       <w:r>
         <w:t>+</w:t>
       </w:r>
+      <w:proofErr w:type="spellStart"/>
       <w:r>
         <w:rPr>
           <w:lang w:val="en-US"/>
         </w:rPr>
         <w:t>NumX</w:t>
       </w:r>
+      <w:proofErr w:type="spellEnd"/>
       <w:r>
         <w:t xml:space="preserve"> – разворот в нужную сторону.</w:t>
       </w:r>
@@ -4808,12 +4977,14 @@
       <w:r>
         <w:t>+</w:t>
       </w:r>
+      <w:proofErr w:type="spellStart"/>
       <w:r>
         <w:rPr>
           <w:lang w:val="en-US"/>
         </w:rPr>
         <w:t>NumX</w:t>
       </w:r>
+      <w:proofErr w:type="spellEnd"/>
       <w:r>
         <w:t xml:space="preserve"> – </w:t>
       </w:r>
@@ -4822,12 +4993,14 @@
       </w:r>
     </w:p>
     <w:p>
+      <w:proofErr w:type="spellStart"/>
       <w:r>
         <w:rPr>
           <w:lang w:val="en-US"/>
         </w:rPr>
         <w:t>Num</w:t>
       </w:r>
+      <w:proofErr w:type="spellEnd"/>
       <w:r>
         <w:t xml:space="preserve">0 – </w:t>
       </w:r>
@@ -4848,6 +5021,7 @@
         <w:rPr>
           <w:lang w:val="en-US"/>
         </w:rPr>
+        <w:lastRenderedPageBreak/>
         <w:t>Tab</w:t>
       </w:r>
       <w:r>
@@ -4883,7 +5057,6 @@
     </w:p>
     <w:p>
       <w:r>
-        <w:lastRenderedPageBreak/>
         <w:t>Левый клик на клетке поля</w:t>
       </w:r>
       <w:r>
@@ -4915,7 +5088,15 @@
     </w:p>
     <w:p>
       <w:r>
-        <w:t>Передвижение – если  персонаж может находиться на клетке (на ней можно стоять/плавать/летать и нет большого предмета, который мешал бы находиться на клетке), то следует рассчитать путь до клетки и двигаться по нему.</w:t>
+        <w:t xml:space="preserve">Передвижение – </w:t>
+      </w:r>
+      <w:proofErr w:type="gramStart"/>
+      <w:r>
+        <w:t>если  персонаж</w:t>
+      </w:r>
+      <w:proofErr w:type="gramEnd"/>
+      <w:r>
+        <w:t xml:space="preserve"> может находиться на клетке (на ней можно стоять/плавать/летать и нет большого предмета, который мешал бы находиться на клетке), то следует рассчитать путь до клетки и двигаться по нему.</w:t>
       </w:r>
     </w:p>
     <w:p>
@@ -5020,8 +5201,13 @@
       <w:bookmarkEnd w:id="12"/>
     </w:p>
     <w:p>
-      <w:r>
-        <w:t xml:space="preserve">Пошаговость игры заключается в том, что все события – действия существ и игровые </w:t>
+      <w:proofErr w:type="spellStart"/>
+      <w:r>
+        <w:t>Пошаговость</w:t>
+      </w:r>
+      <w:proofErr w:type="spellEnd"/>
+      <w:r>
+        <w:t xml:space="preserve"> игры заключается в том, что все события – действия существ и игровые </w:t>
       </w:r>
       <w:r>
         <w:t>события</w:t>
@@ -5108,7 +5294,7 @@
           <w:rPr>
             <w:noProof/>
           </w:rPr>
-          <w:t>3</w:t>
+          <w:t>12</w:t>
         </w:r>
         <w:r>
           <w:fldChar w:fldCharType="end"/>
@@ -6798,7 +6984,7 @@
 </file>
 
 <file path=customXml/itemProps1.xml><?xml version="1.0" encoding="utf-8"?>
-<ds:datastoreItem xmlns:ds="http://schemas.openxmlformats.org/officeDocument/2006/customXml" ds:itemID="{49E133F1-E35A-4D47-A7DD-591E7C1A011C}">
+<ds:datastoreItem xmlns:ds="http://schemas.openxmlformats.org/officeDocument/2006/customXml" ds:itemID="{875550E5-DD16-4145-82D9-FFEF6DBCE598}">
   <ds:schemaRefs>
     <ds:schemaRef ds:uri="http://schemas.openxmlformats.org/officeDocument/2006/bibliography"/>
   </ds:schemaRefs>

</xml_diff>

<commit_message>
inventory: multi item render; TODO; rules;
</commit_message>
<xml_diff>
--- a/ruls/ruls.docx
+++ b/ruls/ruls.docx
@@ -1472,6 +1472,35 @@
         <w:rPr>
           <w:u w:val="single"/>
         </w:rPr>
+        <w:t>Мудрость</w:t>
+      </w:r>
+      <w:r>
+        <w:t xml:space="preserve"> – для применения навыков и некоторых заклинаний.</w:t>
+      </w:r>
+    </w:p>
+    <w:p>
+      <w:pPr>
+        <w:ind w:left="708"/>
+      </w:pPr>
+      <w:r>
+        <w:rPr>
+          <w:u w:val="single"/>
+        </w:rPr>
+        <w:lastRenderedPageBreak/>
+        <w:t xml:space="preserve">Вера </w:t>
+      </w:r>
+      <w:r>
+        <w:t>– для молений божествам и сотворения чудес.</w:t>
+      </w:r>
+    </w:p>
+    <w:p>
+      <w:pPr>
+        <w:ind w:left="708"/>
+      </w:pPr>
+      <w:r>
+        <w:rPr>
+          <w:u w:val="single"/>
+        </w:rPr>
         <w:t>Выносливость</w:t>
       </w:r>
       <w:r>
@@ -1481,12 +1510,14 @@
     <w:p>
       <w:pPr>
         <w:ind w:left="708"/>
+        <w:rPr>
+          <w:lang w:val="en-US"/>
+        </w:rPr>
       </w:pPr>
       <w:r>
         <w:rPr>
           <w:u w:val="single"/>
         </w:rPr>
-        <w:lastRenderedPageBreak/>
         <w:t xml:space="preserve">Реакция </w:t>
       </w:r>
       <w:r>
@@ -2173,7 +2204,7 @@
         <w:t xml:space="preserve"> (древковое, </w:t>
       </w:r>
       <w:r>
-        <w:t>лезвийное - меч</w:t>
+        <w:t>клинковое</w:t>
       </w:r>
       <w:r>
         <w:t>, топор, булава, арбалет</w:t>
@@ -4223,7 +4254,28 @@
         <w:t xml:space="preserve"> + </w:t>
       </w:r>
       <w:r>
-        <w:t>мастерство владения выбранным оружием (и форм-фактор оружия) + бонус/штраф размера.</w:t>
+        <w:t>мастерство владения выбранным оружием (и форм-фактор оружия)</w:t>
+      </w:r>
+      <w:r>
+        <w:t xml:space="preserve"> +</w:t>
+      </w:r>
+      <w:r>
+        <w:t xml:space="preserve"> </w:t>
+      </w:r>
+      <w:r>
+        <w:t>очки атаки оружия +</w:t>
+      </w:r>
+      <w:r>
+        <w:t xml:space="preserve"> бонус/штраф размера</w:t>
+      </w:r>
+      <w:r>
+        <w:t xml:space="preserve"> </w:t>
+      </w:r>
+      <w:r>
+        <w:t>+ штраф брони</w:t>
+      </w:r>
+      <w:r>
+        <w:t>.</w:t>
       </w:r>
     </w:p>
     <w:p>
@@ -4246,21 +4298,13 @@
         <w:t xml:space="preserve">: Ловкость защищающегося + уровень </w:t>
       </w:r>
       <w:r>
-        <w:t xml:space="preserve">мастерства ближнего боя </w:t>
-      </w:r>
-      <w:r>
-        <w:t xml:space="preserve">+ мастерство владения выбранным оружием (и форм-фактор </w:t>
-      </w:r>
-      <w:proofErr w:type="gramStart"/>
-      <w:r>
-        <w:t xml:space="preserve">оружия) </w:t>
-      </w:r>
-      <w:r>
-        <w:t xml:space="preserve"> +</w:t>
-      </w:r>
-      <w:proofErr w:type="gramEnd"/>
-      <w:r>
-        <w:t xml:space="preserve"> штраф брони.</w:t>
+        <w:t>мастерства ближнего боя + мастерство владения выбранным оружием (и форм-фактор оружия)</w:t>
+      </w:r>
+      <w:r>
+        <w:t xml:space="preserve"> + очки защиты оружия</w:t>
+      </w:r>
+      <w:r>
+        <w:t xml:space="preserve"> + штраф брони.</w:t>
       </w:r>
     </w:p>
     <w:p>
@@ -4424,15 +4468,15 @@
         <w:pStyle w:val="ad"/>
       </w:pPr>
       <w:r>
-        <w:t>Очки урона: сила атакующего</w:t>
-      </w:r>
-      <w:r>
-        <w:t xml:space="preserve"> +</w:t>
+        <w:t>Очки урона: си</w:t>
       </w:r>
       <w:bookmarkStart w:id="9" w:name="_GoBack"/>
       <w:bookmarkEnd w:id="9"/>
       <w:r>
-        <w:t xml:space="preserve"> урон оружия.</w:t>
+        <w:t>ла атакующего</w:t>
+      </w:r>
+      <w:r>
+        <w:t xml:space="preserve"> + урон оружия.</w:t>
       </w:r>
     </w:p>
     <w:p>
@@ -4595,14 +4639,14 @@
     </w:p>
     <w:p>
       <w:r>
-        <w:t>При атаке по части тела вычисляется её доступность со стороны атакующего и размер относительно атакующего (для бонуса/штрафа размера), при подсчете очков прочности выбирается не суммарная прочность, а прочность шмотки, которая надета на выбранную часть тела.</w:t>
-      </w:r>
-      <w:r>
-        <w:t xml:space="preserve"> Если атака по части тела идет </w:t>
+        <w:t xml:space="preserve">При атаке по части тела вычисляется её доступность со стороны атакующего и размер относительно атакующего (для бонуса/штрафа размера), при подсчете очков прочности выбирается не суммарная </w:t>
       </w:r>
       <w:r>
         <w:lastRenderedPageBreak/>
-        <w:t>оружием ближнего боя – проверяется может ли атакующий до неё дотянуться, если оружием дальнего боя вычисляется штраф дальности.</w:t>
+        <w:t>прочность, а прочность шмотки, которая надета на выбранную часть тела.</w:t>
+      </w:r>
+      <w:r>
+        <w:t xml:space="preserve"> Если атака по части тела идет оружием ближнего боя – проверяется может ли атакующий до неё дотянуться, если оружием дальнего боя вычисляется штраф дальности.</w:t>
       </w:r>
     </w:p>
     <w:p>
@@ -6984,7 +7028,7 @@
 </file>
 
 <file path=customXml/itemProps1.xml><?xml version="1.0" encoding="utf-8"?>
-<ds:datastoreItem xmlns:ds="http://schemas.openxmlformats.org/officeDocument/2006/customXml" ds:itemID="{875550E5-DD16-4145-82D9-FFEF6DBCE598}">
+<ds:datastoreItem xmlns:ds="http://schemas.openxmlformats.org/officeDocument/2006/customXml" ds:itemID="{9F9FB2DC-3DDF-4747-828A-053B808489F0}">
   <ds:schemaRefs>
     <ds:schemaRef ds:uri="http://schemas.openxmlformats.org/officeDocument/2006/bibliography"/>
   </ds:schemaRefs>

</xml_diff>

<commit_message>
rules: stats; mele battle;
</commit_message>
<xml_diff>
--- a/ruls/ruls.docx
+++ b/ruls/ruls.docx
@@ -53,7 +53,7 @@
           <w:r>
             <w:fldChar w:fldCharType="separate"/>
           </w:r>
-          <w:hyperlink w:anchor="_Toc445852480" w:history="1">
+          <w:hyperlink w:anchor="_Toc448108229" w:history="1">
             <w:r>
               <w:rPr>
                 <w:rStyle w:val="a6"/>
@@ -80,7 +80,7 @@
                 <w:noProof/>
                 <w:webHidden/>
               </w:rPr>
-              <w:instrText xml:space="preserve"> PAGEREF _Toc445852480 \h </w:instrText>
+              <w:instrText xml:space="preserve"> PAGEREF _Toc448108229 \h </w:instrText>
             </w:r>
             <w:r>
               <w:rPr>
@@ -123,7 +123,7 @@
               <w:lang w:eastAsia="ru-RU"/>
             </w:rPr>
           </w:pPr>
-          <w:hyperlink w:anchor="_Toc445852481" w:history="1">
+          <w:hyperlink w:anchor="_Toc448108230" w:history="1">
             <w:r>
               <w:rPr>
                 <w:rStyle w:val="a6"/>
@@ -150,7 +150,7 @@
                 <w:noProof/>
                 <w:webHidden/>
               </w:rPr>
-              <w:instrText xml:space="preserve"> PAGEREF _Toc445852481 \h </w:instrText>
+              <w:instrText xml:space="preserve"> PAGEREF _Toc448108230 \h </w:instrText>
             </w:r>
             <w:r>
               <w:rPr>
@@ -193,7 +193,7 @@
               <w:lang w:eastAsia="ru-RU"/>
             </w:rPr>
           </w:pPr>
-          <w:hyperlink w:anchor="_Toc445852482" w:history="1">
+          <w:hyperlink w:anchor="_Toc448108231" w:history="1">
             <w:r>
               <w:rPr>
                 <w:rStyle w:val="a6"/>
@@ -220,7 +220,7 @@
                 <w:noProof/>
                 <w:webHidden/>
               </w:rPr>
-              <w:instrText xml:space="preserve"> PAGEREF _Toc445852482 \h </w:instrText>
+              <w:instrText xml:space="preserve"> PAGEREF _Toc448108231 \h </w:instrText>
             </w:r>
             <w:r>
               <w:rPr>
@@ -263,7 +263,7 @@
               <w:lang w:eastAsia="ru-RU"/>
             </w:rPr>
           </w:pPr>
-          <w:hyperlink w:anchor="_Toc445852483" w:history="1">
+          <w:hyperlink w:anchor="_Toc448108232" w:history="1">
             <w:r>
               <w:rPr>
                 <w:rStyle w:val="a6"/>
@@ -290,7 +290,7 @@
                 <w:noProof/>
                 <w:webHidden/>
               </w:rPr>
-              <w:instrText xml:space="preserve"> PAGEREF _Toc445852483 \h </w:instrText>
+              <w:instrText xml:space="preserve"> PAGEREF _Toc448108232 \h </w:instrText>
             </w:r>
             <w:r>
               <w:rPr>
@@ -310,7 +310,7 @@
                 <w:noProof/>
                 <w:webHidden/>
               </w:rPr>
-              <w:t>4</w:t>
+              <w:t>5</w:t>
             </w:r>
             <w:r>
               <w:rPr>
@@ -333,7 +333,7 @@
               <w:lang w:eastAsia="ru-RU"/>
             </w:rPr>
           </w:pPr>
-          <w:hyperlink w:anchor="_Toc445852484" w:history="1">
+          <w:hyperlink w:anchor="_Toc448108233" w:history="1">
             <w:r>
               <w:rPr>
                 <w:rStyle w:val="a6"/>
@@ -360,7 +360,7 @@
                 <w:noProof/>
                 <w:webHidden/>
               </w:rPr>
-              <w:instrText xml:space="preserve"> PAGEREF _Toc445852484 \h </w:instrText>
+              <w:instrText xml:space="preserve"> PAGEREF _Toc448108233 \h </w:instrText>
             </w:r>
             <w:r>
               <w:rPr>
@@ -403,7 +403,7 @@
               <w:lang w:eastAsia="ru-RU"/>
             </w:rPr>
           </w:pPr>
-          <w:hyperlink w:anchor="_Toc445852485" w:history="1">
+          <w:hyperlink w:anchor="_Toc448108234" w:history="1">
             <w:r>
               <w:rPr>
                 <w:rStyle w:val="a6"/>
@@ -430,7 +430,7 @@
                 <w:noProof/>
                 <w:webHidden/>
               </w:rPr>
-              <w:instrText xml:space="preserve"> PAGEREF _Toc445852485 \h </w:instrText>
+              <w:instrText xml:space="preserve"> PAGEREF _Toc448108234 \h </w:instrText>
             </w:r>
             <w:r>
               <w:rPr>
@@ -473,7 +473,7 @@
               <w:lang w:eastAsia="ru-RU"/>
             </w:rPr>
           </w:pPr>
-          <w:hyperlink w:anchor="_Toc445852486" w:history="1">
+          <w:hyperlink w:anchor="_Toc448108235" w:history="1">
             <w:r>
               <w:rPr>
                 <w:rStyle w:val="a6"/>
@@ -500,7 +500,7 @@
                 <w:noProof/>
                 <w:webHidden/>
               </w:rPr>
-              <w:instrText xml:space="preserve"> PAGEREF _Toc445852486 \h </w:instrText>
+              <w:instrText xml:space="preserve"> PAGEREF _Toc448108235 \h </w:instrText>
             </w:r>
             <w:r>
               <w:rPr>
@@ -520,7 +520,7 @@
                 <w:noProof/>
                 <w:webHidden/>
               </w:rPr>
-              <w:t>8</w:t>
+              <w:t>9</w:t>
             </w:r>
             <w:r>
               <w:rPr>
@@ -543,7 +543,7 @@
               <w:lang w:eastAsia="ru-RU"/>
             </w:rPr>
           </w:pPr>
-          <w:hyperlink w:anchor="_Toc445852487" w:history="1">
+          <w:hyperlink w:anchor="_Toc448108236" w:history="1">
             <w:r>
               <w:rPr>
                 <w:rStyle w:val="a6"/>
@@ -570,7 +570,7 @@
                 <w:noProof/>
                 <w:webHidden/>
               </w:rPr>
-              <w:instrText xml:space="preserve"> PAGEREF _Toc445852487 \h </w:instrText>
+              <w:instrText xml:space="preserve"> PAGEREF _Toc448108236 \h </w:instrText>
             </w:r>
             <w:r>
               <w:rPr>
@@ -613,7 +613,7 @@
               <w:lang w:eastAsia="ru-RU"/>
             </w:rPr>
           </w:pPr>
-          <w:hyperlink w:anchor="_Toc445852488" w:history="1">
+          <w:hyperlink w:anchor="_Toc448108237" w:history="1">
             <w:r>
               <w:rPr>
                 <w:rStyle w:val="a6"/>
@@ -640,7 +640,7 @@
                 <w:noProof/>
                 <w:webHidden/>
               </w:rPr>
-              <w:instrText xml:space="preserve"> PAGEREF _Toc445852488 \h </w:instrText>
+              <w:instrText xml:space="preserve"> PAGEREF _Toc448108237 \h </w:instrText>
             </w:r>
             <w:r>
               <w:rPr>
@@ -683,7 +683,7 @@
               <w:lang w:eastAsia="ru-RU"/>
             </w:rPr>
           </w:pPr>
-          <w:hyperlink w:anchor="_Toc445852489" w:history="1">
+          <w:hyperlink w:anchor="_Toc448108238" w:history="1">
             <w:r>
               <w:rPr>
                 <w:rStyle w:val="a6"/>
@@ -710,7 +710,7 @@
                 <w:noProof/>
                 <w:webHidden/>
               </w:rPr>
-              <w:instrText xml:space="preserve"> PAGEREF _Toc445852489 \h </w:instrText>
+              <w:instrText xml:space="preserve"> PAGEREF _Toc448108238 \h </w:instrText>
             </w:r>
             <w:r>
               <w:rPr>
@@ -753,7 +753,7 @@
               <w:lang w:eastAsia="ru-RU"/>
             </w:rPr>
           </w:pPr>
-          <w:hyperlink w:anchor="_Toc445852490" w:history="1">
+          <w:hyperlink w:anchor="_Toc448108239" w:history="1">
             <w:r>
               <w:rPr>
                 <w:rStyle w:val="a6"/>
@@ -780,7 +780,7 @@
                 <w:noProof/>
                 <w:webHidden/>
               </w:rPr>
-              <w:instrText xml:space="preserve"> PAGEREF _Toc445852490 \h </w:instrText>
+              <w:instrText xml:space="preserve"> PAGEREF _Toc448108239 \h </w:instrText>
             </w:r>
             <w:r>
               <w:rPr>
@@ -823,7 +823,7 @@
               <w:lang w:eastAsia="ru-RU"/>
             </w:rPr>
           </w:pPr>
-          <w:hyperlink w:anchor="_Toc445852491" w:history="1">
+          <w:hyperlink w:anchor="_Toc448108240" w:history="1">
             <w:r>
               <w:rPr>
                 <w:rStyle w:val="a6"/>
@@ -850,7 +850,7 @@
                 <w:noProof/>
                 <w:webHidden/>
               </w:rPr>
-              <w:instrText xml:space="preserve"> PAGEREF _Toc445852491 \h </w:instrText>
+              <w:instrText xml:space="preserve"> PAGEREF _Toc448108240 \h </w:instrText>
             </w:r>
             <w:r>
               <w:rPr>
@@ -870,7 +870,7 @@
                 <w:noProof/>
                 <w:webHidden/>
               </w:rPr>
-              <w:t>12</w:t>
+              <w:t>13</w:t>
             </w:r>
             <w:r>
               <w:rPr>
@@ -896,7 +896,7 @@
       <w:pPr>
         <w:pStyle w:val="1"/>
       </w:pPr>
-      <w:bookmarkStart w:id="0" w:name="_Toc445852480"/>
+      <w:bookmarkStart w:id="0" w:name="_Toc448108229"/>
       <w:r>
         <w:t>Общее описание</w:t>
       </w:r>
@@ -953,15 +953,7 @@
         <w:t>ому</w:t>
       </w:r>
       <w:r>
-        <w:t xml:space="preserve"> для каждой основной расы (Болота орков, Леса эльфов, пустыни негров, пещеры гномов, подводные пузыри </w:t>
-      </w:r>
-      <w:proofErr w:type="spellStart"/>
-      <w:r>
-        <w:t>мерфолков</w:t>
-      </w:r>
-      <w:proofErr w:type="spellEnd"/>
-      <w:r>
-        <w:t>) + территории вторжения: хаоса, параллельного измерения, нежити, демонов, карателей (ангелы?).</w:t>
+        <w:t xml:space="preserve"> для каждой основной расы (Болота орков, Леса эльфов, пустыни негров, пещеры гномов, подводные пузыри мерфолков) + территории вторжения: хаоса, параллельного измерения, нежити, демонов, карателей (ангелы?).</w:t>
       </w:r>
       <w:r>
         <w:t xml:space="preserve"> </w:t>
@@ -1009,24 +1001,11 @@
     </w:p>
     <w:p>
       <w:r>
-        <w:t xml:space="preserve">Чтобы сделать игру хорошей нужно представить себе типовые </w:t>
-      </w:r>
-      <w:proofErr w:type="spellStart"/>
-      <w:r>
-        <w:t>топовые</w:t>
-      </w:r>
-      <w:proofErr w:type="spellEnd"/>
-      <w:r>
-        <w:t xml:space="preserve"> раскачки</w:t>
-      </w:r>
-      <w:r>
-        <w:t xml:space="preserve">, </w:t>
-      </w:r>
-      <w:proofErr w:type="spellStart"/>
-      <w:r>
-        <w:t>шмот</w:t>
-      </w:r>
-      <w:proofErr w:type="spellEnd"/>
+        <w:t>Чтобы сделать игру хорошей нужно представить себе типовые топовые раскачки</w:t>
+      </w:r>
+      <w:r>
+        <w:t>, шмот</w:t>
+      </w:r>
       <w:r>
         <w:t xml:space="preserve"> и действия на поле боя. И отталкиваться от них в сторону уменьшения могущества персонажа.</w:t>
       </w:r>
@@ -1157,15 +1136,7 @@
         <w:t>?</w:t>
       </w:r>
       <w:r>
-        <w:t xml:space="preserve"> Или игрок хочет управлять аккуратным воином, молниеносно наносящим удары по самым уязвимым местам противников, отбивая и </w:t>
-      </w:r>
-      <w:proofErr w:type="spellStart"/>
-      <w:r>
-        <w:t>уворачиваясь</w:t>
-      </w:r>
-      <w:proofErr w:type="spellEnd"/>
-      <w:r>
-        <w:t xml:space="preserve"> от всех выпадов, стрел, магических атак</w:t>
+        <w:t xml:space="preserve"> Или игрок хочет управлять аккуратным воином, молниеносно наносящим удары по самым уязвимым местам противников, отбивая и уворачиваясь от всех выпадов, стрел, магических атак</w:t>
       </w:r>
       <w:r>
         <w:t>?</w:t>
@@ -1275,7 +1246,7 @@
       <w:pPr>
         <w:pStyle w:val="1"/>
       </w:pPr>
-      <w:bookmarkStart w:id="1" w:name="_Toc445852481"/>
+      <w:bookmarkStart w:id="1" w:name="_Toc448108230"/>
       <w:r>
         <w:t>Предметы окружающей среды</w:t>
       </w:r>
@@ -1380,7 +1351,7 @@
       <w:pPr>
         <w:pStyle w:val="1"/>
       </w:pPr>
-      <w:bookmarkStart w:id="2" w:name="_Toc445852482"/>
+      <w:bookmarkStart w:id="2" w:name="_Toc448108231"/>
       <w:r>
         <w:t>Существа</w:t>
       </w:r>
@@ -1392,14 +1363,12 @@
       </w:r>
     </w:p>
     <w:p>
-      <w:proofErr w:type="spellStart"/>
       <w:r>
         <w:rPr>
           <w:b/>
         </w:rPr>
         <w:t>Статы</w:t>
       </w:r>
-      <w:proofErr w:type="spellEnd"/>
       <w:r>
         <w:t xml:space="preserve"> – классически</w:t>
       </w:r>
@@ -1407,7 +1376,13 @@
         <w:t>е</w:t>
       </w:r>
       <w:r>
-        <w:t xml:space="preserve"> атрибуты:</w:t>
+        <w:t xml:space="preserve"> атрибуты</w:t>
+      </w:r>
+      <w:r>
+        <w:t xml:space="preserve"> (могут изменяться в течении игры)</w:t>
+      </w:r>
+      <w:r>
+        <w:t>:</w:t>
       </w:r>
     </w:p>
     <w:p>
@@ -1510,9 +1485,6 @@
     <w:p>
       <w:pPr>
         <w:ind w:left="708"/>
-        <w:rPr>
-          <w:lang w:val="en-US"/>
-        </w:rPr>
       </w:pPr>
       <w:r>
         <w:rPr>
@@ -1650,13 +1622,8 @@
       <w:r>
         <w:t xml:space="preserve">истик и атрибутов </w:t>
       </w:r>
-      <w:proofErr w:type="spellStart"/>
-      <w:r>
-        <w:t>статов</w:t>
-      </w:r>
-      <w:proofErr w:type="spellEnd"/>
-      <w:r>
-        <w:t>.</w:t>
+      <w:r>
+        <w:t>статов.</w:t>
       </w:r>
     </w:p>
     <w:p>
@@ -2063,9 +2030,47 @@
     </w:p>
     <w:p>
       <w:pPr>
+        <w:pStyle w:val="a7"/>
+      </w:pPr>
+      <w:r>
+        <w:t>Умения</w:t>
+      </w:r>
+    </w:p>
+    <w:p>
+      <w:r>
+        <w:t>Фехтование, алхимия, меткость, акробатика, колдовство, демонология</w:t>
+      </w:r>
+      <w:r>
+        <w:t>, лекарство</w:t>
+      </w:r>
+      <w:r>
+        <w:t>.</w:t>
+      </w:r>
+    </w:p>
+    <w:p>
+      <w:pPr>
+        <w:pStyle w:val="a7"/>
+      </w:pPr>
+      <w:r>
+        <w:t>Характеристики</w:t>
+      </w:r>
+    </w:p>
+    <w:p>
+      <w:r>
+        <w:t>Прочность, пробивание.</w:t>
+      </w:r>
+    </w:p>
+    <w:p>
+      <w:r>
+        <w:lastRenderedPageBreak/>
+        <w:t>Физическая прочность – противостоит пробитию при получении физического удара (холодным оружием, или магией земли, или волшебной солулей).</w:t>
+      </w:r>
+    </w:p>
+    <w:p>
+      <w:pPr>
         <w:pStyle w:val="1"/>
       </w:pPr>
-      <w:bookmarkStart w:id="3" w:name="_Toc445852483"/>
+      <w:bookmarkStart w:id="3" w:name="_Toc448108232"/>
       <w:r>
         <w:t>Характеристики оружия</w:t>
       </w:r>
@@ -2093,20 +2098,319 @@
         <w:rPr>
           <w:rStyle w:val="a8"/>
         </w:rPr>
+        <w:t>Х</w:t>
+      </w:r>
+      <w:r>
+        <w:rPr>
+          <w:rStyle w:val="a8"/>
+        </w:rPr>
+        <w:t>арактеристики</w:t>
+      </w:r>
+      <w:r>
+        <w:rPr>
+          <w:rStyle w:val="a8"/>
+        </w:rPr>
+        <w:t xml:space="preserve"> холодного оружия</w:t>
+      </w:r>
+    </w:p>
+    <w:p>
+      <w:pPr>
+        <w:rPr>
+          <w:b/>
+        </w:rPr>
+      </w:pPr>
+      <w:r>
+        <w:t>В</w:t>
+      </w:r>
+      <w:r>
+        <w:t>се оружие должно давать +/- к фехтованию</w:t>
+      </w:r>
+      <w:r>
+        <w:t>, отражает удобство использования оружия, его сбалансированность.</w:t>
+      </w:r>
+    </w:p>
+    <w:p>
+      <w:r>
+        <w:rPr>
+          <w:b/>
+        </w:rPr>
+        <w:t>Размер</w:t>
+      </w:r>
+      <w:r>
+        <w:t xml:space="preserve"> – для определения хвата: двуручное, одноручное, вспомогательное (сюрикены, ножи).</w:t>
+      </w:r>
+      <w:r>
+        <w:t xml:space="preserve"> Размер бывает независимый и размер относительно владельца оружия и цели по которой этим оружием бьют.</w:t>
+      </w:r>
+      <w:r>
+        <w:t xml:space="preserve"> Если оружие для персонажа слишком больше он не сможет его использовать или взять с собой.</w:t>
+      </w:r>
+    </w:p>
+    <w:p>
+      <w:r>
+        <w:rPr>
+          <w:b/>
+        </w:rPr>
+        <w:t>Пробивная способность</w:t>
+      </w:r>
+      <w:r>
+        <w:t xml:space="preserve"> –</w:t>
+      </w:r>
+      <w:r>
+        <w:t xml:space="preserve"> </w:t>
+      </w:r>
+      <w:r>
+        <w:t>зависит от веса, но может отличаться (у меча и чекана может быть одинаковый вес, но разная пробивная способность).</w:t>
+      </w:r>
+    </w:p>
+    <w:p>
+      <w:r>
+        <w:rPr>
+          <w:b/>
+        </w:rPr>
+        <w:t>Требования (к силе/ловкости)</w:t>
+      </w:r>
+      <w:r>
+        <w:t xml:space="preserve"> – необходимые параметры при которых оружием можно будет сражаться.</w:t>
+      </w:r>
+    </w:p>
+    <w:p>
+      <w:r>
+        <w:rPr>
+          <w:b/>
+        </w:rPr>
+        <w:t>Дальность действия</w:t>
+      </w:r>
+      <w:r>
+        <w:t xml:space="preserve"> – на каком расстоянии можно достать цель.</w:t>
+      </w:r>
+    </w:p>
+    <w:p>
+      <w:r>
+        <w:rPr>
+          <w:b/>
+        </w:rPr>
+        <w:t>Класс</w:t>
+      </w:r>
+      <w:r>
+        <w:t xml:space="preserve"> – примерно схожие черты каждого </w:t>
+      </w:r>
+      <w:r>
+        <w:t>типа</w:t>
+      </w:r>
+      <w:r>
+        <w:t xml:space="preserve"> оружия позволяют войну специализироваться на отдельном классе</w:t>
+      </w:r>
+      <w:r>
+        <w:t xml:space="preserve"> (древковое, </w:t>
+      </w:r>
+      <w:r>
+        <w:t>клинковое</w:t>
+      </w:r>
+      <w:r>
+        <w:t>, топор, булава, арбалет</w:t>
+      </w:r>
+      <w:r>
+        <w:t>, лук, мелкое метательное</w:t>
+      </w:r>
+      <w:r>
+        <w:t>).</w:t>
+      </w:r>
+    </w:p>
+    <w:p>
+      <w:r>
+        <w:rPr>
+          <w:b/>
+        </w:rPr>
+        <w:t>Подкласс</w:t>
+      </w:r>
+      <w:r>
+        <w:t xml:space="preserve"> – уточнение класса: шпага, двусторонняя секира и т. п. для лучше</w:t>
+      </w:r>
+      <w:r>
+        <w:t>й</w:t>
+      </w:r>
+      <w:r>
+        <w:t xml:space="preserve"> специализации.</w:t>
+      </w:r>
+    </w:p>
+    <w:p>
+      <w:r>
+        <w:rPr>
+          <w:b/>
+        </w:rPr>
+        <w:t>М</w:t>
+      </w:r>
+      <w:r>
+        <w:rPr>
+          <w:b/>
+        </w:rPr>
+        <w:t>одификаторы</w:t>
+      </w:r>
+      <w:r>
+        <w:rPr>
+          <w:b/>
+        </w:rPr>
+        <w:t xml:space="preserve"> повреждений</w:t>
+      </w:r>
+      <w:r>
+        <w:t xml:space="preserve"> – черта оружия которая описывает эффект при поражении цели. Обязательные атрибуты модификатора повреждений:</w:t>
+      </w:r>
+    </w:p>
+    <w:p>
+      <w:pPr>
+        <w:ind w:left="708"/>
+      </w:pPr>
+      <w:r>
+        <w:rPr>
+          <w:u w:val="single"/>
+        </w:rPr>
+        <w:t>Урон</w:t>
+      </w:r>
+      <w:r>
+        <w:t xml:space="preserve"> – количество вычитаемых хит поинтов из хит поинтов цели, если удар оружием был успешен. Чем больше урон, тем меньше потребуется успешных ударов оружием, чтобы уничтожить цель.</w:t>
+      </w:r>
+    </w:p>
+    <w:p>
+      <w:pPr>
+        <w:ind w:left="708"/>
+      </w:pPr>
+      <w:r>
+        <w:rPr>
+          <w:u w:val="single"/>
+        </w:rPr>
+        <w:t>Тип урона</w:t>
+      </w:r>
+      <w:r>
+        <w:t xml:space="preserve"> – колющий (стрела, копьё, чекан), режущий (сабля), дробящий (молот, кистень), рубящий</w:t>
+      </w:r>
+      <w:r>
+        <w:t xml:space="preserve"> (топор, фламберг), магический</w:t>
+      </w:r>
+      <w:r>
+        <w:t xml:space="preserve">. От типа урона зависит вероятность преодоления оружием защиты цели. </w:t>
+      </w:r>
+      <w:r>
+        <w:t>Щиты спасают от любого типа урона. Урон зависит от размера</w:t>
+      </w:r>
+    </w:p>
+    <w:p>
+      <w:pPr>
+        <w:ind w:left="708"/>
+      </w:pPr>
+      <w:r>
+        <w:rPr>
+          <w:u w:val="single"/>
+        </w:rPr>
+        <w:t>Эффект</w:t>
+      </w:r>
+      <w:r>
+        <w:t xml:space="preserve"> – воздействие от удара. (Если тяжелым двуручным молотом ударить по легкому щиту, он все равно заставит своего обладателя покачнуться</w:t>
+      </w:r>
+      <w:r>
+        <w:t>, если ударить дубиной по голове можно оглушить</w:t>
+      </w:r>
+      <w:r>
+        <w:t>).</w:t>
+      </w:r>
+    </w:p>
+    <w:p>
+      <w:r>
+        <w:t>У импровизированного оружия (ножки стола)</w:t>
+      </w:r>
+      <w:r>
+        <w:t xml:space="preserve"> нет модификаторов по умолчанию.</w:t>
+      </w:r>
+    </w:p>
+    <w:p>
+      <w:r>
+        <w:rPr>
+          <w:rStyle w:val="a8"/>
+        </w:rPr>
+        <w:t>Характеристики надеваемой брони</w:t>
+      </w:r>
+    </w:p>
+    <w:p>
+      <w:r>
+        <w:rPr>
+          <w:b/>
+        </w:rPr>
+        <w:t>Часть тела</w:t>
+      </w:r>
+      <w:r>
+        <w:rPr>
+          <w:b/>
+        </w:rPr>
+        <w:t xml:space="preserve"> для крепления</w:t>
+      </w:r>
+      <w:r>
+        <w:t xml:space="preserve"> – перчатку на голову не оденешь, а шлем на пузо не натянешь.</w:t>
+      </w:r>
+      <w:r>
+        <w:t xml:space="preserve"> Типовые части тела: голова (шлем, альвинтейл), торс (рубаха, плащ), ноги (штаны), руки (перчатки и наручи), ступни (обувь). Броня может иметь «частью тела» «не типовое» место крепление, например, левое плечо или шея. При этом можно одеть только одну вещь на «не типовое» место крепления.</w:t>
+      </w:r>
+    </w:p>
+    <w:p>
+      <w:r>
+        <w:t>Всего зон для крепления одежды и брони: макушка, лицо, затылок, спина, грудь, живот, талия.</w:t>
+      </w:r>
+    </w:p>
+    <w:p>
+      <w:r>
+        <w:t xml:space="preserve">Разносторонних зон (лево/право): </w:t>
+      </w:r>
+      <w:r>
+        <w:t xml:space="preserve">глаз, </w:t>
+      </w:r>
+      <w:r>
+        <w:t>плечо, предплечье, кисть, пальцы</w:t>
+      </w:r>
+      <w:r>
+        <w:t xml:space="preserve"> на руках</w:t>
+      </w:r>
+      <w:r>
+        <w:t xml:space="preserve"> (одно место, просто «пальцы», не все десять),</w:t>
+      </w:r>
+      <w:r>
+        <w:t xml:space="preserve"> бедро, колено, голень, стопа.</w:t>
+      </w:r>
+    </w:p>
+    <w:p>
+      <w:r>
+        <w:t>Для «не гуманоидов» места могу</w:t>
+      </w:r>
+      <w:r>
+        <w:t>т</w:t>
+      </w:r>
+      <w:r>
+        <w:t xml:space="preserve"> отличаться, могу быть еще крылья, копыта, хвост и т. п.</w:t>
+      </w:r>
+    </w:p>
+    <w:p>
+      <w:r>
+        <w:rPr>
+          <w:b/>
+        </w:rPr>
         <w:lastRenderedPageBreak/>
-        <w:t>Х</w:t>
-      </w:r>
-      <w:r>
-        <w:rPr>
-          <w:rStyle w:val="a8"/>
-        </w:rPr>
-        <w:t>арактеристики</w:t>
-      </w:r>
-      <w:r>
-        <w:rPr>
-          <w:rStyle w:val="a8"/>
-        </w:rPr>
-        <w:t xml:space="preserve"> холодного оружия</w:t>
+        <w:t>Поглощения</w:t>
+      </w:r>
+      <w:r>
+        <w:t xml:space="preserve"> – разная броня поглощает разные типы урона по-разному, например, кольчуга хорошо </w:t>
+      </w:r>
+      <w:r>
+        <w:t>сдержит</w:t>
+      </w:r>
+      <w:r>
+        <w:t xml:space="preserve"> удар саблей, но от удара молотом </w:t>
+      </w:r>
+      <w:r>
+        <w:t>она не защитит</w:t>
+      </w:r>
+      <w:r>
+        <w:t>. Поглощения так же считаются и для «стрелковой» магии.</w:t>
+      </w:r>
+      <w:r>
+        <w:t xml:space="preserve"> Поглощение преодолевается пробитием у оружия.</w:t>
       </w:r>
     </w:p>
     <w:p>
@@ -2114,24 +2418,13 @@
         <w:rPr>
           <w:b/>
         </w:rPr>
-        <w:t>Размер</w:t>
-      </w:r>
-      <w:r>
-        <w:t xml:space="preserve"> – для определения хвата: двуручное, одноручное, вспомогательное (</w:t>
-      </w:r>
-      <w:proofErr w:type="spellStart"/>
-      <w:r>
-        <w:t>сюрикены</w:t>
-      </w:r>
-      <w:proofErr w:type="spellEnd"/>
-      <w:r>
-        <w:t>, ножи).</w:t>
-      </w:r>
-      <w:r>
-        <w:t xml:space="preserve"> Размер бывает независимый и размер относительно владельца оружия и цели по которой этим оружием бьют.</w:t>
-      </w:r>
-      <w:r>
-        <w:t xml:space="preserve"> Если оружие для персонажа слишком больше он не сможет его использовать или взять с собой.</w:t>
+        <w:t>Возможность стековать</w:t>
+      </w:r>
+      <w:r>
+        <w:t xml:space="preserve"> – можно одеть штаны под поножи…</w:t>
+      </w:r>
+      <w:r>
+        <w:t xml:space="preserve"> Каждая часть тела существа должна иметь очки стекования. Тяжелая латная перчатка займет все очки, а браслет не все, хватит еще на кожаную перчатку.</w:t>
       </w:r>
     </w:p>
     <w:p>
@@ -2139,16 +2432,141 @@
         <w:rPr>
           <w:b/>
         </w:rPr>
-        <w:t>Пробивная способность</w:t>
-      </w:r>
-      <w:r>
-        <w:t xml:space="preserve"> –</w:t>
+        <w:t>Класс</w:t>
+      </w:r>
+      <w:r>
+        <w:t xml:space="preserve"> – тяжелая, легкая, средняя. Определяет </w:t>
+      </w:r>
+      <w:r>
+        <w:t>штрафы при увороте от атаки или плавании</w:t>
+      </w:r>
+      <w:r>
+        <w:t>.</w:t>
+      </w:r>
+    </w:p>
+    <w:p>
+      <w:r>
+        <w:rPr>
+          <w:b/>
+        </w:rPr>
+        <w:t>Время экипировки</w:t>
+      </w:r>
+      <w:r>
+        <w:t xml:space="preserve"> – как быстро можно надеть кольчугу? Как быстро можно её снять?</w:t>
+      </w:r>
+    </w:p>
+    <w:p>
+      <w:pPr>
+        <w:pStyle w:val="1"/>
+      </w:pPr>
+      <w:bookmarkStart w:id="4" w:name="_Toc448108233"/>
+      <w:r>
+        <w:t>Способности</w:t>
+      </w:r>
+      <w:r>
+        <w:t xml:space="preserve"> существ</w:t>
+      </w:r>
+      <w:bookmarkEnd w:id="4"/>
+    </w:p>
+    <w:p>
+      <w:r>
+        <w:t>Способности бывают активные (эффект нужно применять</w:t>
+      </w:r>
+      <w:r>
+        <w:t>: атаковать монстра или отпрыгнуть в сторону</w:t>
+      </w:r>
+      <w:r>
+        <w:t>), пассивные (эффект влияет всегда</w:t>
+      </w:r>
+      <w:r>
+        <w:t>: амбидексторность, «ловкий боец» - получает бонус ловкости вместо силы</w:t>
+      </w:r>
+      <w:r>
+        <w:t xml:space="preserve">), </w:t>
+      </w:r>
+      <w:r>
+        <w:t>автоматические</w:t>
+      </w:r>
+      <w:r>
+        <w:t xml:space="preserve"> (эффект срабатывает по событию</w:t>
+      </w:r>
+      <w:r>
+        <w:t>: блок атаки, уклонение от стрелы</w:t>
+      </w:r>
+      <w:r>
+        <w:t>).</w:t>
+      </w:r>
+      <w:r>
+        <w:t xml:space="preserve"> Специальные способности должны быть прокачаны очками опыта, «общие способности» можно прокачать за очки способностей без дополнительной прокачки если персонаж соответствует их требованиям.</w:t>
+      </w:r>
+    </w:p>
+    <w:p>
+      <w:r>
+        <w:t>В игре все действия</w:t>
+      </w:r>
+      <w:r>
+        <w:t xml:space="preserve"> одного существа над другим</w:t>
       </w:r>
       <w:r>
         <w:t xml:space="preserve"> </w:t>
       </w:r>
       <w:r>
-        <w:t>зависит от веса, но может отличаться (у меча и чекана может быть одинаковый вес, но разная пробивная способность).</w:t>
+        <w:t>игровым объектом (существом или предметом)</w:t>
+      </w:r>
+      <w:r>
+        <w:t xml:space="preserve"> </w:t>
+      </w:r>
+      <w:r>
+        <w:t>являются активными способностями.</w:t>
+      </w:r>
+      <w:r>
+        <w:t xml:space="preserve"> Поднять предмет с пола, бросить предмет, выложить из инвентаря, надеть на себя, ударить противника, выстрелить, переместиться в пространстве по земле, в жидкости или в газе (перелететь).</w:t>
+      </w:r>
+    </w:p>
+    <w:p>
+      <w:r>
+        <w:t>Способности имеют требования к персонажу, чтобы пользоваться некоторыми из них нужно развивать персонажа, а некоторые требования нельзя удовлетворить развитием, например</w:t>
+      </w:r>
+      <w:r>
+        <w:t>,</w:t>
+      </w:r>
+      <w:r>
+        <w:t xml:space="preserve"> требование </w:t>
+      </w:r>
+      <w:r>
+        <w:t xml:space="preserve">– </w:t>
+      </w:r>
+      <w:r>
+        <w:t>чтобы раса была конкретной</w:t>
+      </w:r>
+      <w:r>
+        <w:t>,</w:t>
+      </w:r>
+      <w:r>
+        <w:t xml:space="preserve"> персонаж был конкретного размера</w:t>
+      </w:r>
+      <w:r>
+        <w:t>,</w:t>
+      </w:r>
+      <w:r>
+        <w:t xml:space="preserve"> </w:t>
+      </w:r>
+      <w:r>
+        <w:t xml:space="preserve">имел </w:t>
+      </w:r>
+      <w:r>
+        <w:t>крылья.</w:t>
+      </w:r>
+    </w:p>
+    <w:p>
+      <w:pPr>
+        <w:pStyle w:val="a7"/>
+      </w:pPr>
+      <w:r>
+        <w:t>Атри</w:t>
+      </w:r>
+      <w:r>
+        <w:t>буты способностей</w:t>
       </w:r>
     </w:p>
     <w:p>
@@ -2156,10 +2574,19 @@
         <w:rPr>
           <w:b/>
         </w:rPr>
-        <w:t>Удобство в обращении</w:t>
-      </w:r>
-      <w:r>
-        <w:t xml:space="preserve"> – дает + или - к возможности попасть по цели. Если это длинная палка с огромным шаром на конце, то ею не удобно размахивать. Удобство может отражать сбалансированность оружия.</w:t>
+        <w:t>Результат применения</w:t>
+      </w:r>
+      <w:r>
+        <w:t xml:space="preserve"> – эффект, который произойдет в результате применения способности</w:t>
+      </w:r>
+      <w:r>
+        <w:t>, зависит</w:t>
+      </w:r>
+      <w:r>
+        <w:t xml:space="preserve"> от атрибутов цели</w:t>
+      </w:r>
+      <w:r>
+        <w:t>.</w:t>
       </w:r>
     </w:p>
     <w:p>
@@ -2167,53 +2594,22 @@
         <w:rPr>
           <w:b/>
         </w:rPr>
-        <w:t>Требования (к силе/ловкости)</w:t>
-      </w:r>
-      <w:r>
-        <w:t xml:space="preserve"> – необходимые параметры при которых оружием можно будет сражаться.</w:t>
-      </w:r>
-    </w:p>
-    <w:p>
+        <w:t>Объект</w:t>
+      </w:r>
       <w:r>
         <w:rPr>
           <w:b/>
         </w:rPr>
-        <w:t>Дальность действия</w:t>
-      </w:r>
-      <w:r>
-        <w:t xml:space="preserve"> – на каком расстоянии можно достать цель.</w:t>
-      </w:r>
-    </w:p>
-    <w:p>
+        <w:t>(ы)</w:t>
+      </w:r>
       <w:r>
         <w:rPr>
           <w:b/>
         </w:rPr>
-        <w:t>Класс</w:t>
-      </w:r>
-      <w:r>
-        <w:t xml:space="preserve"> – примерно схожие черты каждого </w:t>
-      </w:r>
-      <w:r>
-        <w:t>типа</w:t>
-      </w:r>
-      <w:r>
-        <w:t xml:space="preserve"> оружия позволяют войну специализироваться на отдельном классе</w:t>
-      </w:r>
-      <w:r>
-        <w:t xml:space="preserve"> (древковое, </w:t>
-      </w:r>
-      <w:r>
-        <w:t>клинковое</w:t>
-      </w:r>
-      <w:r>
-        <w:t>, топор, булава, арбалет</w:t>
-      </w:r>
-      <w:r>
-        <w:t>, лук, мелкое метательное</w:t>
-      </w:r>
-      <w:r>
-        <w:t>).</w:t>
+        <w:t xml:space="preserve"> </w:t>
+      </w:r>
+      <w:r>
+        <w:t>– сущность(и), применившая способность.</w:t>
       </w:r>
     </w:p>
     <w:p>
@@ -2221,454 +2617,76 @@
         <w:rPr>
           <w:b/>
         </w:rPr>
-        <w:t>Подкласс</w:t>
-      </w:r>
-      <w:r>
-        <w:t xml:space="preserve"> – уточнение класса: шпага, двусторонняя секира и т. п. для лучше</w:t>
-      </w:r>
-      <w:r>
-        <w:t>й</w:t>
-      </w:r>
-      <w:r>
-        <w:t xml:space="preserve"> специализации.</w:t>
-      </w:r>
-    </w:p>
-    <w:p>
+        <w:t>Субъект</w:t>
+      </w:r>
       <w:r>
         <w:rPr>
           <w:b/>
         </w:rPr>
-        <w:t>М</w:t>
-      </w:r>
+        <w:t>(ы)</w:t>
+      </w:r>
+      <w:r>
+        <w:t xml:space="preserve"> – сущность(и) к которой применили способность.</w:t>
+      </w:r>
+    </w:p>
+    <w:p>
       <w:r>
         <w:rPr>
           <w:b/>
         </w:rPr>
-        <w:t>одификаторы</w:t>
-      </w:r>
-      <w:r>
-        <w:rPr>
-          <w:b/>
-        </w:rPr>
-        <w:t xml:space="preserve"> повреждений</w:t>
-      </w:r>
-      <w:r>
-        <w:t xml:space="preserve"> – черта оружия которая описывает эффект при поражении цели. Обязательные атрибуты модификатора повреждений:</w:t>
-      </w:r>
-    </w:p>
-    <w:p>
-      <w:pPr>
-        <w:ind w:left="708"/>
-      </w:pPr>
-      <w:r>
-        <w:rPr>
-          <w:u w:val="single"/>
-        </w:rPr>
-        <w:t>Урон</w:t>
-      </w:r>
-      <w:r>
-        <w:t xml:space="preserve"> – количество вычитаемых хит поинтов из хит поинтов цели, если удар оружием был успешен. Чем больше урон, тем меньше потребуется успешных ударов оружием, чтобы уничтожить цель.</w:t>
-      </w:r>
-    </w:p>
-    <w:p>
-      <w:pPr>
-        <w:ind w:left="708"/>
-      </w:pPr>
-      <w:r>
-        <w:rPr>
-          <w:u w:val="single"/>
-        </w:rPr>
-        <w:t>Тип урона</w:t>
-      </w:r>
-      <w:r>
-        <w:t xml:space="preserve"> – колющий (стрела, копьё, чекан), режущий (сабля), дробящий (молот, кистень), рубящий</w:t>
-      </w:r>
-      <w:r>
-        <w:t xml:space="preserve"> (топор, </w:t>
-      </w:r>
-      <w:proofErr w:type="spellStart"/>
-      <w:r>
-        <w:t>фламберг</w:t>
-      </w:r>
-      <w:proofErr w:type="spellEnd"/>
-      <w:r>
-        <w:t>), магический</w:t>
-      </w:r>
-      <w:r>
-        <w:t xml:space="preserve">. От типа урона зависит вероятность преодоления оружием защиты цели. </w:t>
-      </w:r>
-      <w:r>
-        <w:t>Щиты спасают от любого типа урона. Урон зависит от размера</w:t>
-      </w:r>
-    </w:p>
-    <w:p>
-      <w:pPr>
-        <w:ind w:left="708"/>
-      </w:pPr>
-      <w:r>
-        <w:rPr>
-          <w:u w:val="single"/>
-        </w:rPr>
-        <w:t>Эффект</w:t>
-      </w:r>
-      <w:r>
-        <w:t xml:space="preserve"> – воздействие от удара. (Если тяжелым двуручным молотом ударить по легкому щиту, он все равно заставит своего обладателя покачнуться</w:t>
-      </w:r>
-      <w:r>
-        <w:t>, если ударить дубиной по голове можно оглушить</w:t>
-      </w:r>
-      <w:r>
-        <w:t>).</w:t>
-      </w:r>
-    </w:p>
-    <w:p>
-      <w:r>
-        <w:t>У импровизированного оружия (ножки стола)</w:t>
-      </w:r>
-      <w:r>
-        <w:t xml:space="preserve"> нет модификаторов по умолчанию.</w:t>
-      </w:r>
-    </w:p>
-    <w:p>
-      <w:r>
-        <w:rPr>
-          <w:rStyle w:val="a8"/>
-        </w:rPr>
-        <w:t>Характеристики надеваемой брони</w:t>
-      </w:r>
-    </w:p>
-    <w:p>
-      <w:r>
-        <w:rPr>
-          <w:b/>
-        </w:rPr>
-        <w:t>Часть тела</w:t>
-      </w:r>
-      <w:r>
-        <w:rPr>
-          <w:b/>
-        </w:rPr>
-        <w:t xml:space="preserve"> для крепления</w:t>
-      </w:r>
-      <w:r>
-        <w:t xml:space="preserve"> – перчатку на голову не оденешь, а шлем на пузо не натянешь.</w:t>
-      </w:r>
-      <w:r>
-        <w:t xml:space="preserve"> Типовые части тела: голова (шлем, </w:t>
-      </w:r>
-      <w:proofErr w:type="spellStart"/>
-      <w:r>
-        <w:t>альвинтейл</w:t>
-      </w:r>
-      <w:proofErr w:type="spellEnd"/>
-      <w:r>
-        <w:t>), торс (рубаха, плащ), ноги (штаны), руки (перчатки и наручи), ступни (обувь). Броня может иметь «частью тела» «не типовое» место крепление, например, левое плечо или шея. При этом можно одеть только одну вещь на «не типовое» место крепления.</w:t>
-      </w:r>
-    </w:p>
-    <w:p>
-      <w:r>
-        <w:t>Всего зон для крепления одежды и брони: макушка, лицо, затылок, спина, грудь, живот, талия.</w:t>
-      </w:r>
-    </w:p>
-    <w:p>
-      <w:r>
-        <w:t xml:space="preserve">Разносторонних зон (лево/право): </w:t>
-      </w:r>
-      <w:r>
-        <w:t xml:space="preserve">глаз, </w:t>
-      </w:r>
-      <w:r>
-        <w:t>плечо, предплечье, кисть, пальцы</w:t>
-      </w:r>
-      <w:r>
-        <w:t xml:space="preserve"> на руках</w:t>
-      </w:r>
-      <w:r>
-        <w:t xml:space="preserve"> (одно место, просто «пальцы», не все десять),</w:t>
-      </w:r>
-      <w:r>
-        <w:t xml:space="preserve"> бедро, колено, голень, стопа.</w:t>
-      </w:r>
-    </w:p>
-    <w:p>
-      <w:r>
-        <w:t>Для «не гуманоидов» места могу</w:t>
-      </w:r>
-      <w:r>
-        <w:t>т</w:t>
-      </w:r>
-      <w:r>
-        <w:t xml:space="preserve"> отличаться, могу быть еще крылья, копыта, хвост и т. п.</w:t>
-      </w:r>
-    </w:p>
-    <w:p>
-      <w:r>
-        <w:rPr>
-          <w:b/>
-        </w:rPr>
-        <w:t>Поглощения</w:t>
-      </w:r>
-      <w:r>
-        <w:t xml:space="preserve"> – разная броня поглощает разные типы урона по-разному, например, кольчуга хорошо </w:t>
-      </w:r>
-      <w:r>
-        <w:t>сдержит</w:t>
-      </w:r>
-      <w:r>
-        <w:t xml:space="preserve"> удар саблей, но от удара молотом </w:t>
-      </w:r>
-      <w:r>
-        <w:t>она не защитит</w:t>
-      </w:r>
-      <w:r>
-        <w:t>. Поглощения так же считаются и для «стрелковой» магии.</w:t>
-      </w:r>
-      <w:r>
-        <w:t xml:space="preserve"> Поглощение преодолевается пробитием у оружия.</w:t>
-      </w:r>
-    </w:p>
-    <w:p>
-      <w:r>
-        <w:rPr>
-          <w:b/>
-        </w:rPr>
-        <w:t xml:space="preserve">Возможность </w:t>
-      </w:r>
-      <w:proofErr w:type="spellStart"/>
-      <w:r>
-        <w:rPr>
-          <w:b/>
-        </w:rPr>
-        <w:t>стековать</w:t>
-      </w:r>
-      <w:proofErr w:type="spellEnd"/>
-      <w:r>
-        <w:t xml:space="preserve"> – можно одеть штаны под поножи…</w:t>
-      </w:r>
-      <w:r>
-        <w:t xml:space="preserve"> Каждая часть тела существа должна иметь очки </w:t>
-      </w:r>
-      <w:proofErr w:type="spellStart"/>
-      <w:r>
-        <w:t>стекования</w:t>
-      </w:r>
-      <w:proofErr w:type="spellEnd"/>
-      <w:r>
-        <w:t>. Тяжелая латная перчатка займет все очки, а браслет не все, хватит еще на кожаную перчатку.</w:t>
-      </w:r>
-    </w:p>
-    <w:p>
-      <w:r>
-        <w:rPr>
-          <w:b/>
-        </w:rPr>
-        <w:t>Класс</w:t>
-      </w:r>
-      <w:r>
-        <w:t xml:space="preserve"> – тяжелая, легкая, средняя. Определяет </w:t>
-      </w:r>
-      <w:r>
-        <w:t xml:space="preserve">штрафы при </w:t>
-      </w:r>
-      <w:proofErr w:type="spellStart"/>
-      <w:r>
-        <w:t>увороте</w:t>
-      </w:r>
-      <w:proofErr w:type="spellEnd"/>
-      <w:r>
-        <w:t xml:space="preserve"> от атаки или плавании</w:t>
+        <w:t>Критерии возможности выполнения</w:t>
+      </w:r>
+      <w:r>
+        <w:t xml:space="preserve"> – каждый из которых должен выполняться при применении способности. Проверки объектов и субъектов, а также свойств окружающей среды.</w:t>
+      </w:r>
+    </w:p>
+    <w:p>
+      <w:pPr>
+        <w:pStyle w:val="a7"/>
+      </w:pPr>
+      <w:r>
+        <w:t>Классификация способностей</w:t>
+      </w:r>
+    </w:p>
+    <w:p>
+      <w:r>
+        <w:t>Боевые</w:t>
+      </w:r>
+      <w:r>
+        <w:t xml:space="preserve"> (рукопашные и дальнобойные)</w:t>
+      </w:r>
+      <w:r>
+        <w:t xml:space="preserve"> – </w:t>
+      </w:r>
+      <w:r>
+        <w:t>перемещения</w:t>
+      </w:r>
+      <w:r>
+        <w:t>, атаки</w:t>
+      </w:r>
+      <w:r>
+        <w:t>, пассивные</w:t>
+      </w:r>
+      <w:r>
+        <w:t>. Можно соединять в связки перемещение с атакой, тогда время на выполнение способности атаки не будет считаться. Если персонаж имеет по отдельному оружию в каждой руке (двуручный меч занимает две руки, но считается, т. к. это один экземпляр оружия) он может провести связку из перемещения и двух атак</w:t>
+      </w:r>
+      <w:r>
+        <w:t xml:space="preserve"> (по числу рук)</w:t>
+      </w:r>
+      <w:r>
+        <w:t xml:space="preserve"> за время перемещения.</w:t>
+      </w:r>
+    </w:p>
+    <w:p>
+      <w:r>
+        <w:tab/>
+        <w:t>Парирование – персонаж концентрируется на оружии противника, что позволяет получить бонус концентрации и внимательности к блокированию атаки</w:t>
+      </w:r>
+      <w:r>
+        <w:t xml:space="preserve"> оружием</w:t>
       </w:r>
       <w:r>
         <w:t>.</w:t>
-      </w:r>
-    </w:p>
-    <w:p>
-      <w:r>
-        <w:rPr>
-          <w:b/>
-        </w:rPr>
-        <w:t>Время экипировки</w:t>
-      </w:r>
-      <w:r>
-        <w:t xml:space="preserve"> – как быстро можно надеть кольчугу? Как быстро можно её снять?</w:t>
-      </w:r>
-    </w:p>
-    <w:p>
-      <w:pPr>
-        <w:pStyle w:val="1"/>
-      </w:pPr>
-      <w:bookmarkStart w:id="4" w:name="_Toc445852484"/>
-      <w:r>
-        <w:lastRenderedPageBreak/>
-        <w:t>Способности</w:t>
-      </w:r>
-      <w:r>
-        <w:t xml:space="preserve"> существ</w:t>
-      </w:r>
-      <w:bookmarkEnd w:id="4"/>
-    </w:p>
-    <w:p>
-      <w:r>
-        <w:t>Способности бывают активные (эффект нужно применять), пассивные (эффект влияет всегда), триггеры (эффект срабатывает по событию).</w:t>
-      </w:r>
-      <w:r>
-        <w:t xml:space="preserve"> Специальные способности должны быть прокачаны очками опыта, «общие способности» можно прокачать за очки способностей без дополнительной прокачки если персонаж соответствует их требованиям.</w:t>
-      </w:r>
-    </w:p>
-    <w:p>
-      <w:r>
-        <w:t>В игре все действия</w:t>
-      </w:r>
-      <w:r>
-        <w:t xml:space="preserve"> одного существа над другим</w:t>
-      </w:r>
-      <w:r>
-        <w:t xml:space="preserve"> </w:t>
-      </w:r>
-      <w:r>
-        <w:t>игровым объектом (существом или предметом)</w:t>
-      </w:r>
-      <w:r>
-        <w:t xml:space="preserve"> </w:t>
-      </w:r>
-      <w:r>
-        <w:t>являются активными способностями.</w:t>
-      </w:r>
-      <w:r>
-        <w:t xml:space="preserve"> Поднять предмет с пола, бросить предмет, выложить из инвентаря, надеть на себя, ударить противника, выстрелить, переместиться в пространстве по земле, в жидкости или в газе (перелететь).</w:t>
-      </w:r>
-    </w:p>
-    <w:p>
-      <w:r>
-        <w:t>Способности имеют требования к персонажу, чтобы пользоваться некоторыми из них нужно развивать персонажа, а некоторые требования нельзя удовлетворить развитием, например</w:t>
-      </w:r>
-      <w:r>
-        <w:t>,</w:t>
-      </w:r>
-      <w:r>
-        <w:t xml:space="preserve"> требование </w:t>
-      </w:r>
-      <w:r>
-        <w:t xml:space="preserve">– </w:t>
-      </w:r>
-      <w:r>
-        <w:t>чтобы раса была конкретной</w:t>
-      </w:r>
-      <w:r>
-        <w:t>,</w:t>
-      </w:r>
-      <w:r>
-        <w:t xml:space="preserve"> персонаж был конкретного размера</w:t>
-      </w:r>
-      <w:r>
-        <w:t>,</w:t>
-      </w:r>
-      <w:r>
-        <w:t xml:space="preserve"> </w:t>
-      </w:r>
-      <w:r>
-        <w:t xml:space="preserve">имел </w:t>
-      </w:r>
-      <w:r>
-        <w:t>крылья.</w:t>
-      </w:r>
-    </w:p>
-    <w:p>
-      <w:pPr>
-        <w:pStyle w:val="a7"/>
-      </w:pPr>
-      <w:r>
-        <w:t>Атри</w:t>
-      </w:r>
-      <w:r>
-        <w:t>буты способностей</w:t>
-      </w:r>
-    </w:p>
-    <w:p>
-      <w:r>
-        <w:rPr>
-          <w:b/>
-        </w:rPr>
-        <w:t>Результат применения</w:t>
-      </w:r>
-      <w:r>
-        <w:t xml:space="preserve"> – эффект, который произойдет в результате применения способности</w:t>
-      </w:r>
-      <w:r>
-        <w:t>, зависит</w:t>
-      </w:r>
-      <w:r>
-        <w:t xml:space="preserve"> от атрибутов цели</w:t>
-      </w:r>
-      <w:r>
-        <w:t>.</w:t>
-      </w:r>
-    </w:p>
-    <w:p>
-      <w:r>
-        <w:rPr>
-          <w:b/>
-        </w:rPr>
-        <w:t>Объект</w:t>
-      </w:r>
-      <w:r>
-        <w:rPr>
-          <w:b/>
-        </w:rPr>
-        <w:t>(ы)</w:t>
-      </w:r>
-      <w:r>
-        <w:rPr>
-          <w:b/>
-        </w:rPr>
-        <w:t xml:space="preserve"> </w:t>
-      </w:r>
-      <w:r>
-        <w:t>– сущность(и), применившая способность.</w:t>
-      </w:r>
-    </w:p>
-    <w:p>
-      <w:r>
-        <w:rPr>
-          <w:b/>
-        </w:rPr>
-        <w:t>Субъект</w:t>
-      </w:r>
-      <w:r>
-        <w:rPr>
-          <w:b/>
-        </w:rPr>
-        <w:t>(ы)</w:t>
-      </w:r>
-      <w:r>
-        <w:t xml:space="preserve"> – сущность(и) к которой применили способность.</w:t>
-      </w:r>
-    </w:p>
-    <w:p>
-      <w:r>
-        <w:rPr>
-          <w:b/>
-        </w:rPr>
-        <w:t>Критерии возможности выполнения</w:t>
-      </w:r>
-      <w:r>
-        <w:t xml:space="preserve"> – каждый из которых должен выполняться при применении способности. Проверки объектов и субъектов, а также свойств окружающей среды.</w:t>
-      </w:r>
-    </w:p>
-    <w:p>
-      <w:pPr>
-        <w:pStyle w:val="a7"/>
-      </w:pPr>
-      <w:r>
-        <w:t>Классификация способностей</w:t>
-      </w:r>
-    </w:p>
-    <w:p>
-      <w:r>
-        <w:t>Боевые</w:t>
-      </w:r>
-      <w:r>
-        <w:t xml:space="preserve"> (рукопашные и дальнобойные)</w:t>
       </w:r>
     </w:p>
     <w:p>
@@ -2676,6 +2694,9 @@
         <w:tab/>
         <w:t>Удар (кулаком, ногой)</w:t>
       </w:r>
+      <w:r>
+        <w:t xml:space="preserve"> – удар по лицу или в живот накладывает штрафы концентрации и внимательности на противника.</w:t>
+      </w:r>
     </w:p>
     <w:p>
       <w:r>
@@ -2708,12 +2729,25 @@
         <w:tab/>
         <w:t>Финт</w:t>
       </w:r>
-    </w:p>
-    <w:p>
-      <w:r>
+      <w:r>
+        <w:t xml:space="preserve"> – нанесение удара с дополнительным бонусом ловкости.</w:t>
+      </w:r>
+    </w:p>
+    <w:p>
+      <w:r>
+        <w:lastRenderedPageBreak/>
         <w:tab/>
         <w:t>Контроль клинка</w:t>
       </w:r>
+      <w:r>
+        <w:t xml:space="preserve"> – персонаж трется своим клинком об клинок противника постоянно мешая ему, это дает противнику штрафы.</w:t>
+      </w:r>
+      <w:r>
+        <w:t xml:space="preserve"> </w:t>
+      </w:r>
+      <w:r>
+        <w:t>Нельзя контролировать клинок тяжелее в два раза.</w:t>
+      </w:r>
     </w:p>
     <w:p>
       <w:r>
@@ -2726,17 +2760,23 @@
         <w:tab/>
         <w:t>Сильный удар</w:t>
       </w:r>
+      <w:r>
+        <w:t xml:space="preserve"> – нанесение удара с дополнительным бонусом силы.</w:t>
+      </w:r>
+    </w:p>
+    <w:p>
+      <w:r>
+        <w:tab/>
+        <w:t>Укол – наносит колющий урон выбранным оружием.</w:t>
+      </w:r>
     </w:p>
     <w:p>
       <w:r>
         <w:tab/>
         <w:t>Удар плашмя (для ошеломления)</w:t>
       </w:r>
-    </w:p>
-    <w:p>
-      <w:r>
-        <w:tab/>
-        <w:t>Парирование</w:t>
+      <w:r>
+        <w:t xml:space="preserve"> – наносит дробящий урон выбранным оружием.</w:t>
       </w:r>
     </w:p>
     <w:p>
@@ -2762,17 +2802,8 @@
         <w:tab/>
         <w:t>Мельница</w:t>
       </w:r>
-    </w:p>
-    <w:p>
-      <w:r>
-        <w:tab/>
-        <w:t>Удар в движении</w:t>
-      </w:r>
-    </w:p>
-    <w:p>
-      <w:r>
-        <w:tab/>
-        <w:t>Двойной удар</w:t>
+      <w:r>
+        <w:t xml:space="preserve"> – наносит урон все противникам вокруг персонажа выбранным оружием.</w:t>
       </w:r>
     </w:p>
     <w:p>
@@ -2783,7 +2814,6 @@
     </w:p>
     <w:p>
       <w:r>
-        <w:lastRenderedPageBreak/>
         <w:tab/>
         <w:t>Разоружение</w:t>
       </w:r>
@@ -2847,7 +2877,13 @@
         <w:ind w:left="708"/>
       </w:pPr>
       <w:r>
-        <w:t>Определение вооружения – применяя эту способность игрок может узнать, чем вооружен монстр (конкретный характеристики).</w:t>
+        <w:t>Определение вооружения – применяя эту способность игрок может узнать, чем вооружен монстр (конкретны</w:t>
+      </w:r>
+      <w:r>
+        <w:t>е</w:t>
+      </w:r>
+      <w:r>
+        <w:t xml:space="preserve"> характеристики).</w:t>
       </w:r>
     </w:p>
     <w:p>
@@ -2914,6 +2950,14 @@
       </w:pPr>
       <w:r>
         <w:t>Сломать оружие/доспех – уничтожить любую вещь, которой экипирован персонаж.</w:t>
+      </w:r>
+    </w:p>
+    <w:p>
+      <w:pPr>
+        <w:ind w:firstLine="708"/>
+      </w:pPr>
+      <w:r>
+        <w:t>Определение вещей</w:t>
       </w:r>
     </w:p>
     <w:p>
@@ -2932,6 +2976,7 @@
         <w:ind w:firstLine="708"/>
       </w:pPr>
       <w:r>
+        <w:lastRenderedPageBreak/>
         <w:t>Сделать гранату</w:t>
       </w:r>
     </w:p>
@@ -2956,13 +3001,8 @@
         <w:ind w:firstLine="708"/>
       </w:pPr>
       <w:r>
-        <w:t xml:space="preserve">Сделать зелье </w:t>
-      </w:r>
-      <w:proofErr w:type="spellStart"/>
-      <w:r>
-        <w:t>маны</w:t>
-      </w:r>
-      <w:proofErr w:type="spellEnd"/>
+        <w:t>Сделать зелье маны</w:t>
+      </w:r>
     </w:p>
     <w:p>
       <w:pPr>
@@ -3001,13 +3041,8 @@
         <w:ind w:firstLine="708"/>
       </w:pPr>
       <w:r>
-        <w:t xml:space="preserve">Создать </w:t>
-      </w:r>
-      <w:proofErr w:type="spellStart"/>
-      <w:r>
-        <w:t>голема</w:t>
-      </w:r>
-      <w:proofErr w:type="spellEnd"/>
+        <w:t>Создать голема</w:t>
+      </w:r>
     </w:p>
     <w:p>
       <w:pPr>
@@ -3029,7 +3064,6 @@
     </w:p>
     <w:p>
       <w:r>
-        <w:lastRenderedPageBreak/>
         <w:tab/>
         <w:t>Кузнец – чинить предметы.</w:t>
       </w:r>
@@ -3049,6 +3083,9 @@
       <w:r>
         <w:t>Прыжок</w:t>
       </w:r>
+      <w:r>
+        <w:t xml:space="preserve"> – после этого прыжка персонаж получает штраф ловкости.</w:t>
+      </w:r>
     </w:p>
     <w:p>
       <w:pPr>
@@ -3177,7 +3214,7 @@
       <w:pPr>
         <w:pStyle w:val="1"/>
       </w:pPr>
-      <w:bookmarkStart w:id="5" w:name="_Toc445852485"/>
+      <w:bookmarkStart w:id="5" w:name="_Toc448108234"/>
       <w:r>
         <w:t>Магия</w:t>
       </w:r>
@@ -3192,8 +3229,9 @@
       <w:pPr>
         <w:pStyle w:val="1"/>
       </w:pPr>
-      <w:bookmarkStart w:id="6" w:name="_Toc445852486"/>
-      <w:r>
+      <w:bookmarkStart w:id="6" w:name="_Toc448108235"/>
+      <w:r>
+        <w:lastRenderedPageBreak/>
         <w:t>Действия (Способности и Магия)</w:t>
       </w:r>
       <w:bookmarkEnd w:id="6"/>
@@ -3295,7 +3333,6 @@
         <w:pStyle w:val="a7"/>
       </w:pPr>
       <w:r>
-        <w:lastRenderedPageBreak/>
         <w:t>Например</w:t>
       </w:r>
     </w:p>
@@ -3306,39 +3343,8 @@
       <w:r>
         <w:t>{</w:t>
       </w:r>
-      <w:proofErr w:type="spellStart"/>
-      <w:proofErr w:type="gramStart"/>
-      <w:r>
-        <w:t>ТипДействия:биомеханический</w:t>
-      </w:r>
-      <w:proofErr w:type="spellEnd"/>
-      <w:proofErr w:type="gramEnd"/>
-      <w:r>
-        <w:t xml:space="preserve">; </w:t>
-      </w:r>
-      <w:proofErr w:type="spellStart"/>
-      <w:r>
-        <w:t>Стихия:биомеханика</w:t>
-      </w:r>
-      <w:proofErr w:type="spellEnd"/>
-      <w:r>
-        <w:t xml:space="preserve">, воля; Дальность:1; </w:t>
-      </w:r>
-      <w:proofErr w:type="spellStart"/>
-      <w:r>
-        <w:t>ТипЦели:КлеткаПоля</w:t>
-      </w:r>
-      <w:proofErr w:type="spellEnd"/>
-      <w:r>
-        <w:t xml:space="preserve">; </w:t>
-      </w:r>
-      <w:proofErr w:type="spellStart"/>
-      <w:r>
-        <w:t>ФильтрВыбораЦели:МожноСтоять</w:t>
-      </w:r>
-      <w:proofErr w:type="spellEnd"/>
-      <w:r>
-        <w:t xml:space="preserve">; </w:t>
+      <w:r>
+        <w:t xml:space="preserve">ТипДействия:биомеханический; Стихия:биомеханика, воля; Дальность:1; ТипЦели:КлеткаПоля; ФильтрВыбораЦели:МожноСтоять; </w:t>
       </w:r>
       <w:r>
         <w:t>}</w:t>
@@ -3348,7 +3354,7 @@
       <w:pPr>
         <w:pStyle w:val="1"/>
       </w:pPr>
-      <w:bookmarkStart w:id="7" w:name="_Toc445852487"/>
+      <w:bookmarkStart w:id="7" w:name="_Toc448108236"/>
       <w:r>
         <w:t>Механизмы</w:t>
       </w:r>
@@ -3417,7 +3423,7 @@
       <w:pPr>
         <w:pStyle w:val="1"/>
       </w:pPr>
-      <w:bookmarkStart w:id="8" w:name="_Toc445852488"/>
+      <w:bookmarkStart w:id="8" w:name="_Toc448108237"/>
       <w:r>
         <w:t>Формулы</w:t>
       </w:r>
@@ -3427,11 +3433,9 @@
       <w:pPr>
         <w:pStyle w:val="a7"/>
       </w:pPr>
-      <w:proofErr w:type="spellStart"/>
       <w:r>
         <w:t>Статы</w:t>
       </w:r>
-      <w:proofErr w:type="spellEnd"/>
     </w:p>
     <w:p>
       <w:r>
@@ -3440,13 +3444,8 @@
       <w:r>
         <w:t xml:space="preserve">базовые </w:t>
       </w:r>
-      <w:proofErr w:type="spellStart"/>
-      <w:r>
-        <w:t>статы</w:t>
-      </w:r>
-      <w:proofErr w:type="spellEnd"/>
-      <w:r>
-        <w:t xml:space="preserve"> рас</w:t>
+      <w:r>
+        <w:t>статы рас</w:t>
       </w:r>
       <w:r>
         <w:t xml:space="preserve">, </w:t>
@@ -3612,7 +3611,15 @@
           </w:tcPr>
           <w:p>
             <w:r>
-              <w:t>140</w:t>
+              <w:t>1</w:t>
+            </w:r>
+            <w:r>
+              <w:t>3</w:t>
+            </w:r>
+            <w:bookmarkStart w:id="9" w:name="_GoBack"/>
+            <w:bookmarkEnd w:id="9"/>
+            <w:r>
+              <w:t>0</w:t>
             </w:r>
           </w:p>
         </w:tc>
@@ -3785,28 +3792,22 @@
     <w:p/>
     <w:p>
       <w:r>
-        <w:t xml:space="preserve">В </w:t>
-      </w:r>
-      <w:proofErr w:type="spellStart"/>
-      <w:r>
-        <w:t>статы</w:t>
-      </w:r>
-      <w:proofErr w:type="spellEnd"/>
-      <w:r>
-        <w:t xml:space="preserve"> нельзя вкачать никаких очков опыта, но можно изменять их уникальными артефактами.</w:t>
-      </w:r>
-    </w:p>
-    <w:p>
-      <w:r>
-        <w:t xml:space="preserve">Для каждого </w:t>
-      </w:r>
-      <w:proofErr w:type="spellStart"/>
-      <w:r>
-        <w:t>стата</w:t>
-      </w:r>
-      <w:proofErr w:type="spellEnd"/>
-      <w:r>
-        <w:t xml:space="preserve"> есть: базовое значение, бонусное значение, штрафное значение.</w:t>
+        <w:t>В статы нельзя вкачать никакими</w:t>
+      </w:r>
+      <w:r>
+        <w:t xml:space="preserve"> очк</w:t>
+      </w:r>
+      <w:r>
+        <w:t>ами</w:t>
+      </w:r>
+      <w:r>
+        <w:t xml:space="preserve"> опыта,</w:t>
+      </w:r>
+      <w:r>
+        <w:t xml:space="preserve"> они изменяются при одевании шмоток и использовании оружия, заклинаний или под действием магического эффекта</w:t>
+      </w:r>
+      <w:r>
+        <w:t>.</w:t>
       </w:r>
     </w:p>
     <w:p>
@@ -3814,6 +3815,7 @@
         <w:pStyle w:val="a7"/>
       </w:pPr>
       <w:r>
+        <w:lastRenderedPageBreak/>
         <w:t>Бой</w:t>
       </w:r>
     </w:p>
@@ -4212,30 +4214,15 @@
         </w:numPr>
       </w:pPr>
       <w:r>
-        <w:lastRenderedPageBreak/>
-        <w:t xml:space="preserve">Для проведения проверки попадания нужно сравнить </w:t>
-      </w:r>
-      <w:r>
-        <w:t>очки атаки атакующего и очки защиты защищающегося.</w:t>
-      </w:r>
-    </w:p>
-    <w:p>
-      <w:pPr>
-        <w:pStyle w:val="ad"/>
-      </w:pPr>
-      <w:r>
-        <w:t xml:space="preserve">Для </w:t>
-      </w:r>
-      <w:r>
-        <w:t>атакующего</w:t>
+        <w:t xml:space="preserve">Для проведения проверки попадания нужно </w:t>
+      </w:r>
+      <w:r>
+        <w:t>подсчитать</w:t>
       </w:r>
       <w:r>
         <w:t xml:space="preserve"> </w:t>
       </w:r>
       <w:r>
-        <w:t xml:space="preserve">рассчитываются </w:t>
-      </w:r>
-      <w:r>
         <w:rPr>
           <w:u w:val="single"/>
         </w:rPr>
@@ -4245,86 +4232,64 @@
         <w:t xml:space="preserve">: </w:t>
       </w:r>
       <w:r>
-        <w:t xml:space="preserve">Ловкость атакующего + уровень </w:t>
-      </w:r>
-      <w:r>
-        <w:t>мастерства ближнего боя</w:t>
-      </w:r>
-      <w:r>
-        <w:t xml:space="preserve"> + </w:t>
-      </w:r>
-      <w:r>
-        <w:t>мастерство владения выбранным оружием (и форм-фактор оружия)</w:t>
-      </w:r>
-      <w:r>
-        <w:t xml:space="preserve"> +</w:t>
+        <w:t xml:space="preserve">Ловкость атакующего + </w:t>
+      </w:r>
+      <w:r>
+        <w:t>фехтование</w:t>
       </w:r>
       <w:r>
         <w:t xml:space="preserve"> </w:t>
       </w:r>
       <w:r>
-        <w:t>очки атаки оружия +</w:t>
-      </w:r>
-      <w:r>
-        <w:t xml:space="preserve"> бонус/штраф размера</w:t>
+        <w:t>-</w:t>
       </w:r>
       <w:r>
         <w:t xml:space="preserve"> </w:t>
       </w:r>
       <w:r>
-        <w:t>+ штраф брони</w:t>
+        <w:t>штраф размера</w:t>
+      </w:r>
+      <w:r>
+        <w:t xml:space="preserve"> </w:t>
+      </w:r>
+      <w:r>
+        <w:t>противника –</w:t>
+      </w:r>
+      <w:r>
+        <w:t xml:space="preserve"> </w:t>
+      </w:r>
+      <w:r>
+        <w:t>ловкость защищающегося – фехтование защищающегося</w:t>
+      </w:r>
+      <w:r>
+        <w:t xml:space="preserve"> + случайное число</w:t>
       </w:r>
       <w:r>
         <w:t>.</w:t>
       </w:r>
-    </w:p>
-    <w:p>
-      <w:pPr>
-        <w:pStyle w:val="ad"/>
-      </w:pPr>
-      <w:r>
-        <w:t>Для защищающегося рассчитыва</w:t>
-      </w:r>
-      <w:r>
-        <w:t xml:space="preserve">ются </w:t>
-      </w:r>
-      <w:r>
-        <w:rPr>
-          <w:u w:val="single"/>
-        </w:rPr>
-        <w:t>очки защиты</w:t>
-      </w:r>
-      <w:r>
-        <w:t xml:space="preserve">: Ловкость защищающегося + уровень </w:t>
-      </w:r>
-      <w:r>
-        <w:t>мастерства ближнего боя + мастерство владения выбранным оружием (и форм-фактор оружия)</w:t>
-      </w:r>
-      <w:r>
-        <w:t xml:space="preserve"> + очки защиты оружия</w:t>
-      </w:r>
-      <w:r>
-        <w:t xml:space="preserve"> + штраф брони.</w:t>
-      </w:r>
-    </w:p>
-    <w:p>
-      <w:pPr>
-        <w:pStyle w:val="ad"/>
-      </w:pPr>
-      <w:r>
-        <w:t>Если очков атаки больше – атакующий попал по защищающемуся, если меньше – промахнулся,</w:t>
-      </w:r>
-      <w:r>
-        <w:t xml:space="preserve"> если очки равны</w:t>
-      </w:r>
-      <w:r>
-        <w:t xml:space="preserve"> сравнивается ловкость, </w:t>
-      </w:r>
-      <w:r>
-        <w:t xml:space="preserve">сравниваются уровни </w:t>
-      </w:r>
-      <w:r>
-        <w:t xml:space="preserve">мастерства ближнего боя </w:t>
+      <w:r>
+        <w:t xml:space="preserve"> Вычисленные очки атаки должны быть больше 0, тогда </w:t>
+      </w:r>
+      <w:r>
+        <w:t>атакующий попал по защищающемуся, если меньше – промахнулся,</w:t>
+      </w:r>
+      <w:r>
+        <w:t xml:space="preserve"> если </w:t>
+      </w:r>
+      <w:r>
+        <w:t>0 то</w:t>
+      </w:r>
+      <w:r>
+        <w:t xml:space="preserve">, </w:t>
+      </w:r>
+      <w:r>
+        <w:t xml:space="preserve">сравниваются </w:t>
+      </w:r>
+      <w:r>
+        <w:t>у кого больше фехтование</w:t>
+      </w:r>
+      <w:r>
+        <w:t xml:space="preserve"> </w:t>
       </w:r>
       <w:r>
         <w:t xml:space="preserve">– у кого больше – в ту пользу и проверка, если уровни равны – </w:t>
@@ -4342,6 +4307,24 @@
         </w:numPr>
       </w:pPr>
       <w:r>
+        <w:rPr>
+          <w:color w:val="FF0000"/>
+        </w:rPr>
+        <w:t>(Это лишний шаг?</w:t>
+      </w:r>
+      <w:r>
+        <w:rPr>
+          <w:color w:val="FF0000"/>
+        </w:rPr>
+        <w:t xml:space="preserve"> Нужен для определения типа бонуса пробития по типу – колющее пронзает кольчугу с большей вероятностью</w:t>
+      </w:r>
+      <w:r>
+        <w:rPr>
+          <w:color w:val="FF0000"/>
+        </w:rPr>
+        <w:t xml:space="preserve">) </w:t>
+      </w:r>
+      <w:r>
         <w:t xml:space="preserve">Нужно определить </w:t>
       </w:r>
       <w:r>
@@ -4363,46 +4346,22 @@
         <w:rPr>
           <w:u w:val="single"/>
         </w:rPr>
-        <w:t xml:space="preserve">очки </w:t>
-      </w:r>
-      <w:proofErr w:type="gramStart"/>
-      <w:r>
-        <w:rPr>
-          <w:u w:val="single"/>
-        </w:rPr>
-        <w:t>пробития</w:t>
-      </w:r>
-      <w:proofErr w:type="gramEnd"/>
-      <w:r>
-        <w:t xml:space="preserve"> атакующего и </w:t>
-      </w:r>
-      <w:r>
-        <w:rPr>
-          <w:u w:val="single"/>
-        </w:rPr>
-        <w:t>очки прочности</w:t>
-      </w:r>
-      <w:r>
-        <w:t xml:space="preserve"> защищающегося</w:t>
+        <w:t>очки пробития</w:t>
+      </w:r>
+      <w:r>
+        <w:t xml:space="preserve"> атакующего</w:t>
+      </w:r>
+      <w:r>
+        <w:t>:</w:t>
+      </w:r>
+      <w:r>
+        <w:t xml:space="preserve"> сила атакующего + проби</w:t>
+      </w:r>
+      <w:r>
+        <w:t>тие – прочность защищающегося + случайное число</w:t>
       </w:r>
       <w:r>
         <w:t>.</w:t>
-      </w:r>
-    </w:p>
-    <w:p>
-      <w:pPr>
-        <w:pStyle w:val="ad"/>
-      </w:pPr>
-      <w:r>
-        <w:t>Очки пробития: сила атакующего + пробивная способность оружия.</w:t>
-      </w:r>
-    </w:p>
-    <w:p>
-      <w:pPr>
-        <w:pStyle w:val="ad"/>
-      </w:pPr>
-      <w:r>
-        <w:t>Очки прочности: прочность брони + бонус сопротивляемости урону.</w:t>
       </w:r>
     </w:p>
     <w:p>
@@ -4454,6 +4413,15 @@
         </w:numPr>
       </w:pPr>
       <w:r>
+        <w:rPr>
+          <w:color w:val="FF0000"/>
+        </w:rPr>
+        <w:t>(?)</w:t>
+      </w:r>
+      <w:r>
+        <w:t xml:space="preserve"> </w:t>
+      </w:r>
+      <w:r>
         <w:t xml:space="preserve">После того, как факт пробития брони установлен нужно рассчитать </w:t>
       </w:r>
       <w:r>
@@ -4468,12 +4436,7 @@
         <w:pStyle w:val="ad"/>
       </w:pPr>
       <w:r>
-        <w:t>Очки урона: си</w:t>
-      </w:r>
-      <w:bookmarkStart w:id="9" w:name="_GoBack"/>
-      <w:bookmarkEnd w:id="9"/>
-      <w:r>
-        <w:t>ла атакующего</w:t>
+        <w:t>Очки урона: сила атакующего</w:t>
       </w:r>
       <w:r>
         <w:t xml:space="preserve"> + урон оружия.</w:t>
@@ -4521,10 +4484,40 @@
         <w:t xml:space="preserve">Очки меткости атакующего: </w:t>
       </w:r>
       <w:r>
-        <w:t>Ловкость атакующего + уровень атакующего + мастерство владения выбранным оружием</w:t>
-      </w:r>
-      <w:r>
-        <w:t xml:space="preserve"> + штраф дальности (в зависимости от размера цели)</w:t>
+        <w:t xml:space="preserve">Ловкость атакующего + </w:t>
+      </w:r>
+      <w:r>
+        <w:t>меткость + бонус размера снаряда</w:t>
+      </w:r>
+      <w:r>
+        <w:t xml:space="preserve"> </w:t>
+      </w:r>
+      <w:r>
+        <w:t>-</w:t>
+      </w:r>
+      <w:r>
+        <w:t xml:space="preserve"> штраф дальности (в зависимости от размера цели)</w:t>
+      </w:r>
+      <w:r>
+        <w:t xml:space="preserve"> – ловкость защищающегося – </w:t>
+      </w:r>
+      <w:r>
+        <w:rPr>
+          <w:color w:val="FF0000"/>
+        </w:rPr>
+        <w:t>акробатика защищающегося</w:t>
+      </w:r>
+      <w:r>
+        <w:rPr>
+          <w:color w:val="FF0000"/>
+        </w:rPr>
+        <w:t>?</w:t>
+      </w:r>
+      <w:r>
+        <w:t xml:space="preserve"> + </w:t>
+      </w:r>
+      <w:r>
+        <w:t>случайное число</w:t>
       </w:r>
       <w:r>
         <w:t>.</w:t>
@@ -4535,30 +4528,22 @@
         <w:pStyle w:val="ad"/>
       </w:pPr>
       <w:r>
-        <w:t xml:space="preserve">Для защищающегося рассчитываются </w:t>
-      </w:r>
-      <w:r>
-        <w:rPr>
-          <w:u w:val="single"/>
-        </w:rPr>
-        <w:t>очки защиты</w:t>
-      </w:r>
-      <w:r>
-        <w:t>: Ловкость защищающегося + уровень защищающегося + штраф брони</w:t>
-      </w:r>
-      <w:r>
-        <w:t xml:space="preserve"> + бонус размера снаряда</w:t>
-      </w:r>
-      <w:r>
-        <w:t>.</w:t>
-      </w:r>
-    </w:p>
-    <w:p>
-      <w:pPr>
-        <w:pStyle w:val="ad"/>
-      </w:pPr>
-      <w:r>
-        <w:t>Сравнивание очков проходит аналогично сравниванию для оружия ближнего боя.</w:t>
+        <w:t xml:space="preserve">Вычисленные очки меткости должны быть больше 0, тогда атакующий попал по защищающемуся, если меньше – промахнулся, если 0 то, сравниваются меткость и </w:t>
+      </w:r>
+      <w:r>
+        <w:rPr>
+          <w:color w:val="FF0000"/>
+        </w:rPr>
+        <w:t>акробатика</w:t>
+      </w:r>
+      <w:r>
+        <w:rPr>
+          <w:color w:val="FF0000"/>
+        </w:rPr>
+        <w:t>?</w:t>
+      </w:r>
+      <w:r>
+        <w:t xml:space="preserve"> – у кого больше – в ту пользу и проверка, если уровни равны – результат попал/промазал определяется с вероятностью 50%.</w:t>
       </w:r>
     </w:p>
     <w:p>
@@ -4570,23 +4555,28 @@
         </w:numPr>
       </w:pPr>
       <w:r>
-        <w:t>После того, как факт попадания снаряда по защищающемуся установлен нужно подсчитать очки пробития и прочности.</w:t>
-      </w:r>
-    </w:p>
-    <w:p>
-      <w:pPr>
-        <w:pStyle w:val="ad"/>
-      </w:pPr>
-      <w:r>
-        <w:t>Очки пробития: пробивная способность оружия + пробивная способность снаряда.</w:t>
-      </w:r>
-    </w:p>
-    <w:p>
-      <w:pPr>
-        <w:pStyle w:val="ad"/>
-      </w:pPr>
-      <w:r>
-        <w:t>Очки прочности: прочность брони + бонус сопротивляемости урону.</w:t>
+        <w:t xml:space="preserve">После того, как факт попадания снаряда по защищающемуся установлен нужно подсчитать </w:t>
+      </w:r>
+      <w:r>
+        <w:rPr>
+          <w:u w:val="single"/>
+        </w:rPr>
+        <w:t>очки пробития</w:t>
+      </w:r>
+      <w:r>
+        <w:t xml:space="preserve">: </w:t>
+      </w:r>
+      <w:r>
+        <w:t>пробитие атакующего</w:t>
+      </w:r>
+      <w:r>
+        <w:t xml:space="preserve"> + пробивная способность снаряда</w:t>
+      </w:r>
+      <w:r>
+        <w:t xml:space="preserve"> – прочность защищающегося + случайное число</w:t>
+      </w:r>
+      <w:r>
+        <w:t>.</w:t>
       </w:r>
     </w:p>
     <w:p>
@@ -4619,6 +4609,7 @@
     </w:p>
     <w:p>
       <w:r>
+        <w:lastRenderedPageBreak/>
         <w:t>Очки урона вычитаются из текущего количества очков жизни защищающегося.</w:t>
       </w:r>
     </w:p>
@@ -4629,21 +4620,33 @@
     </w:p>
     <w:p>
       <w:r>
-        <w:t>При атаке заклинанием с самонаведением, ловкость защищающегося не учитывается для подсчета очков защиты.</w:t>
-      </w:r>
-    </w:p>
-    <w:p>
-      <w:r>
-        <w:t>При атаке заклинанием, которое не переносится снарядом вместо ловкости для очков защиты берется выносливость.</w:t>
-      </w:r>
-    </w:p>
-    <w:p>
-      <w:r>
-        <w:t xml:space="preserve">При атаке по части тела вычисляется её доступность со стороны атакующего и размер относительно атакующего (для бонуса/штрафа размера), при подсчете очков прочности выбирается не суммарная </w:t>
-      </w:r>
-      <w:r>
-        <w:lastRenderedPageBreak/>
-        <w:t>прочность, а прочность шмотки, которая надета на выбранную часть тела.</w:t>
+        <w:t>При атаке заклинанием с самонаведением, ловкость</w:t>
+      </w:r>
+      <w:r>
+        <w:t xml:space="preserve"> и </w:t>
+      </w:r>
+      <w:r>
+        <w:rPr>
+          <w:color w:val="FF0000"/>
+        </w:rPr>
+        <w:t>акробатика?</w:t>
+      </w:r>
+      <w:r>
+        <w:t xml:space="preserve"> </w:t>
+      </w:r>
+      <w:r>
+        <w:t xml:space="preserve">защищающегося не </w:t>
+      </w:r>
+      <w:r>
+        <w:t>учитываются</w:t>
+      </w:r>
+      <w:r>
+        <w:t xml:space="preserve"> для подсчета очков защиты.</w:t>
+      </w:r>
+    </w:p>
+    <w:p>
+      <w:r>
+        <w:t>При атаке по части тела вычисляется её доступность со стороны атакующего и размер относительно атакующего (для бонуса/штрафа размера), при подсчете очков прочности выбирается не суммарная прочность, а прочность шмотки, которая надета на выбранную часть тела.</w:t>
       </w:r>
       <w:r>
         <w:t xml:space="preserve"> Если атака по части тела идет оружием ближнего боя – проверяется может ли атакующий до неё дотянуться, если оружием дальнего боя вычисляется штраф дальности.</w:t>
@@ -4658,25 +4661,15 @@
       </w:r>
     </w:p>
     <w:p>
-      <w:proofErr w:type="spellStart"/>
-      <w:r>
-        <w:t>Бла</w:t>
-      </w:r>
-      <w:proofErr w:type="spellEnd"/>
-      <w:r>
-        <w:t xml:space="preserve"> </w:t>
-      </w:r>
-      <w:proofErr w:type="spellStart"/>
-      <w:r>
-        <w:t>бла</w:t>
-      </w:r>
-      <w:proofErr w:type="spellEnd"/>
+      <w:r>
+        <w:t>Бла бла</w:t>
+      </w:r>
     </w:p>
     <w:p>
       <w:pPr>
         <w:pStyle w:val="1"/>
       </w:pPr>
-      <w:bookmarkStart w:id="10" w:name="_Toc445852489"/>
+      <w:bookmarkStart w:id="10" w:name="_Toc448108238"/>
       <w:r>
         <w:t>Интерфейс</w:t>
       </w:r>
@@ -4825,15 +4818,7 @@
         </w:numPr>
       </w:pPr>
       <w:r>
-        <w:t>Панель игрового лога (</w:t>
-      </w:r>
-      <w:proofErr w:type="spellStart"/>
-      <w:r>
-        <w:t>логируются</w:t>
-      </w:r>
-      <w:proofErr w:type="spellEnd"/>
-      <w:r>
-        <w:t xml:space="preserve"> события в игре)</w:t>
+        <w:t>Панель игрового лога (логируются события в игре)</w:t>
       </w:r>
     </w:p>
     <w:p>
@@ -4945,7 +4930,7 @@
       <w:pPr>
         <w:pStyle w:val="1"/>
       </w:pPr>
-      <w:bookmarkStart w:id="11" w:name="_Toc445852490"/>
+      <w:bookmarkStart w:id="11" w:name="_Toc448108239"/>
       <w:r>
         <w:t>Управление</w:t>
       </w:r>
@@ -4961,6 +4946,7 @@
     </w:p>
     <w:p>
       <w:r>
+        <w:lastRenderedPageBreak/>
         <w:t xml:space="preserve">Фактически клавиши перемещения это </w:t>
       </w:r>
       <w:r>
@@ -4977,14 +4963,12 @@
       </w:r>
     </w:p>
     <w:p>
-      <w:proofErr w:type="spellStart"/>
       <w:r>
         <w:rPr>
           <w:lang w:val="en-US"/>
         </w:rPr>
         <w:t>NumX</w:t>
       </w:r>
-      <w:proofErr w:type="spellEnd"/>
       <w:r>
         <w:t xml:space="preserve"> – для применения способности «передвижение».</w:t>
       </w:r>
@@ -4999,14 +4983,12 @@
       <w:r>
         <w:t>+</w:t>
       </w:r>
-      <w:proofErr w:type="spellStart"/>
       <w:r>
         <w:rPr>
           <w:lang w:val="en-US"/>
         </w:rPr>
         <w:t>NumX</w:t>
       </w:r>
-      <w:proofErr w:type="spellEnd"/>
       <w:r>
         <w:t xml:space="preserve"> – разворот в нужную сторону.</w:t>
       </w:r>
@@ -5021,14 +5003,12 @@
       <w:r>
         <w:t>+</w:t>
       </w:r>
-      <w:proofErr w:type="spellStart"/>
       <w:r>
         <w:rPr>
           <w:lang w:val="en-US"/>
         </w:rPr>
         <w:t>NumX</w:t>
       </w:r>
-      <w:proofErr w:type="spellEnd"/>
       <w:r>
         <w:t xml:space="preserve"> – </w:t>
       </w:r>
@@ -5037,14 +5017,12 @@
       </w:r>
     </w:p>
     <w:p>
-      <w:proofErr w:type="spellStart"/>
       <w:r>
         <w:rPr>
           <w:lang w:val="en-US"/>
         </w:rPr>
         <w:t>Num</w:t>
       </w:r>
-      <w:proofErr w:type="spellEnd"/>
       <w:r>
         <w:t xml:space="preserve">0 – </w:t>
       </w:r>
@@ -5065,7 +5043,6 @@
         <w:rPr>
           <w:lang w:val="en-US"/>
         </w:rPr>
-        <w:lastRenderedPageBreak/>
         <w:t>Tab</w:t>
       </w:r>
       <w:r>
@@ -5132,15 +5109,7 @@
     </w:p>
     <w:p>
       <w:r>
-        <w:t xml:space="preserve">Передвижение – </w:t>
-      </w:r>
-      <w:proofErr w:type="gramStart"/>
-      <w:r>
-        <w:t>если  персонаж</w:t>
-      </w:r>
-      <w:proofErr w:type="gramEnd"/>
-      <w:r>
-        <w:t xml:space="preserve"> может находиться на клетке (на ней можно стоять/плавать/летать и нет большого предмета, который мешал бы находиться на клетке), то следует рассчитать путь до клетки и двигаться по нему.</w:t>
+        <w:t>Передвижение – если  персонаж может находиться на клетке (на ней можно стоять/плавать/летать и нет большого предмета, который мешал бы находиться на клетке), то следует рассчитать путь до клетки и двигаться по нему.</w:t>
       </w:r>
     </w:p>
     <w:p>
@@ -5235,21 +5204,105 @@
       </w:r>
     </w:p>
     <w:p>
+      <w:r>
+        <w:rPr>
+          <w:noProof/>
+          <w:lang w:eastAsia="ru-RU"/>
+        </w:rPr>
+        <w:drawing>
+          <wp:anchor distT="0" distB="0" distL="114300" distR="114300" simplePos="0" relativeHeight="251660288" behindDoc="0" locked="0" layoutInCell="1" allowOverlap="1" wp14:anchorId="0CFA0586" wp14:editId="6EB2A571">
+            <wp:simplePos x="0" y="0"/>
+            <wp:positionH relativeFrom="margin">
+              <wp:align>right</wp:align>
+            </wp:positionH>
+            <wp:positionV relativeFrom="paragraph">
+              <wp:posOffset>58801</wp:posOffset>
+            </wp:positionV>
+            <wp:extent cx="3108960" cy="1463040"/>
+            <wp:effectExtent l="0" t="0" r="0" b="3810"/>
+            <wp:wrapSquare wrapText="bothSides"/>
+            <wp:docPr id="5" name="Рисунок 5"/>
+            <wp:cNvGraphicFramePr>
+              <a:graphicFrameLocks xmlns:a="http://schemas.openxmlformats.org/drawingml/2006/main" noChangeAspect="1"/>
+            </wp:cNvGraphicFramePr>
+            <a:graphic xmlns:a="http://schemas.openxmlformats.org/drawingml/2006/main">
+              <a:graphicData uri="http://schemas.openxmlformats.org/drawingml/2006/picture">
+                <pic:pic xmlns:pic="http://schemas.openxmlformats.org/drawingml/2006/picture">
+                  <pic:nvPicPr>
+                    <pic:cNvPr id="0" name="Picture 1"/>
+                    <pic:cNvPicPr>
+                      <a:picLocks noChangeAspect="1" noChangeArrowheads="1"/>
+                    </pic:cNvPicPr>
+                  </pic:nvPicPr>
+                  <pic:blipFill>
+                    <a:blip r:embed="rId12">
+                      <a:extLst>
+                        <a:ext uri="{28A0092B-C50C-407E-A947-70E740481C1C}">
+                          <a14:useLocalDpi xmlns:a14="http://schemas.microsoft.com/office/drawing/2010/main" val="0"/>
+                        </a:ext>
+                      </a:extLst>
+                    </a:blip>
+                    <a:srcRect/>
+                    <a:stretch>
+                      <a:fillRect/>
+                    </a:stretch>
+                  </pic:blipFill>
+                  <pic:spPr bwMode="auto">
+                    <a:xfrm>
+                      <a:off x="0" y="0"/>
+                      <a:ext cx="3108960" cy="1463040"/>
+                    </a:xfrm>
+                    <a:prstGeom prst="rect">
+                      <a:avLst/>
+                    </a:prstGeom>
+                    <a:noFill/>
+                    <a:ln>
+                      <a:noFill/>
+                    </a:ln>
+                  </pic:spPr>
+                </pic:pic>
+              </a:graphicData>
+            </a:graphic>
+          </wp:anchor>
+        </w:drawing>
+      </w:r>
+      <w:r>
+        <w:t>Может быть лучше: При нажатии правой кнопки мыши на клетке поля предлагать сразу весь список действий и заклинаний которые можно провести над клеткой? Например</w:t>
+      </w:r>
+      <w:r>
+        <w:t>,</w:t>
+      </w:r>
+      <w:r>
+        <w:t xml:space="preserve"> на клетке лежит золото, стоит монстр.</w:t>
+      </w:r>
+      <w:r>
+        <w:t xml:space="preserve"> При правом клике появляется меню, в первую очередь, для монстра. Квадратики-иконки с 1 по 5 – умения ближнего боя или заклинания, которое можно применить. Можно </w:t>
+      </w:r>
+      <w:r>
+        <w:lastRenderedPageBreak/>
+        <w:t>выбрать закладку с монетой, тогда квадратики-иконки с 1 по 5 исчезнут и появятся квадратики-иконки с 6 по 8 – действия которые можно совершить с кучкой золота.</w:t>
+      </w:r>
+    </w:p>
+    <w:p>
       <w:pPr>
         <w:pStyle w:val="1"/>
       </w:pPr>
-      <w:bookmarkStart w:id="12" w:name="_Toc445852491"/>
+      <w:bookmarkStart w:id="12" w:name="_Toc448108240"/>
       <w:r>
         <w:t>Механика</w:t>
       </w:r>
       <w:bookmarkEnd w:id="12"/>
     </w:p>
     <w:p>
-      <w:proofErr w:type="spellStart"/>
+      <w:r>
+        <w:t>«</w:t>
+      </w:r>
       <w:r>
         <w:t>Пошаговость</w:t>
       </w:r>
-      <w:proofErr w:type="spellEnd"/>
+      <w:r>
+        <w:t>»</w:t>
+      </w:r>
       <w:r>
         <w:t xml:space="preserve"> игры заключается в том, что все события – действия существ и игровые </w:t>
       </w:r>
@@ -5273,7 +5326,7 @@
       </w:r>
     </w:p>
     <w:sectPr>
-      <w:footerReference w:type="default" r:id="rId12"/>
+      <w:footerReference w:type="default" r:id="rId13"/>
       <w:pgSz w:w="11906" w:h="16838"/>
       <w:pgMar w:top="720" w:right="720" w:bottom="720" w:left="720" w:header="708" w:footer="708" w:gutter="0"/>
       <w:cols w:space="708"/>
@@ -5318,7 +5371,6 @@
         <w:docPartUnique/>
       </w:docPartObj>
     </w:sdtPr>
-    <w:sdtEndPr/>
     <w:sdtContent>
       <w:p>
         <w:pPr>
@@ -5338,7 +5390,7 @@
           <w:rPr>
             <w:noProof/>
           </w:rPr>
-          <w:t>12</w:t>
+          <w:t>13</w:t>
         </w:r>
         <w:r>
           <w:fldChar w:fldCharType="end"/>
@@ -7028,7 +7080,7 @@
 </file>
 
 <file path=customXml/itemProps1.xml><?xml version="1.0" encoding="utf-8"?>
-<ds:datastoreItem xmlns:ds="http://schemas.openxmlformats.org/officeDocument/2006/customXml" ds:itemID="{9F9FB2DC-3DDF-4747-828A-053B808489F0}">
+<ds:datastoreItem xmlns:ds="http://schemas.openxmlformats.org/officeDocument/2006/customXml" ds:itemID="{F8DEDCBB-22C7-4134-84A7-236AE8DE8AAA}">
   <ds:schemaRefs>
     <ds:schemaRef ds:uri="http://schemas.openxmlformats.org/officeDocument/2006/bibliography"/>
   </ds:schemaRefs>

</xml_diff>

<commit_message>
rules: better mele attack
</commit_message>
<xml_diff>
--- a/ruls/ruls.docx
+++ b/ruls/ruls.docx
@@ -8,7 +8,7 @@
           <w:docPartGallery w:val="Table of Contents"/>
           <w:docPartUnique w:val="true"/>
         </w:docPartObj>
-        <w:id w:val="834032708"/>
+        <w:id w:val="1743814685"/>
       </w:sdtPr>
       <w:sdtContent>
         <w:p>
@@ -640,7 +640,7 @@
       </w:pPr>
       <w:r>
         <w:rPr/>
-        <w:t xml:space="preserve">Фантазийная пошаговая игра в жанре </w:t>
+        <w:t xml:space="preserve">Фентазийная пошаговая игра в жанре </w:t>
       </w:r>
       <w:r>
         <w:rPr>
@@ -1713,1608 +1713,16 @@
     </w:p>
     <w:p>
       <w:pPr>
-        <w:pStyle w:val="Style25"/>
-        <w:rPr/>
-      </w:pPr>
-      <w:r>
-        <w:rPr/>
-        <w:t>Развиваемые умения</w:t>
-      </w:r>
-    </w:p>
-    <w:p>
-      <w:pPr>
-        <w:pStyle w:val="Normal"/>
-        <w:rPr/>
-      </w:pPr>
-      <w:r>
-        <w:rPr/>
-        <w:t>Фехтование, алхимия, меткость, акробатика, колдовство, демонология, лекарство.</w:t>
-      </w:r>
-    </w:p>
-    <w:p>
-      <w:pPr>
-        <w:pStyle w:val="Style25"/>
-        <w:rPr/>
-      </w:pPr>
-      <w:r>
-        <w:rPr/>
-        <w:t>Характеристики</w:t>
-      </w:r>
-    </w:p>
-    <w:p>
-      <w:pPr>
-        <w:pStyle w:val="Normal"/>
-        <w:rPr/>
-      </w:pPr>
-      <w:r>
-        <w:rPr/>
-        <w:t>Прочность  – противостоит пробитию при получении физического удара (холодным оружием, или магией земли, или волшебной солулей).</w:t>
-      </w:r>
-    </w:p>
-    <w:p>
-      <w:pPr>
-        <w:pStyle w:val="Normal"/>
-        <w:rPr/>
-      </w:pPr>
-      <w:r>
-        <w:rPr/>
-        <w:t xml:space="preserve">Пробитие </w:t>
-      </w:r>
-      <w:r>
-        <w:rPr/>
-        <w:t xml:space="preserve">(колющее/режущее/дробящее) </w:t>
-      </w:r>
-      <w:r>
-        <w:rPr/>
-        <w:t>— повышается оружием, нужно для установление факта пробития доспехов противника холодным оружием.</w:t>
-      </w:r>
-    </w:p>
-    <w:p>
-      <w:pPr>
-        <w:pStyle w:val="Normal"/>
-        <w:rPr/>
-      </w:pPr>
-      <w:r>
-        <w:rPr/>
-        <w:t xml:space="preserve">Обзор — количество клеток в радиусе которых персонаж может видеть противника, число с плавающей точкой </w:t>
-      </w:r>
-      <w:r>
-        <w:rPr/>
-        <w:t>(шлем дает штраф к обзору)</w:t>
-      </w:r>
-      <w:r>
-        <w:rPr/>
-        <w:t>.</w:t>
-      </w:r>
-    </w:p>
-    <w:p>
-      <w:pPr>
-        <w:pStyle w:val="Normal"/>
-        <w:rPr/>
-      </w:pPr>
-      <w:r>
-        <w:rPr/>
-        <w:t xml:space="preserve">Слух — узнать о местонахождении противника можно не видя его, по слуху, слух имеет дальность в клетках. </w:t>
-      </w:r>
-    </w:p>
-    <w:p>
-      <w:pPr>
-        <w:pStyle w:val="Normal"/>
-        <w:rPr/>
-      </w:pPr>
-      <w:r>
-        <w:rPr/>
-        <w:t>Скорость передвижения — количество единиц времени, необходимых для перемещения в соседнюю клетку.</w:t>
-      </w:r>
-    </w:p>
-    <w:p>
-      <w:pPr>
-        <w:pStyle w:val="Normal"/>
-        <w:rPr/>
-      </w:pPr>
-      <w:r>
-        <w:rPr/>
-        <w:t>Скорость манипулирования — для расчета единиц времени, необходимых для выполнения действия.</w:t>
-      </w:r>
-    </w:p>
-    <w:p>
-      <w:pPr>
-        <w:pStyle w:val="1"/>
-        <w:rPr/>
-      </w:pPr>
-      <w:bookmarkStart w:id="3" w:name="_Toc448108232"/>
-      <w:bookmarkEnd w:id="3"/>
-      <w:r>
-        <w:rPr/>
-        <w:t>Характеристики оружия и брони</w:t>
-      </w:r>
-    </w:p>
-    <w:p>
-      <w:pPr>
-        <w:pStyle w:val="Normal"/>
-        <w:rPr/>
-      </w:pPr>
-      <w:r>
-        <w:rPr/>
-        <w:t>На оружии может быть несколько модификаторов урона (от режущей кромки, при колющем ударе, при режущем или от наложенного заклинания). Любое оружие или броня имеет все характеристики предмета (Размер, вес и все такое). Любые шмотки и оружие дают бонусы и/или штрафы к статам (к статам только штрафы, нельзя чувствовать себя сильнее или ловчее от того, что одел удобную куртку), умениями, характеристикам.</w:t>
-      </w:r>
-    </w:p>
-    <w:p>
-      <w:pPr>
-        <w:pStyle w:val="Normal"/>
-        <w:rPr/>
-      </w:pPr>
-      <w:r>
-        <w:rPr/>
-        <w:t xml:space="preserve">Пример по броне: </w:t>
-      </w:r>
-    </w:p>
-    <w:p>
-      <w:pPr>
-        <w:pStyle w:val="Normal"/>
-        <w:rPr/>
-      </w:pPr>
-      <w:r>
-        <w:rPr/>
-        <w:tab/>
-        <w:t>Тяжелая пластинчатая броня дает + к прочности, - к ловкости, - к акробатике, - к силе. Это значит, что если персонаж ее наденет, то его наружный покров будет сложнее пробить (бонус прочности), ему будет сложнее увернуться от рукопашной или дальней атаки (штраф ловкости), тяжелее прыгать, бегать, перекатываться, крутиться — потеряет равновесие и упадет (штраф акробатики), он может взять в руки/одеть меньше тяжелых вещей не получив штрафа перегрузки (штраф силы).</w:t>
-      </w:r>
-    </w:p>
-    <w:p>
-      <w:pPr>
-        <w:pStyle w:val="Normal"/>
-        <w:rPr/>
-      </w:pPr>
-      <w:r>
-        <w:rPr/>
-        <w:tab/>
-        <w:t>Легкая кожаная куртка будет давать меньше штрафов к тем же самым характеристикам, если она сверх удобная — она будет давать бонусы к акробатике или типа того. Но бонус к прочности будет меньше, кожа мягче железа.</w:t>
-      </w:r>
-    </w:p>
-    <w:p>
-      <w:pPr>
-        <w:pStyle w:val="Normal"/>
-        <w:rPr/>
-      </w:pPr>
-      <w:r>
-        <w:rPr/>
-        <w:tab/>
-        <w:t>Если персонаж одет в полный комплект тяжелой брони, каждая шмотка дает ему штраф силы, за вычетом всех штрафов остается «свободная сила» которая будет учитываться при пробитии. Получается чем лучше ты бронирован тем сложнее тебе пробить чужую броню. Фактически хорошо бронированный персонаж будет пользоваться только пробитием оружия, но он не сможет позволить себе для лучшего пробития использовать оружие с пробитием от веса, ему придется пользоваться оружием с пробитием от других параметров: кистень, копье. Или отказаться от щита, при этом использование двуручного меча не должно давать меньше штрафов чем щит+меч.</w:t>
-      </w:r>
-    </w:p>
-    <w:p>
-      <w:pPr>
-        <w:pStyle w:val="Normal"/>
-        <w:rPr/>
-      </w:pPr>
-      <w:r>
-        <w:rPr/>
-        <w:t>Пример по оружию:</w:t>
-      </w:r>
-    </w:p>
-    <w:p>
-      <w:pPr>
-        <w:pStyle w:val="Normal"/>
-        <w:rPr/>
-      </w:pPr>
-      <w:r>
-        <w:rPr/>
-        <w:tab/>
-        <w:t>За основу возьмем одноручный меч с клинком длиной 1 метр — будет своего рода стандартом. Он не дает никаких бонусов или штрафов кроме бонуса пробития (мечем пробить вражескую броню легче, чем без него) и штрафа силы, штраф силы присутствует потому, что должна быть нагрузка. Полуторный меч дает бонус в фехтовании потому, что у него больше рукоять и длиннее клинок, но дает штраф к ловкости по тем же причинам. Если персонаж вооружен огромным двуручным топором он должен получить существенные штрафы ловкости и фехтования — таким оружием тяжело орудовать, тяжело защищаться и замахиваться, держа его в руках тяжело уворачиваться от атак противника. Двуручное оружие одного качества должно давать больше штрафов по ловкости и силе, чем такого же качества два оружия или оружие+щит в каждой или одной руке.</w:t>
-      </w:r>
-    </w:p>
-    <w:p>
-      <w:pPr>
-        <w:pStyle w:val="Normal"/>
-        <w:rPr/>
-      </w:pPr>
-      <w:r>
-        <w:rPr/>
-        <w:t>Если оружие чем-либо отличается по форм-фактору от цилиндрического предмета с местом для захвата шириной в одну ладонь в начале предмета и центром тяжести смещенным относительно места для захвата, то такое оружие будет давать штрафы ко всем характеристикам и статам, отвечающим за ловкость, проворство, удобство использования со всеми вытекающими последствиями. И чем больше оружие будет отличаться тем больше штрафов оно должно давать. Дополнительный вес — штраф к силе, но бонус к пробитию. Загнутый как у серпа клинок должен давать штраф к фехтованию, потому, что он неудобный. Прямой меч — самое удобное оружие. Кинжал должен давать бонус ловкости, он маленький, им удобно орудовать и баланс клинка и рукояти ему не нужен. Стрелковое или метательное оружие даем бонус/штраф меткости. Для стрельбы из арбалета нет необходимости держать тетиву натянутой — бонус меткости, бонус ловкости, но штраф силы, ибо тяжелый.</w:t>
-      </w:r>
-    </w:p>
-    <w:p>
-      <w:pPr>
-        <w:pStyle w:val="Normal"/>
-        <w:rPr/>
-      </w:pPr>
-      <w:r>
-        <w:rPr>
-          <w:rStyle w:val="Style15"/>
-        </w:rPr>
-        <w:t>Характеристики холодного оружия</w:t>
-      </w:r>
-    </w:p>
-    <w:p>
-      <w:pPr>
-        <w:pStyle w:val="Normal"/>
-        <w:rPr/>
-      </w:pPr>
-      <w:r>
-        <w:rPr/>
-        <w:t>Все оружие должно давать +/- к фехтованию, это отражает удобство использования оружия, его сбалансированность.</w:t>
-      </w:r>
-    </w:p>
-    <w:p>
-      <w:pPr>
-        <w:pStyle w:val="Normal"/>
-        <w:rPr/>
-      </w:pPr>
-      <w:r>
-        <w:rPr>
-          <w:b/>
-        </w:rPr>
-        <w:t>Размер</w:t>
-      </w:r>
-      <w:r>
-        <w:rPr/>
-        <w:t xml:space="preserve"> – для определения хвата: двуручное, одноручное, вспомогательное (сюрикены, ножи). Размер бывает независимый и размер относительно владельца оружия и цели по которой этим оружием бьют. Если оружие для персонажа слишком больше он не сможет его использовать или взять с собой.</w:t>
-      </w:r>
-    </w:p>
-    <w:p>
-      <w:pPr>
-        <w:pStyle w:val="Normal"/>
-        <w:rPr/>
-      </w:pPr>
-      <w:r>
-        <w:rPr>
-          <w:b/>
-        </w:rPr>
-        <w:t>Пробивная способность</w:t>
-      </w:r>
-      <w:r>
-        <w:rPr/>
-        <w:t xml:space="preserve"> – зависит от веса, но может отличаться (у меча и чекана может быть одинаковый вес, но разная пробивная способность).</w:t>
-      </w:r>
-    </w:p>
-    <w:p>
-      <w:pPr>
-        <w:pStyle w:val="Normal"/>
-        <w:rPr/>
-      </w:pPr>
-      <w:r>
-        <w:rPr>
-          <w:b/>
-        </w:rPr>
-        <w:t>Дальность действия</w:t>
-      </w:r>
-      <w:r>
-        <w:rPr/>
-        <w:t xml:space="preserve"> – на каком расстоянии можно достать цель.</w:t>
-      </w:r>
-    </w:p>
-    <w:p>
-      <w:pPr>
-        <w:pStyle w:val="Normal"/>
-        <w:rPr/>
-      </w:pPr>
-      <w:r>
-        <w:rPr>
-          <w:b/>
-        </w:rPr>
-        <w:t>Класс</w:t>
-      </w:r>
-      <w:r>
-        <w:rPr/>
-        <w:t xml:space="preserve"> – примерно схожие черты каждого типа оружия позволяют войну специализироваться на отдельном классе (древковое, клинковое, топор, булава, арбалет, лук, мелкое метательное).</w:t>
-      </w:r>
-    </w:p>
-    <w:p>
-      <w:pPr>
-        <w:pStyle w:val="Normal"/>
-        <w:rPr/>
-      </w:pPr>
-      <w:r>
-        <w:rPr>
-          <w:b/>
-        </w:rPr>
-        <w:t>Подкласс</w:t>
-      </w:r>
-      <w:r>
-        <w:rPr/>
-        <w:t xml:space="preserve"> – уточнение класса: шпага, двусторонняя секира и т. п. для лучшей специализации.</w:t>
-      </w:r>
-    </w:p>
-    <w:p>
-      <w:pPr>
-        <w:pStyle w:val="Normal"/>
-        <w:rPr/>
-      </w:pPr>
-      <w:r>
-        <w:rPr>
-          <w:b/>
-        </w:rPr>
-        <w:t>Модификаторы повреждений</w:t>
-      </w:r>
-      <w:r>
-        <w:rPr/>
-        <w:t xml:space="preserve"> – черта оружия которая описывает эффект при поражении цели. Обязательные атрибуты модификатора повреждений:</w:t>
-      </w:r>
-    </w:p>
-    <w:p>
-      <w:pPr>
-        <w:pStyle w:val="Normal"/>
-        <w:ind w:left="708" w:hanging="0"/>
-        <w:rPr/>
-      </w:pPr>
-      <w:r>
-        <w:rPr>
-          <w:u w:val="single"/>
-        </w:rPr>
-        <w:t>Урон</w:t>
-      </w:r>
-      <w:r>
-        <w:rPr/>
-        <w:t xml:space="preserve"> – количество вычитаемых хит поинтов из хит поинтов цели, если удар оружием был успешен. Чем больше урон, тем меньше потребуется успешных ударов оружием, чтобы уничтожить цель.</w:t>
-      </w:r>
-    </w:p>
-    <w:p>
-      <w:pPr>
-        <w:pStyle w:val="Normal"/>
-        <w:ind w:left="708" w:hanging="0"/>
-        <w:rPr/>
-      </w:pPr>
-      <w:r>
-        <w:rPr>
-          <w:u w:val="single"/>
-        </w:rPr>
-        <w:t>Тип урона</w:t>
-      </w:r>
-      <w:r>
-        <w:rPr/>
-        <w:t xml:space="preserve"> – колющий (стрела, копьё, чекан), режущий (сабля), дробящий (молот, кистень), рубящий (топор, фламберг), магический. От типа урона зависит вероятность преодоления оружием защиты цели. Щиты спасают от любого типа урона. Урон зависит от размера</w:t>
-      </w:r>
-    </w:p>
-    <w:p>
-      <w:pPr>
-        <w:pStyle w:val="Normal"/>
-        <w:ind w:left="708" w:hanging="0"/>
-        <w:rPr/>
-      </w:pPr>
-      <w:r>
-        <w:rPr>
-          <w:u w:val="single"/>
-        </w:rPr>
-        <w:t>Эффект</w:t>
-      </w:r>
-      <w:r>
-        <w:rPr/>
-        <w:t xml:space="preserve"> – воздействие от удара. (Если тяжелым двуручным молотом ударить по легкому щиту, он все равно заставит своего обладателя покачнуться, если ударить дубиной по голове можно оглушить).</w:t>
-      </w:r>
-    </w:p>
-    <w:p>
-      <w:pPr>
-        <w:pStyle w:val="Normal"/>
-        <w:rPr/>
-      </w:pPr>
-      <w:r>
-        <w:rPr/>
-        <w:t>У импровизированного оружия (ножки стола) нет модификаторов по умолчанию.</w:t>
-      </w:r>
-    </w:p>
-    <w:p>
-      <w:pPr>
-        <w:pStyle w:val="Normal"/>
-        <w:rPr/>
-      </w:pPr>
-      <w:r>
-        <w:rPr>
-          <w:rStyle w:val="Style15"/>
-        </w:rPr>
-        <w:t>Характеристики надеваемой брони</w:t>
-      </w:r>
-    </w:p>
-    <w:p>
-      <w:pPr>
-        <w:pStyle w:val="Normal"/>
-        <w:rPr/>
-      </w:pPr>
-      <w:r>
-        <w:rPr>
-          <w:b/>
-        </w:rPr>
-        <w:t>Часть тела для крепления</w:t>
-      </w:r>
-      <w:r>
-        <w:rPr/>
-        <w:t xml:space="preserve"> – перчатку на голову не оденешь, а шлем на пузо не натянешь. Типовые части тела: голова (шлем, альвинтейл), торс (рубаха, плащ), ноги (штаны), руки (перчатки и наручи), ступни (обувь). Броня может иметь «частью тела» «не типовое» место крепление, например, левое плечо или шея. При этом можно одеть только одну вещь на «не типовое» место крепления.</w:t>
-      </w:r>
-    </w:p>
-    <w:p>
-      <w:pPr>
-        <w:pStyle w:val="Normal"/>
-        <w:rPr/>
-      </w:pPr>
-      <w:r>
-        <w:rPr/>
-        <w:t>Всего зон для крепления одежды и брони: макушка, лицо, затылок, спина, грудь, живот, талия.</w:t>
-      </w:r>
-    </w:p>
-    <w:p>
-      <w:pPr>
-        <w:pStyle w:val="Normal"/>
-        <w:rPr/>
-      </w:pPr>
-      <w:r>
-        <w:rPr/>
-        <w:t>Разносторонних зон (лево/право): глаз, плечо, предплечье, кисть, пальцы на руках (одно место, просто «пальцы», не все десять), бедро, колено, голень, стопа.</w:t>
-      </w:r>
-    </w:p>
-    <w:p>
-      <w:pPr>
-        <w:pStyle w:val="Normal"/>
-        <w:rPr/>
-      </w:pPr>
-      <w:r>
-        <w:rPr/>
-        <w:t>Для «не гуманоидов» места могут отличаться, могу быть еще крылья, копыта, хвост и т. п.</w:t>
-      </w:r>
-    </w:p>
-    <w:p>
-      <w:pPr>
-        <w:pStyle w:val="Normal"/>
-        <w:rPr/>
-      </w:pPr>
-      <w:r>
-        <w:rPr>
-          <w:b/>
-        </w:rPr>
-        <w:t>Поглощения</w:t>
-      </w:r>
-      <w:r>
-        <w:rPr/>
-        <w:t xml:space="preserve"> – разная броня поглощает разные типы урона по-разному, например, кольчуга хорошо сдержит удар саблей, но от удара молотом она не защитит. Поглощения так же считаются и для «стрелковой» магии. Поглощение преодолевается пробитием у оружия.</w:t>
-      </w:r>
-    </w:p>
-    <w:p>
-      <w:pPr>
-        <w:pStyle w:val="Normal"/>
-        <w:rPr/>
-      </w:pPr>
-      <w:r>
-        <w:rPr>
-          <w:b/>
-        </w:rPr>
-        <w:t>Возможность стековать</w:t>
-      </w:r>
-      <w:r>
-        <w:rPr/>
-        <w:t xml:space="preserve"> – можно одеть штаны под поножи… Каждая часть тела существа должна иметь очки стекования. Тяжелая латная перчатка займет все очки, а браслет не все, хватит еще на кожаную перчатку.</w:t>
-      </w:r>
-    </w:p>
-    <w:p>
-      <w:pPr>
-        <w:pStyle w:val="Normal"/>
-        <w:rPr/>
-      </w:pPr>
-      <w:r>
-        <w:rPr>
-          <w:b/>
-        </w:rPr>
-        <w:t>Класс</w:t>
-      </w:r>
-      <w:r>
-        <w:rPr/>
-        <w:t xml:space="preserve"> – тяжелая, легкая, средняя. Определяет штрафы при увороте от атаки или плавании.</w:t>
-      </w:r>
-    </w:p>
-    <w:p>
-      <w:pPr>
-        <w:pStyle w:val="Normal"/>
-        <w:rPr/>
-      </w:pPr>
-      <w:r>
-        <w:rPr>
-          <w:b/>
-        </w:rPr>
-        <w:t>Время экипировки</w:t>
-      </w:r>
-      <w:r>
-        <w:rPr/>
-        <w:t xml:space="preserve"> – как быстро можно надеть кольчугу? Как быстро можно её снять?</w:t>
-      </w:r>
-    </w:p>
-    <w:p>
-      <w:pPr>
-        <w:pStyle w:val="1"/>
-        <w:rPr/>
-      </w:pPr>
-      <w:bookmarkStart w:id="4" w:name="_Toc448108233"/>
-      <w:bookmarkEnd w:id="4"/>
-      <w:r>
-        <w:rPr/>
-        <w:t>Способности существ</w:t>
-      </w:r>
-    </w:p>
-    <w:p>
-      <w:pPr>
-        <w:pStyle w:val="Normal"/>
-        <w:rPr/>
-      </w:pPr>
-      <w:r>
-        <w:rPr/>
-        <w:t>Способности бывают активные (эффект нужно применять: атаковать монстра или отпрыгнуть в сторону), пассивные (эффект влияет всегда: амбидексторность, «ловкий боец» - получает бонус ловкости вместо силы), автоматические (эффект срабатывает по событию: блок атаки, уклонение от стрелы). Специальные способности должны быть прокачаны очками опыта, «общие способности» можно прокачать за очки способностей без дополнительной прокачки если персонаж соответствует их требованиям.</w:t>
-      </w:r>
-    </w:p>
-    <w:p>
-      <w:pPr>
-        <w:pStyle w:val="Normal"/>
-        <w:rPr/>
-      </w:pPr>
-      <w:r>
-        <w:rPr/>
-        <w:t>В игре все действия одного существа над другим игровым объектом (существом или предметом) являются активными способностями. Поднять предмет с пола, бросить предмет, выложить из инвентаря, надеть на себя, ударить противника, выстрелить, переместиться в пространстве по земле, в жидкости или в газе (перелететь).</w:t>
-      </w:r>
-    </w:p>
-    <w:p>
-      <w:pPr>
-        <w:pStyle w:val="Normal"/>
-        <w:rPr/>
-      </w:pPr>
-      <w:r>
-        <w:rPr/>
-        <w:t>Способности имеют требования к персонажу, чтобы пользоваться некоторыми из них нужно развивать персонажа, а некоторые требования нельзя удовлетворить развитием, например, требование – чтобы раса была конкретной, персонаж был конкретного размера, имел крылья.</w:t>
-      </w:r>
-    </w:p>
-    <w:p>
-      <w:pPr>
-        <w:pStyle w:val="Style25"/>
-        <w:rPr/>
-      </w:pPr>
-      <w:r>
-        <w:rPr/>
-        <w:t>Атрибуты способностей</w:t>
-      </w:r>
-    </w:p>
-    <w:p>
-      <w:pPr>
-        <w:pStyle w:val="Normal"/>
-        <w:rPr/>
-      </w:pPr>
-      <w:r>
-        <w:rPr>
-          <w:b/>
-        </w:rPr>
-        <w:t>Результат применения</w:t>
-      </w:r>
-      <w:r>
-        <w:rPr/>
-        <w:t xml:space="preserve"> – эффект, который произойдет в результате применения способности, зависит от атрибутов цели.</w:t>
-      </w:r>
-    </w:p>
-    <w:p>
-      <w:pPr>
-        <w:pStyle w:val="Normal"/>
-        <w:rPr/>
-      </w:pPr>
-      <w:r>
-        <w:rPr>
-          <w:b/>
-        </w:rPr>
-        <w:t xml:space="preserve">Объект(ы) </w:t>
-      </w:r>
-      <w:r>
-        <w:rPr/>
-        <w:t>– сущность(и), применившая способность.</w:t>
-      </w:r>
-    </w:p>
-    <w:p>
-      <w:pPr>
-        <w:pStyle w:val="Normal"/>
-        <w:rPr/>
-      </w:pPr>
-      <w:r>
-        <w:rPr>
-          <w:b/>
-        </w:rPr>
-        <w:t>Субъект(ы)</w:t>
-      </w:r>
-      <w:r>
-        <w:rPr/>
-        <w:t xml:space="preserve"> – сущность(и) к которой применили способность.</w:t>
-      </w:r>
-    </w:p>
-    <w:p>
-      <w:pPr>
-        <w:pStyle w:val="Normal"/>
-        <w:rPr/>
-      </w:pPr>
-      <w:r>
-        <w:rPr>
-          <w:b/>
-        </w:rPr>
-        <w:t>Критерии возможности выполнения</w:t>
-      </w:r>
-      <w:r>
-        <w:rPr/>
-        <w:t xml:space="preserve"> – каждый из которых должен выполняться при применении способности. Проверки объектов и субъектов, а также свойств окружающей среды.</w:t>
-      </w:r>
-    </w:p>
-    <w:p>
-      <w:pPr>
-        <w:pStyle w:val="Style25"/>
-        <w:rPr/>
-      </w:pPr>
-      <w:r>
-        <w:rPr/>
-        <w:t>Классификация способностей</w:t>
-      </w:r>
-    </w:p>
-    <w:p>
-      <w:pPr>
-        <w:pStyle w:val="Normal"/>
-        <w:rPr/>
-      </w:pPr>
-      <w:r>
-        <w:rPr/>
-        <w:t>Боевые (рукопашные и дальнобойные) – перемещения, атаки, пассивные. Можно соединять в связки перемещение с атакой, тогда время на выполнение способности атаки не будет считаться. Если персонаж имеет по отдельному оружию в каждой руке (двуручный меч занимает две руки, но считается, т. к. это один экземпляр оружия) он может провести связку из перемещения и двух атак (по числу рук) за время перемещения.</w:t>
-      </w:r>
-    </w:p>
-    <w:p>
-      <w:pPr>
-        <w:pStyle w:val="Normal"/>
-        <w:rPr/>
-      </w:pPr>
-      <w:r>
-        <w:rPr/>
-        <w:tab/>
-        <w:t>Парирование – персонаж концентрируется на оружии противника, что позволяет получить бонус концентрации и внимательности к блокированию атаки оружием.</w:t>
-      </w:r>
-    </w:p>
-    <w:p>
-      <w:pPr>
-        <w:pStyle w:val="Normal"/>
-        <w:rPr/>
-      </w:pPr>
-      <w:r>
-        <w:rPr/>
-        <w:tab/>
-        <w:t>Удар (кулаком, ногой) – удар по лицу или в живот накладывает штрафы концентрации и внимательности на противника.</w:t>
-      </w:r>
-    </w:p>
-    <w:p>
-      <w:pPr>
-        <w:pStyle w:val="Normal"/>
-        <w:rPr/>
-      </w:pPr>
-      <w:r>
-        <w:rPr/>
-        <w:tab/>
-        <w:t>Отвод щита противника (оружием, рукой, щитом)</w:t>
-      </w:r>
-    </w:p>
-    <w:p>
-      <w:pPr>
-        <w:pStyle w:val="Normal"/>
-        <w:rPr/>
-      </w:pPr>
-      <w:r>
-        <w:rPr/>
-        <w:tab/>
-        <w:t>Захват (в обнимку)</w:t>
-      </w:r>
-    </w:p>
-    <w:p>
-      <w:pPr>
-        <w:pStyle w:val="Normal"/>
-        <w:rPr/>
-      </w:pPr>
-      <w:r>
-        <w:rPr/>
-        <w:tab/>
-        <w:t>Финт – нанесение удара с дополнительным бонусом ловкости.</w:t>
-      </w:r>
-    </w:p>
-    <w:p>
-      <w:pPr>
-        <w:pStyle w:val="Normal"/>
-        <w:rPr/>
-      </w:pPr>
-      <w:r>
-        <w:rPr/>
-        <w:tab/>
-        <w:t>Контроль клинка – персонаж трется своим клинком об клинок противника постоянно мешая ему, это дает противнику штрафы. Нельзя контролировать клинок тяжелее в два раза.</w:t>
-      </w:r>
-    </w:p>
-    <w:p>
-      <w:pPr>
-        <w:pStyle w:val="Normal"/>
-        <w:rPr/>
-      </w:pPr>
-      <w:r>
-        <w:rPr/>
-        <w:tab/>
-        <w:t>Широкий удар</w:t>
-      </w:r>
-    </w:p>
-    <w:p>
-      <w:pPr>
-        <w:pStyle w:val="Normal"/>
-        <w:rPr/>
-      </w:pPr>
-      <w:r>
-        <w:rPr/>
-        <w:tab/>
-        <w:t>Сильный удар – нанесение удара с дополнительным бонусом силы.</w:t>
-      </w:r>
-    </w:p>
-    <w:p>
-      <w:pPr>
-        <w:pStyle w:val="Normal"/>
-        <w:rPr/>
-      </w:pPr>
-      <w:r>
-        <w:rPr/>
-        <w:tab/>
-        <w:t>Укол – наносит колющий урон выбранным оружием.</w:t>
-      </w:r>
-    </w:p>
-    <w:p>
-      <w:pPr>
-        <w:pStyle w:val="Normal"/>
-        <w:rPr/>
-      </w:pPr>
-      <w:r>
-        <w:rPr/>
-        <w:tab/>
-        <w:t>Удар плашмя (для ошеломления) – наносит дробящий урон выбранным оружием.</w:t>
-      </w:r>
-    </w:p>
-    <w:p>
-      <w:pPr>
-        <w:pStyle w:val="Normal"/>
-        <w:rPr/>
-      </w:pPr>
-      <w:r>
-        <w:rPr/>
-        <w:tab/>
-        <w:t>Мастерство щита</w:t>
-      </w:r>
-    </w:p>
-    <w:p>
-      <w:pPr>
-        <w:pStyle w:val="Normal"/>
-        <w:rPr/>
-      </w:pPr>
-      <w:r>
-        <w:rPr/>
-        <w:tab/>
-        <w:t>Прорыв – силовой выпад далеко вперед.</w:t>
-      </w:r>
-    </w:p>
-    <w:p>
-      <w:pPr>
-        <w:pStyle w:val="Normal"/>
-        <w:rPr/>
-      </w:pPr>
-      <w:r>
-        <w:rPr/>
-        <w:tab/>
-        <w:t>Подножка</w:t>
-      </w:r>
-    </w:p>
-    <w:p>
-      <w:pPr>
-        <w:pStyle w:val="Normal"/>
-        <w:rPr/>
-      </w:pPr>
-      <w:r>
-        <w:rPr/>
-        <w:tab/>
-        <w:t>Мельница – наносит урон все противникам вокруг персонажа выбранным оружием.</w:t>
-      </w:r>
-    </w:p>
-    <w:p>
-      <w:pPr>
-        <w:pStyle w:val="Normal"/>
-        <w:rPr/>
-      </w:pPr>
-      <w:r>
-        <w:rPr/>
-        <w:tab/>
-        <w:t>Отражение стрел</w:t>
-      </w:r>
-    </w:p>
-    <w:p>
-      <w:pPr>
-        <w:pStyle w:val="Normal"/>
-        <w:rPr/>
-      </w:pPr>
-      <w:r>
-        <w:rPr/>
-        <w:tab/>
-        <w:t>Разоружение</w:t>
-      </w:r>
-    </w:p>
-    <w:p>
-      <w:pPr>
-        <w:pStyle w:val="Normal"/>
-        <w:rPr/>
-      </w:pPr>
-      <w:r>
-        <w:rPr/>
-        <w:tab/>
-        <w:t>Слепой бой</w:t>
-      </w:r>
-    </w:p>
-    <w:p>
-      <w:pPr>
-        <w:pStyle w:val="Normal"/>
-        <w:ind w:left="708" w:hanging="0"/>
-        <w:rPr/>
-      </w:pPr>
-      <w:r>
-        <w:rPr/>
-        <w:t>Прицельный удар – можно выбрать в какую часть тела нанести удар (с соответствующими штрафами на точность)</w:t>
-      </w:r>
-    </w:p>
-    <w:p>
-      <w:pPr>
-        <w:pStyle w:val="Normal"/>
-        <w:ind w:left="708" w:hanging="0"/>
-        <w:rPr/>
-      </w:pPr>
-      <w:r>
-        <w:rPr/>
-        <w:t>Специализация на оружии</w:t>
-      </w:r>
-    </w:p>
-    <w:p>
-      <w:pPr>
-        <w:pStyle w:val="Normal"/>
-        <w:ind w:left="708" w:hanging="0"/>
-        <w:rPr/>
-      </w:pPr>
-      <w:r>
-        <w:rPr/>
-        <w:t>Удар щитом</w:t>
-      </w:r>
-    </w:p>
-    <w:p>
-      <w:pPr>
-        <w:pStyle w:val="Normal"/>
-        <w:ind w:left="708" w:hanging="0"/>
-        <w:rPr/>
-      </w:pPr>
-      <w:r>
-        <w:rPr/>
-        <w:t>Два оружия</w:t>
-      </w:r>
-    </w:p>
-    <w:p>
-      <w:pPr>
-        <w:pStyle w:val="Normal"/>
-        <w:ind w:left="708" w:hanging="0"/>
-        <w:rPr/>
-      </w:pPr>
-      <w:r>
-        <w:rPr/>
-        <w:t>Одновременный удар двумя оружиями по разным целям</w:t>
-      </w:r>
-    </w:p>
-    <w:p>
-      <w:pPr>
-        <w:pStyle w:val="Normal"/>
-        <w:ind w:left="708" w:hanging="0"/>
-        <w:rPr/>
-      </w:pPr>
-      <w:r>
-        <w:rPr/>
-        <w:t>Комбинированный прием – объединять приемы в один.</w:t>
-      </w:r>
-    </w:p>
-    <w:p>
-      <w:pPr>
-        <w:pStyle w:val="Normal"/>
-        <w:ind w:left="708" w:hanging="0"/>
-        <w:rPr/>
-      </w:pPr>
-      <w:r>
-        <w:rPr/>
-        <w:t>Определение вооружения – применяя эту способность игрок может узнать, чем вооружен монстр (конкретные характеристики).</w:t>
-      </w:r>
-    </w:p>
-    <w:p>
-      <w:pPr>
-        <w:pStyle w:val="Normal"/>
-        <w:rPr/>
-      </w:pPr>
-      <w:r>
-        <w:rPr/>
-        <w:t>Магия</w:t>
-      </w:r>
-    </w:p>
-    <w:p>
-      <w:pPr>
-        <w:pStyle w:val="Normal"/>
-        <w:rPr/>
-      </w:pPr>
-      <w:r>
-        <w:rPr/>
-        <w:t>Аркан</w:t>
-      </w:r>
-    </w:p>
-    <w:p>
-      <w:pPr>
-        <w:pStyle w:val="Normal"/>
-        <w:rPr/>
-      </w:pPr>
-      <w:r>
-        <w:rPr/>
-        <w:t>Тень</w:t>
-      </w:r>
-    </w:p>
-    <w:p>
-      <w:pPr>
-        <w:pStyle w:val="Normal"/>
-        <w:rPr/>
-      </w:pPr>
-      <w:r>
-        <w:rPr/>
-        <w:tab/>
-        <w:t>Скрытный режим</w:t>
-      </w:r>
-    </w:p>
-    <w:p>
-      <w:pPr>
-        <w:pStyle w:val="Normal"/>
-        <w:ind w:firstLine="708"/>
-        <w:rPr/>
-      </w:pPr>
-      <w:r>
-        <w:rPr/>
-        <w:t>Украсть</w:t>
-      </w:r>
-    </w:p>
-    <w:p>
-      <w:pPr>
-        <w:pStyle w:val="Normal"/>
-        <w:ind w:firstLine="708"/>
-        <w:rPr/>
-      </w:pPr>
-      <w:r>
-        <w:rPr/>
-        <w:t>Отравить</w:t>
-      </w:r>
-    </w:p>
-    <w:p>
-      <w:pPr>
-        <w:pStyle w:val="Normal"/>
-        <w:ind w:firstLine="708"/>
-        <w:rPr/>
-      </w:pPr>
-      <w:r>
-        <w:rPr/>
-        <w:t>Скрытная атака оружием ближнего боя</w:t>
-      </w:r>
-    </w:p>
-    <w:p>
-      <w:pPr>
-        <w:pStyle w:val="Normal"/>
-        <w:ind w:firstLine="708"/>
-        <w:rPr/>
-      </w:pPr>
-      <w:r>
-        <w:rPr/>
-        <w:t>Скрытная атака оружием дальнего боя</w:t>
-      </w:r>
-    </w:p>
-    <w:p>
-      <w:pPr>
-        <w:pStyle w:val="Normal"/>
-        <w:ind w:firstLine="708"/>
-        <w:rPr/>
-      </w:pPr>
-      <w:r>
-        <w:rPr/>
-        <w:t>Сломать оружие/доспех – уничтожить любую вещь, которой экипирован персонаж.</w:t>
-      </w:r>
-    </w:p>
-    <w:p>
-      <w:pPr>
-        <w:pStyle w:val="Normal"/>
-        <w:ind w:firstLine="708"/>
-        <w:rPr/>
-      </w:pPr>
-      <w:r>
-        <w:rPr/>
-        <w:t>Определение вещей</w:t>
-      </w:r>
-    </w:p>
-    <w:p>
-      <w:pPr>
-        <w:pStyle w:val="Normal"/>
-        <w:rPr/>
-      </w:pPr>
-      <w:r>
-        <w:rPr/>
-        <w:t>Алхимия</w:t>
-      </w:r>
-    </w:p>
-    <w:p>
-      <w:pPr>
-        <w:pStyle w:val="Normal"/>
-        <w:rPr/>
-      </w:pPr>
-      <w:r>
-        <w:rPr/>
-        <w:tab/>
-        <w:t>Сделать ловушку</w:t>
-      </w:r>
-    </w:p>
-    <w:p>
-      <w:pPr>
-        <w:pStyle w:val="Normal"/>
-        <w:ind w:firstLine="708"/>
-        <w:rPr/>
-      </w:pPr>
-      <w:r>
-        <w:rPr/>
-        <w:t>Сделать гранату</w:t>
-      </w:r>
-    </w:p>
-    <w:p>
-      <w:pPr>
-        <w:pStyle w:val="Normal"/>
-        <w:ind w:firstLine="708"/>
-        <w:rPr/>
-      </w:pPr>
-      <w:r>
-        <w:rPr/>
-        <w:t>Сделать яд</w:t>
-      </w:r>
-    </w:p>
-    <w:p>
-      <w:pPr>
-        <w:pStyle w:val="Normal"/>
-        <w:ind w:firstLine="708"/>
-        <w:rPr/>
-      </w:pPr>
-      <w:r>
-        <w:rPr/>
-        <w:t>Сделать зелье здоровья</w:t>
-      </w:r>
-    </w:p>
-    <w:p>
-      <w:pPr>
-        <w:pStyle w:val="Normal"/>
-        <w:ind w:firstLine="708"/>
-        <w:rPr/>
-      </w:pPr>
-      <w:r>
-        <w:rPr/>
-        <w:t>Сделать зелье маны</w:t>
-      </w:r>
-    </w:p>
-    <w:p>
-      <w:pPr>
-        <w:pStyle w:val="Normal"/>
-        <w:ind w:firstLine="708"/>
-        <w:rPr/>
-      </w:pPr>
-      <w:r>
-        <w:rPr/>
-        <w:t>Распознавание трав</w:t>
-      </w:r>
-    </w:p>
-    <w:p>
-      <w:pPr>
-        <w:pStyle w:val="Normal"/>
-        <w:ind w:firstLine="708"/>
-        <w:rPr/>
-      </w:pPr>
-      <w:r>
-        <w:rPr/>
-        <w:t>Распознавание камней</w:t>
-      </w:r>
-    </w:p>
-    <w:p>
-      <w:pPr>
-        <w:pStyle w:val="Normal"/>
-        <w:ind w:firstLine="708"/>
-        <w:rPr/>
-      </w:pPr>
-      <w:r>
-        <w:rPr/>
-        <w:t>Сделать зелье скорости</w:t>
-      </w:r>
-    </w:p>
-    <w:p>
-      <w:pPr>
-        <w:pStyle w:val="Normal"/>
-        <w:ind w:firstLine="708"/>
-        <w:rPr/>
-      </w:pPr>
-      <w:r>
-        <w:rPr/>
-        <w:t>Сделать зелье водного дыхания</w:t>
-      </w:r>
-    </w:p>
-    <w:p>
-      <w:pPr>
-        <w:pStyle w:val="Normal"/>
-        <w:ind w:firstLine="708"/>
-        <w:rPr/>
-      </w:pPr>
-      <w:r>
-        <w:rPr/>
-        <w:t>Создать голема</w:t>
-      </w:r>
-    </w:p>
-    <w:p>
-      <w:pPr>
-        <w:pStyle w:val="Normal"/>
-        <w:ind w:firstLine="708"/>
-        <w:rPr/>
-      </w:pPr>
-      <w:r>
-        <w:rPr/>
-        <w:t>Распознание трав</w:t>
-      </w:r>
-    </w:p>
-    <w:p>
-      <w:pPr>
-        <w:pStyle w:val="Normal"/>
-        <w:rPr/>
-      </w:pPr>
-      <w:r>
-        <w:rPr/>
-        <w:t>Демонология</w:t>
-      </w:r>
-    </w:p>
-    <w:p>
-      <w:pPr>
-        <w:pStyle w:val="Normal"/>
-        <w:rPr/>
-      </w:pPr>
-      <w:r>
-        <w:rPr/>
-        <w:t>Общие</w:t>
-      </w:r>
-    </w:p>
-    <w:p>
-      <w:pPr>
-        <w:pStyle w:val="Normal"/>
-        <w:rPr/>
-      </w:pPr>
-      <w:r>
-        <w:rPr/>
-        <w:tab/>
-        <w:t>Кузнец – чинить предметы.</w:t>
-      </w:r>
-    </w:p>
-    <w:p>
-      <w:pPr>
-        <w:pStyle w:val="Normal"/>
-        <w:ind w:firstLine="708"/>
-        <w:rPr/>
-      </w:pPr>
-      <w:r>
-        <w:rPr/>
-        <w:t>Обнаружение</w:t>
-      </w:r>
-    </w:p>
-    <w:p>
-      <w:pPr>
-        <w:pStyle w:val="Normal"/>
-        <w:ind w:firstLine="708"/>
-        <w:rPr/>
-      </w:pPr>
-      <w:r>
-        <w:rPr/>
-        <w:t>Прыжок – после этого прыжка персонаж получает штраф ловкости.</w:t>
-      </w:r>
-    </w:p>
-    <w:p>
-      <w:pPr>
-        <w:pStyle w:val="Normal"/>
-        <w:ind w:firstLine="708"/>
-        <w:rPr/>
-      </w:pPr>
-      <w:r>
-        <w:rPr/>
-        <w:t>Знание монстров</w:t>
-      </w:r>
-    </w:p>
-    <w:p>
-      <w:pPr>
-        <w:pStyle w:val="Normal"/>
-        <w:ind w:firstLine="708"/>
-        <w:rPr/>
-      </w:pPr>
-      <w:r>
-        <w:rPr/>
-        <w:t>Знание подземелий</w:t>
-      </w:r>
-    </w:p>
-    <w:p>
-      <w:pPr>
-        <w:pStyle w:val="Normal"/>
-        <w:ind w:firstLine="708"/>
-        <w:rPr/>
-      </w:pPr>
-      <w:r>
-        <w:rPr/>
-        <w:t>Знание леса</w:t>
-      </w:r>
-    </w:p>
-    <w:p>
-      <w:pPr>
-        <w:pStyle w:val="Normal"/>
-        <w:rPr/>
-      </w:pPr>
-      <w:r>
-        <w:rPr/>
-        <w:t>Особые</w:t>
-      </w:r>
-    </w:p>
-    <w:p>
-      <w:pPr>
-        <w:pStyle w:val="Normal"/>
-        <w:rPr/>
-      </w:pPr>
-      <w:r>
-        <w:rPr/>
-        <w:tab/>
-        <w:t>Для больших существ: с пастью - откусить часть тела, для когтистых существ – разорвать и т. п.</w:t>
-      </w:r>
-    </w:p>
-    <w:p>
-      <w:pPr>
-        <w:pStyle w:val="Normal"/>
-        <w:rPr/>
-      </w:pPr>
-      <w:r>
-        <w:rPr/>
-        <w:tab/>
-        <w:t>Расовые способности</w:t>
-      </w:r>
-    </w:p>
-    <w:p>
-      <w:pPr>
-        <w:pStyle w:val="Normal"/>
-        <w:rPr/>
-      </w:pPr>
-      <w:r>
-        <w:rPr/>
-        <w:t>Базовые для управления</w:t>
-      </w:r>
-    </w:p>
-    <w:p>
-      <w:pPr>
-        <w:pStyle w:val="Normal"/>
-        <w:ind w:firstLine="708"/>
-        <w:rPr/>
-      </w:pPr>
-      <w:r>
-        <w:rPr/>
-        <w:t xml:space="preserve">Исследовать местность – </w:t>
-      </w:r>
-      <w:r>
-        <w:rPr>
-          <w:lang w:val="en-US"/>
-        </w:rPr>
-        <w:t>auto</w:t>
-      </w:r>
-      <w:r>
-        <w:rPr/>
-        <w:t xml:space="preserve"> </w:t>
-      </w:r>
-      <w:r>
-        <w:rPr>
-          <w:lang w:val="en-US"/>
-        </w:rPr>
-        <w:t>explore</w:t>
-      </w:r>
-      <w:r>
-        <w:rPr/>
-        <w:t xml:space="preserve"> с подбором вещей, останов при встрече с монстрами.</w:t>
-      </w:r>
-    </w:p>
-    <w:p>
-      <w:pPr>
-        <w:pStyle w:val="Normal"/>
-        <w:ind w:firstLine="708"/>
-        <w:rPr/>
-      </w:pPr>
-      <w:r>
-        <w:rPr/>
-        <w:t>Передвижение</w:t>
-      </w:r>
-    </w:p>
-    <w:p>
-      <w:pPr>
-        <w:pStyle w:val="Normal"/>
-        <w:ind w:firstLine="708"/>
-        <w:rPr/>
-      </w:pPr>
-      <w:r>
-        <w:rPr/>
-        <w:t>Обычная атака</w:t>
-      </w:r>
-    </w:p>
-    <w:p>
-      <w:pPr>
-        <w:pStyle w:val="Normal"/>
-        <w:ind w:firstLine="708"/>
-        <w:rPr/>
-      </w:pPr>
-      <w:r>
-        <w:rPr/>
-        <w:t>Обычная защита</w:t>
-      </w:r>
-    </w:p>
-    <w:p>
-      <w:pPr>
-        <w:pStyle w:val="Normal"/>
-        <w:ind w:firstLine="708"/>
-        <w:rPr/>
-      </w:pPr>
-      <w:r>
-        <w:rPr/>
-        <w:t>Открыть/Закрыть/Включить (дверь, сундук, рычаг, кнопку)</w:t>
-      </w:r>
-    </w:p>
-    <w:p>
-      <w:pPr>
-        <w:pStyle w:val="Normal"/>
-        <w:ind w:firstLine="708"/>
-        <w:rPr/>
-      </w:pPr>
-      <w:r>
-        <w:rPr/>
-        <w:t>Следовать за существом</w:t>
-      </w:r>
-    </w:p>
-    <w:p>
-      <w:pPr>
-        <w:pStyle w:val="Normal"/>
-        <w:ind w:firstLine="708"/>
-        <w:rPr/>
-      </w:pPr>
-      <w:r>
-        <w:rPr/>
-        <w:t>Отдыхать</w:t>
-      </w:r>
-    </w:p>
-    <w:p>
-      <w:pPr>
-        <w:pStyle w:val="1"/>
-        <w:rPr/>
-      </w:pPr>
-      <w:bookmarkStart w:id="5" w:name="_Toc448108234"/>
-      <w:bookmarkEnd w:id="5"/>
-      <w:r>
-        <w:rPr/>
-        <w:t>Магия</w:t>
-      </w:r>
-    </w:p>
-    <w:p>
-      <w:pPr>
-        <w:pStyle w:val="Normal"/>
-        <w:rPr/>
-      </w:pPr>
-      <w:r>
-        <w:rPr/>
-        <w:t>Заклинания воздуха игнорируют броню, заклинания земли имеют серьезный останавливающий эффект, заклинания огня наносят больше повреждения, заклинания воды …, заклинания света лечат, заклинания тьмы понижают характеристики.</w:t>
-      </w:r>
-    </w:p>
-    <w:p>
-      <w:pPr>
-        <w:pStyle w:val="1"/>
-        <w:rPr/>
-      </w:pPr>
-      <w:bookmarkStart w:id="6" w:name="_Toc448108235"/>
-      <w:bookmarkEnd w:id="6"/>
-      <w:r>
-        <w:rPr/>
-        <w:t>Действия (Способности и Магия)</w:t>
-      </w:r>
-    </w:p>
-    <w:p>
-      <w:pPr>
-        <w:pStyle w:val="Normal"/>
-        <w:rPr/>
-      </w:pPr>
-      <w:r>
-        <w:rPr/>
-        <w:t>И способности, и заклинания технически являются действиями одного характера. Это описание некоторого эффекта, который имеет следующие атрибуты:</w:t>
-      </w:r>
-    </w:p>
-    <w:p>
-      <w:pPr>
-        <w:pStyle w:val="Normal"/>
-        <w:rPr/>
-      </w:pPr>
-      <w:r>
-        <w:rPr/>
-        <w:t>Тип действия: магический, механический, биомеханический, химический, когнитивный.</w:t>
-      </w:r>
-    </w:p>
-    <w:p>
-      <w:pPr>
-        <w:pStyle w:val="Normal"/>
-        <w:rPr/>
-      </w:pPr>
-      <w:r>
-        <w:rPr/>
-        <w:t>Стихии: воздух, земля, огонь, вода, смерть, жизнь, механика, биомеханика, воля.</w:t>
-      </w:r>
-    </w:p>
-    <w:p>
-      <w:pPr>
-        <w:pStyle w:val="Normal"/>
-        <w:rPr/>
-      </w:pPr>
-      <w:r>
-        <w:rPr/>
-        <w:t xml:space="preserve">Дальность: </w:t>
-      </w:r>
-      <w:r>
-        <w:rPr>
-          <w:lang w:val="en-US"/>
-        </w:rPr>
-        <w:t>N</w:t>
-      </w:r>
-      <w:r>
-        <w:rPr/>
-        <w:t xml:space="preserve"> клеток (0 клеток - на себя, 1 клетка - касание), не ограничена.</w:t>
-      </w:r>
-    </w:p>
-    <w:p>
-      <w:pPr>
-        <w:pStyle w:val="Normal"/>
-        <w:rPr/>
-      </w:pPr>
-      <w:r>
-        <w:rPr/>
-        <w:t>Возможный тип цели: игровой объект, клетка поля, площадь из клеток поля.</w:t>
-      </w:r>
-    </w:p>
-    <w:p>
-      <w:pPr>
-        <w:pStyle w:val="Normal"/>
-        <w:rPr/>
-      </w:pPr>
-      <w:r>
-        <w:rPr/>
-        <w:t>Фильтр выбора цели: цель должна иметь/не иметь определенные теги если это игровой объект, или иметь объекты с тегами если это клетка поля.</w:t>
-      </w:r>
-    </w:p>
-    <w:p>
-      <w:pPr>
-        <w:pStyle w:val="Normal"/>
-        <w:rPr/>
-      </w:pPr>
-      <w:r>
-        <w:rPr/>
-        <w:t>Теги источника: какие у действующего объекта должны быть теги, чтобы он мог совершить действие.</w:t>
-      </w:r>
-    </w:p>
-    <w:p>
-      <w:pPr>
-        <w:pStyle w:val="Normal"/>
-        <w:rPr/>
-      </w:pPr>
-      <w:r>
-        <w:rPr/>
-        <w:t>Тип воздействия: магический, механический, биомеханический, химический, когнитивный (на плоть, на разум…).</w:t>
-      </w:r>
-    </w:p>
-    <w:p>
-      <w:pPr>
-        <w:pStyle w:val="Normal"/>
-        <w:rPr/>
-      </w:pPr>
-      <w:r>
-        <w:rPr/>
-        <w:t>Воздействие: что должно случиться в целевым объектом.</w:t>
-      </w:r>
-    </w:p>
-    <w:p>
-      <w:pPr>
-        <w:pStyle w:val="Normal"/>
-        <w:rPr/>
-      </w:pPr>
-      <w:r>
-        <w:rPr/>
-        <w:t>Отдача: что должно случиться с объектом-источником.</w:t>
-      </w:r>
-    </w:p>
-    <w:p>
-      <w:pPr>
-        <w:pStyle w:val="Style25"/>
-        <w:rPr/>
-      </w:pPr>
-      <w:r>
-        <w:rPr/>
-        <w:t>Например</w:t>
-      </w:r>
-    </w:p>
-    <w:p>
-      <w:pPr>
-        <w:pStyle w:val="Normal"/>
-        <w:rPr/>
-      </w:pPr>
-      <w:r>
-        <w:rPr/>
-        <w:t>Передвижение в клетку = {ТипДействия:биомеханический; Стихия:биомеханика, воля; Дальность:1; ТипЦели:КлеткаПоля; ФильтрВыбораЦели:МожноСтоять; }</w:t>
-      </w:r>
-    </w:p>
-    <w:p>
-      <w:pPr>
-        <w:pStyle w:val="1"/>
-        <w:rPr/>
-      </w:pPr>
-      <w:bookmarkStart w:id="7" w:name="_Toc448108236"/>
-      <w:bookmarkEnd w:id="7"/>
-      <w:r>
-        <w:rPr/>
-        <w:t>Механизмы</w:t>
-      </w:r>
-    </w:p>
-    <w:p>
-      <w:pPr>
-        <w:pStyle w:val="Normal"/>
-        <w:rPr/>
-      </w:pPr>
-      <w:r>
-        <w:rPr/>
-        <w:t>В игре будут присутствовать механические конструкции, как, например, рычаг, открывающий дверь или колодец. Ловушки, которые может расставлять игрок или монстры, так же являются механизмами (в отличие от заклинаний постоянного эффекта, которые предают объекту – предмету или существу способности, а не являются самостоятельными объектами). Любой механизм можно включить, выключить, активировать (применится эффект).</w:t>
-      </w:r>
-    </w:p>
-    <w:p>
-      <w:pPr>
-        <w:pStyle w:val="Style25"/>
-        <w:rPr/>
-      </w:pPr>
-      <w:r>
-        <w:rPr/>
-        <w:t>Атрибуты механизмов</w:t>
-      </w:r>
-    </w:p>
-    <w:p>
-      <w:pPr>
-        <w:pStyle w:val="Normal"/>
-        <w:rPr/>
-      </w:pPr>
-      <w:r>
-        <w:rPr>
-          <w:b/>
-        </w:rPr>
-        <w:t>Интерфейс</w:t>
-      </w:r>
-      <w:r>
-        <w:rPr/>
-        <w:t xml:space="preserve"> – определяет способ взаимодействия с механизмом (кнопка, рычаг, крышка люка), должен иметь размер, который определяет, как сложно его заметить и параметр маскировки.</w:t>
-      </w:r>
-    </w:p>
-    <w:p>
-      <w:pPr>
-        <w:pStyle w:val="Normal"/>
-        <w:rPr/>
-      </w:pPr>
-      <w:r>
-        <w:rPr>
-          <w:b/>
-        </w:rPr>
-        <w:t>Эффект взаимодействия</w:t>
-      </w:r>
-      <w:r>
-        <w:rPr/>
-        <w:t xml:space="preserve"> – «способность-триггер» которая должна сработать в ответ на определенное событие: удар по механизму, активация интерфейса, поднятие в воздух и т. п.</w:t>
-      </w:r>
-    </w:p>
-    <w:p>
-      <w:pPr>
-        <w:pStyle w:val="1"/>
-        <w:rPr/>
-      </w:pPr>
-      <w:bookmarkStart w:id="8" w:name="_Toc448108237"/>
-      <w:bookmarkEnd w:id="8"/>
-      <w:r>
-        <w:rPr/>
-        <w:t>Формулы</w:t>
+        <w:pStyle w:val="Normal"/>
+        <w:rPr/>
+      </w:pPr>
+      <w:r>
+        <w:rPr/>
+        <w:t xml:space="preserve">Каждое существо имеет три группы числовых параметров: статы, навыки, характеристики. Статы — описывать основополагающие качества существа такие как сила, ловкость и т. п. Увеличиваются навыками в течении игры. Навыки — определяют насколько хорошо существо может выполнить действие. При применении способности она увеличивает навык и стат, от которого зависит навык. Характеристики — свойства приобретенные существом за счет использования </w:t>
+      </w:r>
+      <w:r>
+        <w:rPr/>
+        <w:t>(ношения) предметов.</w:t>
       </w:r>
     </w:p>
     <w:p>
@@ -3342,10 +1750,10 @@
         <w:tblStyle w:val="ae"/>
         <w:tblW w:w="10456" w:type="dxa"/>
         <w:jc w:val="left"/>
-        <w:tblInd w:w="-5" w:type="dxa"/>
+        <w:tblInd w:w="-10" w:type="dxa"/>
         <w:tblCellMar>
           <w:top w:w="0" w:type="dxa"/>
-          <w:left w:w="103" w:type="dxa"/>
+          <w:left w:w="98" w:type="dxa"/>
           <w:bottom w:w="0" w:type="dxa"/>
           <w:right w:w="108" w:type="dxa"/>
         </w:tblCellMar>
@@ -3367,7 +1775,7 @@
             <w:tcBorders/>
             <w:shd w:fill="auto" w:val="clear"/>
             <w:tcMar>
-              <w:left w:w="103" w:type="dxa"/>
+              <w:left w:w="98" w:type="dxa"/>
             </w:tcMar>
           </w:tcPr>
           <w:p>
@@ -3387,7 +1795,7 @@
             <w:tcBorders/>
             <w:shd w:fill="auto" w:val="clear"/>
             <w:tcMar>
-              <w:left w:w="103" w:type="dxa"/>
+              <w:left w:w="98" w:type="dxa"/>
             </w:tcMar>
           </w:tcPr>
           <w:p>
@@ -3408,7 +1816,7 @@
             <w:tcBorders/>
             <w:shd w:fill="auto" w:val="clear"/>
             <w:tcMar>
-              <w:left w:w="103" w:type="dxa"/>
+              <w:left w:w="98" w:type="dxa"/>
             </w:tcMar>
           </w:tcPr>
           <w:p>
@@ -3429,7 +1837,7 @@
             <w:tcBorders/>
             <w:shd w:fill="auto" w:val="clear"/>
             <w:tcMar>
-              <w:left w:w="103" w:type="dxa"/>
+              <w:left w:w="98" w:type="dxa"/>
             </w:tcMar>
           </w:tcPr>
           <w:p>
@@ -3450,7 +1858,7 @@
             <w:tcBorders/>
             <w:shd w:fill="auto" w:val="clear"/>
             <w:tcMar>
-              <w:left w:w="103" w:type="dxa"/>
+              <w:left w:w="98" w:type="dxa"/>
             </w:tcMar>
           </w:tcPr>
           <w:p>
@@ -3471,7 +1879,7 @@
             <w:tcBorders/>
             <w:shd w:fill="auto" w:val="clear"/>
             <w:tcMar>
-              <w:left w:w="103" w:type="dxa"/>
+              <w:left w:w="98" w:type="dxa"/>
             </w:tcMar>
           </w:tcPr>
           <w:p>
@@ -3495,7 +1903,7 @@
             <w:tcBorders/>
             <w:shd w:fill="auto" w:val="clear"/>
             <w:tcMar>
-              <w:left w:w="103" w:type="dxa"/>
+              <w:left w:w="98" w:type="dxa"/>
             </w:tcMar>
           </w:tcPr>
           <w:p>
@@ -3516,7 +1924,7 @@
             <w:tcBorders/>
             <w:shd w:fill="auto" w:val="clear"/>
             <w:tcMar>
-              <w:left w:w="103" w:type="dxa"/>
+              <w:left w:w="98" w:type="dxa"/>
             </w:tcMar>
           </w:tcPr>
           <w:p>
@@ -3537,7 +1945,7 @@
             <w:tcBorders/>
             <w:shd w:fill="auto" w:val="clear"/>
             <w:tcMar>
-              <w:left w:w="103" w:type="dxa"/>
+              <w:left w:w="98" w:type="dxa"/>
             </w:tcMar>
           </w:tcPr>
           <w:p>
@@ -3558,7 +1966,7 @@
             <w:tcBorders/>
             <w:shd w:fill="auto" w:val="clear"/>
             <w:tcMar>
-              <w:left w:w="103" w:type="dxa"/>
+              <w:left w:w="98" w:type="dxa"/>
             </w:tcMar>
           </w:tcPr>
           <w:p>
@@ -3579,7 +1987,7 @@
             <w:tcBorders/>
             <w:shd w:fill="auto" w:val="clear"/>
             <w:tcMar>
-              <w:left w:w="103" w:type="dxa"/>
+              <w:left w:w="98" w:type="dxa"/>
             </w:tcMar>
           </w:tcPr>
           <w:p>
@@ -3600,7 +2008,7 @@
             <w:tcBorders/>
             <w:shd w:fill="auto" w:val="clear"/>
             <w:tcMar>
-              <w:left w:w="103" w:type="dxa"/>
+              <w:left w:w="98" w:type="dxa"/>
             </w:tcMar>
           </w:tcPr>
           <w:p>
@@ -3624,7 +2032,7 @@
             <w:tcBorders/>
             <w:shd w:fill="auto" w:val="clear"/>
             <w:tcMar>
-              <w:left w:w="103" w:type="dxa"/>
+              <w:left w:w="98" w:type="dxa"/>
             </w:tcMar>
           </w:tcPr>
           <w:p>
@@ -3645,7 +2053,7 @@
             <w:tcBorders/>
             <w:shd w:fill="auto" w:val="clear"/>
             <w:tcMar>
-              <w:left w:w="103" w:type="dxa"/>
+              <w:left w:w="98" w:type="dxa"/>
             </w:tcMar>
           </w:tcPr>
           <w:p>
@@ -3658,8 +2066,8 @@
               <w:rPr/>
               <w:t>13</w:t>
             </w:r>
-            <w:bookmarkStart w:id="9" w:name="_GoBack"/>
-            <w:bookmarkEnd w:id="9"/>
+            <w:bookmarkStart w:id="3" w:name="_GoBack"/>
+            <w:bookmarkEnd w:id="3"/>
             <w:r>
               <w:rPr/>
               <w:t>0</w:t>
@@ -3672,7 +2080,7 @@
             <w:tcBorders/>
             <w:shd w:fill="auto" w:val="clear"/>
             <w:tcMar>
-              <w:left w:w="103" w:type="dxa"/>
+              <w:left w:w="98" w:type="dxa"/>
             </w:tcMar>
           </w:tcPr>
           <w:p>
@@ -3693,7 +2101,7 @@
             <w:tcBorders/>
             <w:shd w:fill="auto" w:val="clear"/>
             <w:tcMar>
-              <w:left w:w="103" w:type="dxa"/>
+              <w:left w:w="98" w:type="dxa"/>
             </w:tcMar>
           </w:tcPr>
           <w:p>
@@ -3714,7 +2122,7 @@
             <w:tcBorders/>
             <w:shd w:fill="auto" w:val="clear"/>
             <w:tcMar>
-              <w:left w:w="103" w:type="dxa"/>
+              <w:left w:w="98" w:type="dxa"/>
             </w:tcMar>
           </w:tcPr>
           <w:p>
@@ -3735,7 +2143,7 @@
             <w:tcBorders/>
             <w:shd w:fill="auto" w:val="clear"/>
             <w:tcMar>
-              <w:left w:w="103" w:type="dxa"/>
+              <w:left w:w="98" w:type="dxa"/>
             </w:tcMar>
           </w:tcPr>
           <w:p>
@@ -3746,7 +2154,11 @@
             </w:pPr>
             <w:r>
               <w:rPr/>
-              <w:t>40</w:t>
+              <w:t>6</w:t>
+            </w:r>
+            <w:r>
+              <w:rPr/>
+              <w:t>0</w:t>
             </w:r>
           </w:p>
         </w:tc>
@@ -3759,7 +2171,7 @@
             <w:tcBorders/>
             <w:shd w:fill="auto" w:val="clear"/>
             <w:tcMar>
-              <w:left w:w="103" w:type="dxa"/>
+              <w:left w:w="98" w:type="dxa"/>
             </w:tcMar>
           </w:tcPr>
           <w:p>
@@ -3780,7 +2192,7 @@
             <w:tcBorders/>
             <w:shd w:fill="auto" w:val="clear"/>
             <w:tcMar>
-              <w:left w:w="103" w:type="dxa"/>
+              <w:left w:w="98" w:type="dxa"/>
             </w:tcMar>
           </w:tcPr>
           <w:p>
@@ -3801,7 +2213,7 @@
             <w:tcBorders/>
             <w:shd w:fill="auto" w:val="clear"/>
             <w:tcMar>
-              <w:left w:w="103" w:type="dxa"/>
+              <w:left w:w="98" w:type="dxa"/>
             </w:tcMar>
           </w:tcPr>
           <w:p>
@@ -3822,7 +2234,7 @@
             <w:tcBorders/>
             <w:shd w:fill="auto" w:val="clear"/>
             <w:tcMar>
-              <w:left w:w="103" w:type="dxa"/>
+              <w:left w:w="98" w:type="dxa"/>
             </w:tcMar>
           </w:tcPr>
           <w:p>
@@ -3843,7 +2255,7 @@
             <w:tcBorders/>
             <w:shd w:fill="auto" w:val="clear"/>
             <w:tcMar>
-              <w:left w:w="103" w:type="dxa"/>
+              <w:left w:w="98" w:type="dxa"/>
             </w:tcMar>
           </w:tcPr>
           <w:p>
@@ -3864,7 +2276,7 @@
             <w:tcBorders/>
             <w:shd w:fill="auto" w:val="clear"/>
             <w:tcMar>
-              <w:left w:w="103" w:type="dxa"/>
+              <w:left w:w="98" w:type="dxa"/>
             </w:tcMar>
           </w:tcPr>
           <w:p>
@@ -3875,7 +2287,11 @@
             </w:pPr>
             <w:r>
               <w:rPr/>
-              <w:t>20</w:t>
+              <w:t>3</w:t>
+            </w:r>
+            <w:r>
+              <w:rPr/>
+              <w:t>0</w:t>
             </w:r>
           </w:p>
         </w:tc>
@@ -3888,7 +2304,7 @@
             <w:tcBorders/>
             <w:shd w:fill="auto" w:val="clear"/>
             <w:tcMar>
-              <w:left w:w="103" w:type="dxa"/>
+              <w:left w:w="98" w:type="dxa"/>
             </w:tcMar>
           </w:tcPr>
           <w:p>
@@ -3909,7 +2325,7 @@
             <w:tcBorders/>
             <w:shd w:fill="auto" w:val="clear"/>
             <w:tcMar>
-              <w:left w:w="103" w:type="dxa"/>
+              <w:left w:w="98" w:type="dxa"/>
             </w:tcMar>
           </w:tcPr>
           <w:p>
@@ -3930,7 +2346,7 @@
             <w:tcBorders/>
             <w:shd w:fill="auto" w:val="clear"/>
             <w:tcMar>
-              <w:left w:w="103" w:type="dxa"/>
+              <w:left w:w="98" w:type="dxa"/>
             </w:tcMar>
           </w:tcPr>
           <w:p>
@@ -3951,7 +2367,7 @@
             <w:tcBorders/>
             <w:shd w:fill="auto" w:val="clear"/>
             <w:tcMar>
-              <w:left w:w="103" w:type="dxa"/>
+              <w:left w:w="98" w:type="dxa"/>
             </w:tcMar>
           </w:tcPr>
           <w:p>
@@ -3972,7 +2388,7 @@
             <w:tcBorders/>
             <w:shd w:fill="auto" w:val="clear"/>
             <w:tcMar>
-              <w:left w:w="103" w:type="dxa"/>
+              <w:left w:w="98" w:type="dxa"/>
             </w:tcMar>
           </w:tcPr>
           <w:p>
@@ -3983,7 +2399,15 @@
             </w:pPr>
             <w:r>
               <w:rPr/>
-              <w:t>110</w:t>
+              <w:t>1</w:t>
+            </w:r>
+            <w:r>
+              <w:rPr/>
+              <w:t>2</w:t>
+            </w:r>
+            <w:r>
+              <w:rPr/>
+              <w:t>0</w:t>
             </w:r>
           </w:p>
         </w:tc>
@@ -3993,7 +2417,7 @@
             <w:tcBorders/>
             <w:shd w:fill="auto" w:val="clear"/>
             <w:tcMar>
-              <w:left w:w="103" w:type="dxa"/>
+              <w:left w:w="98" w:type="dxa"/>
             </w:tcMar>
           </w:tcPr>
           <w:p>
@@ -4026,7 +2450,15 @@
       </w:pPr>
       <w:r>
         <w:rPr/>
-        <w:t>В статы нельзя вкачать никакими очками опыта, они изменяются при одевании шмоток и использовании оружия, заклинаний или под действием магического эффекта.</w:t>
+        <w:t xml:space="preserve">В статы нельзя вкачать никакими очками опыта, они изменяются при одевании шмоток и использовании оружия, заклинаний или под действием магического эффекта. Перед началом игры можно вычесть несколько баллов </w:t>
+      </w:r>
+      <w:r>
+        <w:rPr/>
+        <w:t>(максимум 20% от уже имеющегося числа)</w:t>
+      </w:r>
+      <w:r>
+        <w:rPr/>
+        <w:t xml:space="preserve"> из одного стата и добавить их к другому.</w:t>
       </w:r>
     </w:p>
     <w:p>
@@ -4036,6 +2468,1678 @@
       </w:pPr>
       <w:r>
         <w:rPr/>
+        <w:t>Навыки</w:t>
+      </w:r>
+    </w:p>
+    <w:p>
+      <w:pPr>
+        <w:pStyle w:val="Normal"/>
+        <w:rPr/>
+      </w:pPr>
+      <w:r>
+        <w:rPr/>
+        <w:t>Фехтование — учитывается при проведение атаки или защиты в ближнем бою. Фехтование зависит от ловкости и реакции.</w:t>
+      </w:r>
+    </w:p>
+    <w:p>
+      <w:pPr>
+        <w:pStyle w:val="Normal"/>
+        <w:rPr/>
+      </w:pPr>
+      <w:r>
+        <w:rPr/>
+        <w:t xml:space="preserve">Меткость </w:t>
+      </w:r>
+      <w:r>
+        <w:rPr/>
+        <w:t>(стрельба, броски), а</w:t>
+      </w:r>
+      <w:r>
+        <w:rPr/>
+        <w:t>лхимия , акробатика, колдовство, демонология, лекарство.</w:t>
+      </w:r>
+    </w:p>
+    <w:p>
+      <w:pPr>
+        <w:pStyle w:val="Style25"/>
+        <w:rPr/>
+      </w:pPr>
+      <w:r>
+        <w:rPr/>
+        <w:t>Характеристики</w:t>
+      </w:r>
+    </w:p>
+    <w:p>
+      <w:pPr>
+        <w:pStyle w:val="Normal"/>
+        <w:rPr/>
+      </w:pPr>
+      <w:r>
+        <w:rPr/>
+        <w:t>Прочность  – противостоит пробитию при получении физического удара (холодным оружием, или магией земли, или волшебной солулей).</w:t>
+      </w:r>
+    </w:p>
+    <w:p>
+      <w:pPr>
+        <w:pStyle w:val="Normal"/>
+        <w:rPr/>
+      </w:pPr>
+      <w:r>
+        <w:rPr/>
+        <w:t xml:space="preserve">Бонус прочности </w:t>
+      </w:r>
+      <w:r>
+        <w:rPr/>
+        <w:t>(для типов режущий/колющий/дробящий)</w:t>
+      </w:r>
+      <w:r>
+        <w:rPr/>
+        <w:t xml:space="preserve"> — если надетая броня защищает лучше от конкретного вида повреждений, и оружие противника наносит повреждения именно этим типом. Прибавляется к прочности.</w:t>
+      </w:r>
+    </w:p>
+    <w:p>
+      <w:pPr>
+        <w:pStyle w:val="Normal"/>
+        <w:rPr/>
+      </w:pPr>
+      <w:r>
+        <w:rPr/>
+        <w:t>Пробитие (сила</w:t>
+      </w:r>
+      <w:r>
+        <w:rPr/>
+        <w:t>)</w:t>
+      </w:r>
+      <w:r>
+        <w:rPr/>
+        <w:t xml:space="preserve"> — </w:t>
+      </w:r>
+      <w:r>
+        <w:rPr/>
+        <w:t>(</w:t>
+      </w:r>
+      <w:r>
+        <w:rPr/>
+        <w:t>колющее/режущее/дробящее) повышается оружием, нужно для установление факта пробития доспехов противника холодным оружием.</w:t>
+      </w:r>
+    </w:p>
+    <w:p>
+      <w:pPr>
+        <w:pStyle w:val="Normal"/>
+        <w:rPr/>
+      </w:pPr>
+      <w:r>
+        <w:rPr/>
+        <w:t>Обзор — количество клеток в радиусе которых персонаж может видеть противника, число с плавающей точкой (шлем дает штраф к обзору).</w:t>
+      </w:r>
+    </w:p>
+    <w:p>
+      <w:pPr>
+        <w:pStyle w:val="Normal"/>
+        <w:rPr/>
+      </w:pPr>
+      <w:r>
+        <w:rPr/>
+        <w:t>Слух</w:t>
+      </w:r>
+      <w:r>
+        <w:rPr/>
+        <w:t xml:space="preserve"> </w:t>
+      </w:r>
+      <w:r>
+        <w:rPr/>
+        <w:t xml:space="preserve">— узнать о местонахождении противника можно не видя его, по слуху, слух имеет дальность в клетках. </w:t>
+      </w:r>
+    </w:p>
+    <w:p>
+      <w:pPr>
+        <w:pStyle w:val="Normal"/>
+        <w:rPr/>
+      </w:pPr>
+      <w:r>
+        <w:rPr/>
+        <w:t xml:space="preserve">Скорость передвижения </w:t>
+      </w:r>
+      <w:r>
+        <w:rPr/>
+        <w:t xml:space="preserve">(ловк, сила) </w:t>
+      </w:r>
+      <w:r>
+        <w:rPr/>
+        <w:t>— количество единиц времени, необходимое для перемещения существа в соседнюю клетку.</w:t>
+      </w:r>
+    </w:p>
+    <w:p>
+      <w:pPr>
+        <w:pStyle w:val="Normal"/>
+        <w:rPr/>
+      </w:pPr>
+      <w:r>
+        <w:rPr/>
+        <w:t xml:space="preserve">Скорость удара </w:t>
+      </w:r>
+      <w:r>
+        <w:rPr/>
+        <w:t>(ловк, сила) — количество единиц времени, необходимое для нанесение удара холодным оружием или для выполнения другого действия.</w:t>
+      </w:r>
+    </w:p>
+    <w:p>
+      <w:pPr>
+        <w:pStyle w:val="1"/>
+        <w:rPr/>
+      </w:pPr>
+      <w:bookmarkStart w:id="4" w:name="_Toc448108232"/>
+      <w:bookmarkEnd w:id="4"/>
+      <w:r>
+        <w:rPr/>
+        <w:t>Характеристики оружия и брони</w:t>
+      </w:r>
+    </w:p>
+    <w:p>
+      <w:pPr>
+        <w:pStyle w:val="Normal"/>
+        <w:rPr/>
+      </w:pPr>
+      <w:r>
+        <w:rPr/>
+        <w:t>На оружии может быть несколько модификаторов урона (от режущей кромки, при колющем ударе, при режущем или от наложенного заклинания). Любое оружие или броня имеет все характеристики предмета (Размер, вес и все такое). Любые шмотки и оружие дают бонусы и/или штрафы к статам (к статам только штрафы, нельзя чувствовать себя сильнее или ловчее от того, что одел удобную куртку), умениями, характеристикам.</w:t>
+      </w:r>
+    </w:p>
+    <w:p>
+      <w:pPr>
+        <w:pStyle w:val="Normal"/>
+        <w:rPr/>
+      </w:pPr>
+      <w:r>
+        <w:rPr/>
+        <w:t xml:space="preserve">Пример по броне: </w:t>
+      </w:r>
+    </w:p>
+    <w:p>
+      <w:pPr>
+        <w:pStyle w:val="Normal"/>
+        <w:rPr/>
+      </w:pPr>
+      <w:r>
+        <w:rPr/>
+        <w:tab/>
+        <w:t>Тяжелая пластинчатая броня дает + к прочности, - к ловкости, - к акробатике, - к силе. Это значит, что если персонаж ее наденет, то его наружный покров будет сложнее пробить (бонус прочности), ему будет сложнее увернуться от рукопашной или дальней атаки (штраф ловкости), тяжелее прыгать, бегать, перекатываться, крутиться — потеряет равновесие и упадет (штраф акробатики), он может взять в руки/одеть меньше тяжелых вещей не получив штрафа перегрузки (штраф силы).</w:t>
+      </w:r>
+    </w:p>
+    <w:p>
+      <w:pPr>
+        <w:pStyle w:val="Normal"/>
+        <w:rPr/>
+      </w:pPr>
+      <w:r>
+        <w:rPr/>
+        <w:tab/>
+        <w:t>Легкая кожаная куртка будет давать меньше штрафов к тем же самым характеристикам, если она сверх удобная — она будет давать бонусы к акробатике или типа того. Но бонус к прочности будет меньше, кожа мягче железа.</w:t>
+      </w:r>
+    </w:p>
+    <w:p>
+      <w:pPr>
+        <w:pStyle w:val="Normal"/>
+        <w:rPr/>
+      </w:pPr>
+      <w:r>
+        <w:rPr/>
+        <w:tab/>
+        <w:t>Если персонаж одет в полный комплект тяжелой брони, каждая шмотка дает ему штраф силы, за вычетом всех штрафов остается «свободная сила» которая будет учитываться при пробитии. Получается чем лучше ты бронирован тем сложнее тебе пробить чужую броню. Фактически хорошо бронированный персонаж будет пользоваться только пробитием оружия, но он не сможет позволить себе для лучшего пробития использовать оружие с пробитием от веса, ему придется пользоваться оружием с пробитием от других параметров: кистень, копье. Или отказаться от щита, при этом использование двуручного меча не должно давать меньше штрафов чем щит+меч.</w:t>
+      </w:r>
+    </w:p>
+    <w:p>
+      <w:pPr>
+        <w:pStyle w:val="Normal"/>
+        <w:rPr/>
+      </w:pPr>
+      <w:r>
+        <w:rPr/>
+        <w:t>Пример по оружию:</w:t>
+      </w:r>
+    </w:p>
+    <w:p>
+      <w:pPr>
+        <w:pStyle w:val="Normal"/>
+        <w:rPr/>
+      </w:pPr>
+      <w:r>
+        <w:rPr/>
+        <w:tab/>
+        <w:t>За основу возьмем одноручный меч с клинком длиной 1 метр — будет своего рода стандартом. Он не дает никаких бонусов или штрафов кроме бонуса пробития (мечем пробить вражескую броню легче, чем без него) и штрафа силы, штраф силы присутствует потому, что должна быть нагрузка. Полуторный меч дает бонус в фехтовании потому, что у него больше рукоять и длиннее клинок, но дает штраф к ловкости по тем же причинам. Если персонаж вооружен огромным двуручным топором он должен получить существенные штрафы ловкости и фехтования — таким оружием тяжело орудовать, тяжело защищаться и замахиваться, держа его в руках тяжело уворачиваться от атак противника. Двуручное оружие одного качества должно давать больше штрафов по ловкости и силе, чем такого же качества два оружия или оружие+щит в каждой или одной руке.</w:t>
+      </w:r>
+    </w:p>
+    <w:p>
+      <w:pPr>
+        <w:pStyle w:val="Normal"/>
+        <w:rPr/>
+      </w:pPr>
+      <w:r>
+        <w:rPr/>
+        <w:t>Если оружие чем-либо отличается по форм-фактору от цилиндрического предмета с местом для захвата шириной в одну ладонь в начале предмета и центром тяжести смещенным относительно места для захвата, то такое оружие будет давать штрафы ко всем характеристикам и статам, отвечающим за ловкость, проворство, удобство использования со всеми вытекающими последствиями. И чем больше оружие будет отличаться тем больше штрафов оно должно давать. Дополнительный вес — штраф к силе, но бонус к пробитию. Загнутый как у серпа клинок должен давать штраф к фехтованию, потому, что он неудобный. Прямой меч — самое удобное оружие. Кинжал должен давать бонус ловкости, он маленький, им удобно орудовать и баланс клинка и рукояти ему не нужен. Стрелковое или метательное оружие даем бонус/штраф меткости. Для стрельбы из арбалета нет необходимости держать тетиву натянутой — бонус меткости, бонус ловкости, но штраф силы, ибо тяжелый.</w:t>
+      </w:r>
+    </w:p>
+    <w:p>
+      <w:pPr>
+        <w:pStyle w:val="Normal"/>
+        <w:rPr/>
+      </w:pPr>
+      <w:r>
+        <w:rPr>
+          <w:rStyle w:val="Style15"/>
+        </w:rPr>
+        <w:t>Характеристики холодного оружия</w:t>
+      </w:r>
+    </w:p>
+    <w:p>
+      <w:pPr>
+        <w:pStyle w:val="Normal"/>
+        <w:rPr/>
+      </w:pPr>
+      <w:r>
+        <w:rPr/>
+        <w:t>Все оружие должно давать +/- к фехтованию, это отражает удобство использования оружия, его сбалансированность.</w:t>
+      </w:r>
+    </w:p>
+    <w:p>
+      <w:pPr>
+        <w:pStyle w:val="Normal"/>
+        <w:rPr/>
+      </w:pPr>
+      <w:r>
+        <w:rPr>
+          <w:b/>
+        </w:rPr>
+        <w:t>Размер</w:t>
+      </w:r>
+      <w:r>
+        <w:rPr/>
+        <w:t xml:space="preserve"> – для определения хвата: двуручное, одноручное, вспомогательное (сюрикены, ножи). Размер бывает независимый и размер относительно владельца оружия и цели по которой этим оружием бьют. Если оружие для персонажа слишком больше он не сможет его использовать или взять с собой.</w:t>
+      </w:r>
+    </w:p>
+    <w:p>
+      <w:pPr>
+        <w:pStyle w:val="Normal"/>
+        <w:rPr/>
+      </w:pPr>
+      <w:r>
+        <w:rPr>
+          <w:b/>
+        </w:rPr>
+        <w:t>Пробитие</w:t>
+      </w:r>
+      <w:r>
+        <w:rPr/>
+        <w:t xml:space="preserve"> – зависит от веса, но может отличаться (у меча и чекана может быть одинаковый вес, но разная пробивная способность). Это число отражает с какой легкостью оружие пробьет доспех.</w:t>
+      </w:r>
+    </w:p>
+    <w:p>
+      <w:pPr>
+        <w:pStyle w:val="Normal"/>
+        <w:rPr/>
+      </w:pPr>
+      <w:r>
+        <w:rPr>
+          <w:b/>
+        </w:rPr>
+        <w:t>Дальность действия</w:t>
+      </w:r>
+      <w:r>
+        <w:rPr/>
+        <w:t xml:space="preserve"> – на каком расстоянии можно достать цель.</w:t>
+      </w:r>
+    </w:p>
+    <w:p>
+      <w:pPr>
+        <w:pStyle w:val="Normal"/>
+        <w:rPr/>
+      </w:pPr>
+      <w:r>
+        <w:rPr>
+          <w:b/>
+        </w:rPr>
+        <w:t>Класс</w:t>
+      </w:r>
+      <w:r>
+        <w:rPr/>
+        <w:t xml:space="preserve"> – примерно схожие черты каждого типа оружия позволяют войну специализироваться на отдельном классе (древковое, клинковое, топор, булава, арбалет, лук, мелкое метательное).</w:t>
+      </w:r>
+    </w:p>
+    <w:p>
+      <w:pPr>
+        <w:pStyle w:val="Normal"/>
+        <w:rPr/>
+      </w:pPr>
+      <w:r>
+        <w:rPr>
+          <w:b/>
+        </w:rPr>
+        <w:t>Подкласс</w:t>
+      </w:r>
+      <w:r>
+        <w:rPr/>
+        <w:t xml:space="preserve"> – уточнение класса: шпага, двусторонняя секира и т. п. для лучшей специализации.</w:t>
+      </w:r>
+    </w:p>
+    <w:p>
+      <w:pPr>
+        <w:pStyle w:val="Normal"/>
+        <w:rPr/>
+      </w:pPr>
+      <w:r>
+        <w:rPr>
+          <w:b/>
+        </w:rPr>
+        <w:t>Модификаторы повреждений</w:t>
+      </w:r>
+      <w:r>
+        <w:rPr/>
+        <w:t xml:space="preserve"> – черта оружия которая описывает эффект при поражении цели. Обязательные атрибуты модификатора повреждений:</w:t>
+      </w:r>
+    </w:p>
+    <w:p>
+      <w:pPr>
+        <w:pStyle w:val="Normal"/>
+        <w:ind w:left="708" w:hanging="0"/>
+        <w:rPr/>
+      </w:pPr>
+      <w:r>
+        <w:rPr>
+          <w:u w:val="single"/>
+        </w:rPr>
+        <w:t>Урон</w:t>
+      </w:r>
+      <w:r>
+        <w:rPr/>
+        <w:t xml:space="preserve"> – количество вычитаемых хит поинтов из хит поинтов цели, если удар оружием был успешен. Чем больше урон, тем меньше потребуется успешных ударов оружием, чтобы уничтожить цель.</w:t>
+      </w:r>
+    </w:p>
+    <w:p>
+      <w:pPr>
+        <w:pStyle w:val="Normal"/>
+        <w:ind w:left="708" w:hanging="0"/>
+        <w:rPr/>
+      </w:pPr>
+      <w:r>
+        <w:rPr>
+          <w:u w:val="single"/>
+        </w:rPr>
+        <w:t>Тип урона</w:t>
+      </w:r>
+      <w:r>
+        <w:rPr/>
+        <w:t xml:space="preserve"> – колющий (стрела, копьё, чекан), режущий (сабля), дробящий (молот, кистень), рубящий (топор, фламберг), магический. От типа урона зависит вероятность преодоления оружием защиты цели. Щиты спасают от любого типа урона. Урон зависит от размера</w:t>
+      </w:r>
+    </w:p>
+    <w:p>
+      <w:pPr>
+        <w:pStyle w:val="Normal"/>
+        <w:ind w:left="708" w:hanging="0"/>
+        <w:rPr/>
+      </w:pPr>
+      <w:r>
+        <w:rPr>
+          <w:u w:val="single"/>
+        </w:rPr>
+        <w:t>Эффект</w:t>
+      </w:r>
+      <w:r>
+        <w:rPr/>
+        <w:t xml:space="preserve"> – воздействие от удара. (Если тяжелым двуручным молотом ударить по легкому щиту, он все равно заставит своего обладателя покачнуться, если ударить дубиной по голове можно оглушить).</w:t>
+      </w:r>
+    </w:p>
+    <w:p>
+      <w:pPr>
+        <w:pStyle w:val="Normal"/>
+        <w:rPr/>
+      </w:pPr>
+      <w:r>
+        <w:rPr/>
+        <w:t>У импровизированного оружия (ножки стола) нет модификаторов по умолчанию.</w:t>
+      </w:r>
+    </w:p>
+    <w:p>
+      <w:pPr>
+        <w:pStyle w:val="Normal"/>
+        <w:rPr/>
+      </w:pPr>
+      <w:r>
+        <w:rPr>
+          <w:rStyle w:val="Style15"/>
+        </w:rPr>
+        <w:t>Характеристики надеваемой брони</w:t>
+      </w:r>
+    </w:p>
+    <w:p>
+      <w:pPr>
+        <w:pStyle w:val="Normal"/>
+        <w:rPr/>
+      </w:pPr>
+      <w:r>
+        <w:rPr>
+          <w:b/>
+        </w:rPr>
+        <w:t>Часть тела для крепления</w:t>
+      </w:r>
+      <w:r>
+        <w:rPr/>
+        <w:t xml:space="preserve"> – перчатку на голову не оденешь, а шлем на пузо не натянешь. Типовые части тела: голова (шлем, альвинтейл), торс (рубаха, плащ), ноги (штаны), руки (перчатки и наручи), ступни (обувь). Броня может иметь «частью тела» «не типовое» место крепление, например, левое плечо или шея. При этом можно одеть только одну вещь на «не типовое» место крепления.</w:t>
+      </w:r>
+    </w:p>
+    <w:p>
+      <w:pPr>
+        <w:pStyle w:val="Normal"/>
+        <w:rPr/>
+      </w:pPr>
+      <w:r>
+        <w:rPr/>
+        <w:t>Всего зон для крепления одежды и брони: макушка, лицо, затылок, спина, грудь, живот, талия.</w:t>
+      </w:r>
+    </w:p>
+    <w:p>
+      <w:pPr>
+        <w:pStyle w:val="Normal"/>
+        <w:rPr/>
+      </w:pPr>
+      <w:r>
+        <w:rPr/>
+        <w:t>Разносторонних зон (лево/право): глаз, плечо, предплечье, кисть, пальцы на руках (одно место, просто «пальцы», не все десять), бедро, колено, голень, стопа.</w:t>
+      </w:r>
+    </w:p>
+    <w:p>
+      <w:pPr>
+        <w:pStyle w:val="Normal"/>
+        <w:rPr/>
+      </w:pPr>
+      <w:r>
+        <w:rPr/>
+        <w:t>Для «не гуманоидов» места могут отличаться, могу быть еще крылья, копыта, хвост и т. п.</w:t>
+      </w:r>
+    </w:p>
+    <w:p>
+      <w:pPr>
+        <w:pStyle w:val="Normal"/>
+        <w:rPr/>
+      </w:pPr>
+      <w:r>
+        <w:rPr>
+          <w:b/>
+        </w:rPr>
+        <w:t>Поглощения</w:t>
+      </w:r>
+      <w:r>
+        <w:rPr/>
+        <w:t xml:space="preserve"> – разная броня поглощает разные типы урона по-разному, например, кольчуга хорошо сдержит удар саблей, но от удара молотом она не защитит. Поглощения так же считаются и для «стрелковой» магии. Поглощение преодолевается пробитием у оружия.</w:t>
+      </w:r>
+    </w:p>
+    <w:p>
+      <w:pPr>
+        <w:pStyle w:val="Normal"/>
+        <w:rPr/>
+      </w:pPr>
+      <w:r>
+        <w:rPr>
+          <w:b/>
+        </w:rPr>
+        <w:t>Возможность стековать</w:t>
+      </w:r>
+      <w:r>
+        <w:rPr/>
+        <w:t xml:space="preserve"> – можно одеть штаны под поножи… Каждая часть тела существа должна иметь очки стекования. Тяжелая латная перчатка займет все очки, а браслет не все, хватит еще на кожаную перчатку.</w:t>
+      </w:r>
+    </w:p>
+    <w:p>
+      <w:pPr>
+        <w:pStyle w:val="Normal"/>
+        <w:rPr/>
+      </w:pPr>
+      <w:r>
+        <w:rPr>
+          <w:b/>
+        </w:rPr>
+        <w:t>Класс</w:t>
+      </w:r>
+      <w:r>
+        <w:rPr/>
+        <w:t xml:space="preserve"> – тяжелая, легкая, средняя. Определяет штрафы при увороте от атаки или плавании.</w:t>
+      </w:r>
+    </w:p>
+    <w:p>
+      <w:pPr>
+        <w:pStyle w:val="Normal"/>
+        <w:rPr/>
+      </w:pPr>
+      <w:r>
+        <w:rPr>
+          <w:b/>
+        </w:rPr>
+        <w:t>Время экипировки</w:t>
+      </w:r>
+      <w:r>
+        <w:rPr/>
+        <w:t xml:space="preserve"> – как быстро можно надеть кольчугу? Как быстро можно её снять?</w:t>
+      </w:r>
+    </w:p>
+    <w:p>
+      <w:pPr>
+        <w:pStyle w:val="1"/>
+        <w:rPr/>
+      </w:pPr>
+      <w:bookmarkStart w:id="5" w:name="_Toc448108233"/>
+      <w:bookmarkEnd w:id="5"/>
+      <w:r>
+        <w:rPr/>
+        <w:t>Способности существ</w:t>
+      </w:r>
+    </w:p>
+    <w:p>
+      <w:pPr>
+        <w:pStyle w:val="Normal"/>
+        <w:rPr/>
+      </w:pPr>
+      <w:r>
+        <w:rPr/>
+        <w:t>Способности бывают активные (эффект нужно применять: атаковать монстра или отпрыгнуть в сторону), пассивные (эффект влияет всегда: амбидексторность, «ловкий боец» - получает бонус ловкости вместо силы для пробития), автоматические (эффект срабатывает по событию: блок атаки, уклонение от стрелы). Специальные способности должны быть прокачаны очками опыта, «общие способности» можно прокачать за очки способностей без дополнительной прокачки если персонаж соответствует их требованиям.</w:t>
+      </w:r>
+    </w:p>
+    <w:p>
+      <w:pPr>
+        <w:pStyle w:val="Normal"/>
+        <w:rPr/>
+      </w:pPr>
+      <w:r>
+        <w:rPr/>
+        <w:t>В игре все действия одного существа над другим игровым объектом (существом или предметом) являются активными способностями. Поднять предмет с пола, бросить предмет, выложить из инвентаря, надеть на себя, ударить противника, выстрелить, переместиться в пространстве по земле, в жидкости или в газе (перелететь).</w:t>
+      </w:r>
+    </w:p>
+    <w:p>
+      <w:pPr>
+        <w:pStyle w:val="Normal"/>
+        <w:rPr/>
+      </w:pPr>
+      <w:r>
+        <w:rPr/>
+        <w:t>Способности имеют требования к персонажу, чтобы пользоваться некоторыми из них нужно развивать персонажа, а некоторые требования нельзя удовлетворить развитием, например, требование – чтобы раса была конкретной, персонаж был конкретного размера или имел крылья и хвост.</w:t>
+      </w:r>
+    </w:p>
+    <w:p>
+      <w:pPr>
+        <w:pStyle w:val="Normal"/>
+        <w:rPr/>
+      </w:pPr>
+      <w:r>
+        <w:rPr/>
+        <w:t>Время выполнения способности зависит от статов.</w:t>
+      </w:r>
+    </w:p>
+    <w:p>
+      <w:pPr>
+        <w:pStyle w:val="Style25"/>
+        <w:rPr/>
+      </w:pPr>
+      <w:r>
+        <w:rPr/>
+        <w:t>Атрибуты способностей</w:t>
+      </w:r>
+    </w:p>
+    <w:p>
+      <w:pPr>
+        <w:pStyle w:val="Normal"/>
+        <w:rPr/>
+      </w:pPr>
+      <w:r>
+        <w:rPr>
+          <w:b/>
+        </w:rPr>
+        <w:t>Результат применения</w:t>
+      </w:r>
+      <w:r>
+        <w:rPr/>
+        <w:t xml:space="preserve"> – эффект, который произойдет в результате применения способности, зависит от атрибутов цели.</w:t>
+      </w:r>
+    </w:p>
+    <w:p>
+      <w:pPr>
+        <w:pStyle w:val="Normal"/>
+        <w:rPr/>
+      </w:pPr>
+      <w:r>
+        <w:rPr>
+          <w:b/>
+        </w:rPr>
+        <w:t xml:space="preserve">Объект(ы) </w:t>
+      </w:r>
+      <w:r>
+        <w:rPr/>
+        <w:t>– сущность(и), применившая способность.</w:t>
+      </w:r>
+    </w:p>
+    <w:p>
+      <w:pPr>
+        <w:pStyle w:val="Normal"/>
+        <w:rPr/>
+      </w:pPr>
+      <w:r>
+        <w:rPr>
+          <w:b/>
+        </w:rPr>
+        <w:t>Субъект(ы)</w:t>
+      </w:r>
+      <w:r>
+        <w:rPr/>
+        <w:t xml:space="preserve"> – сущность(и) к которой применили способность.</w:t>
+      </w:r>
+    </w:p>
+    <w:p>
+      <w:pPr>
+        <w:pStyle w:val="Normal"/>
+        <w:rPr/>
+      </w:pPr>
+      <w:r>
+        <w:rPr>
+          <w:b/>
+        </w:rPr>
+        <w:t>Критерии возможности выполнения</w:t>
+      </w:r>
+      <w:r>
+        <w:rPr/>
+        <w:t xml:space="preserve"> – каждый из которых должен выполняться при применении способности. Проверки объектов и субъектов, а также свойств окружающей среды.</w:t>
+      </w:r>
+    </w:p>
+    <w:p>
+      <w:pPr>
+        <w:pStyle w:val="Style25"/>
+        <w:rPr/>
+      </w:pPr>
+      <w:r>
+        <w:rPr/>
+        <w:t>Классификация способностей</w:t>
+      </w:r>
+    </w:p>
+    <w:p>
+      <w:pPr>
+        <w:pStyle w:val="Normal"/>
+        <w:rPr/>
+      </w:pPr>
+      <w:r>
+        <w:rPr/>
+        <w:t>Боевые (рукопашные и дальнобойные) – перемещения, атаки, пассивные. Можно соединять в связки перемещение с атакой, тогда время на выполнение способности атаки не будет считаться. Если персонаж имеет по отдельному оружию в каждой руке (двуручный меч занимает две руки, но считается, т. к. это один экземпляр оружия) он может провести связку из перемещения и двух атак (по числу рук) за время перемещения.</w:t>
+      </w:r>
+    </w:p>
+    <w:p>
+      <w:pPr>
+        <w:pStyle w:val="Normal"/>
+        <w:rPr/>
+      </w:pPr>
+      <w:r>
+        <w:rPr/>
+        <w:tab/>
+        <w:t>Парирование – персонаж концентрируется на оружии противника, что позволяет получить бонус концентрации и внимательности к блокированию атаки оружием.</w:t>
+      </w:r>
+    </w:p>
+    <w:p>
+      <w:pPr>
+        <w:pStyle w:val="Normal"/>
+        <w:rPr/>
+      </w:pPr>
+      <w:r>
+        <w:rPr/>
+        <w:tab/>
+        <w:t>Удар (кулаком, ногой) – удар по лицу или в живот накладывает штрафы концентрации и внимательности на противника.</w:t>
+      </w:r>
+    </w:p>
+    <w:p>
+      <w:pPr>
+        <w:pStyle w:val="Normal"/>
+        <w:rPr/>
+      </w:pPr>
+      <w:r>
+        <w:rPr/>
+        <w:tab/>
+        <w:t>Отвод щита противника (оружием, рукой, щитом)</w:t>
+      </w:r>
+    </w:p>
+    <w:p>
+      <w:pPr>
+        <w:pStyle w:val="Normal"/>
+        <w:rPr/>
+      </w:pPr>
+      <w:r>
+        <w:rPr/>
+        <w:tab/>
+        <w:t>Захват (в обнимку)</w:t>
+      </w:r>
+    </w:p>
+    <w:p>
+      <w:pPr>
+        <w:pStyle w:val="Normal"/>
+        <w:rPr/>
+      </w:pPr>
+      <w:r>
+        <w:rPr/>
+        <w:tab/>
+        <w:t>Финт – нанесение удара с дополнительным бонусом ловкости.</w:t>
+      </w:r>
+    </w:p>
+    <w:p>
+      <w:pPr>
+        <w:pStyle w:val="Normal"/>
+        <w:rPr/>
+      </w:pPr>
+      <w:r>
+        <w:rPr/>
+        <w:tab/>
+        <w:t>Контроль клинка – персонаж трется своим клинком об клинок противника постоянно мешая ему, это дает противнику штрафы. Нельзя контролировать клинок тяжелее в два раза.</w:t>
+      </w:r>
+    </w:p>
+    <w:p>
+      <w:pPr>
+        <w:pStyle w:val="Normal"/>
+        <w:rPr/>
+      </w:pPr>
+      <w:r>
+        <w:rPr/>
+        <w:tab/>
+        <w:t>Широкий удар</w:t>
+      </w:r>
+    </w:p>
+    <w:p>
+      <w:pPr>
+        <w:pStyle w:val="Normal"/>
+        <w:rPr/>
+      </w:pPr>
+      <w:r>
+        <w:rPr/>
+        <w:tab/>
+        <w:t>Сильный удар – нанесение удара с дополнительным бонусом силы.</w:t>
+      </w:r>
+    </w:p>
+    <w:p>
+      <w:pPr>
+        <w:pStyle w:val="Normal"/>
+        <w:rPr/>
+      </w:pPr>
+      <w:r>
+        <w:rPr/>
+        <w:tab/>
+        <w:t>Укол – наносит колющий урон выбранным оружием.</w:t>
+      </w:r>
+    </w:p>
+    <w:p>
+      <w:pPr>
+        <w:pStyle w:val="Normal"/>
+        <w:rPr/>
+      </w:pPr>
+      <w:r>
+        <w:rPr/>
+        <w:tab/>
+        <w:t>Удар плашмя (для ошеломления) – наносит дробящий урон выбранным оружием.</w:t>
+      </w:r>
+    </w:p>
+    <w:p>
+      <w:pPr>
+        <w:pStyle w:val="Normal"/>
+        <w:rPr/>
+      </w:pPr>
+      <w:r>
+        <w:rPr/>
+        <w:tab/>
+        <w:t>Мастерство щита</w:t>
+      </w:r>
+    </w:p>
+    <w:p>
+      <w:pPr>
+        <w:pStyle w:val="Normal"/>
+        <w:rPr/>
+      </w:pPr>
+      <w:r>
+        <w:rPr/>
+        <w:tab/>
+        <w:t>Прорыв – силовой выпад далеко вперед.</w:t>
+      </w:r>
+    </w:p>
+    <w:p>
+      <w:pPr>
+        <w:pStyle w:val="Normal"/>
+        <w:rPr/>
+      </w:pPr>
+      <w:r>
+        <w:rPr/>
+        <w:tab/>
+        <w:t>Подножка</w:t>
+      </w:r>
+    </w:p>
+    <w:p>
+      <w:pPr>
+        <w:pStyle w:val="Normal"/>
+        <w:rPr/>
+      </w:pPr>
+      <w:r>
+        <w:rPr/>
+        <w:tab/>
+        <w:t>Мельница – наносит урон все противникам вокруг персонажа выбранным оружием.</w:t>
+      </w:r>
+    </w:p>
+    <w:p>
+      <w:pPr>
+        <w:pStyle w:val="Normal"/>
+        <w:rPr/>
+      </w:pPr>
+      <w:r>
+        <w:rPr/>
+        <w:tab/>
+        <w:t>Отражение стрел</w:t>
+      </w:r>
+    </w:p>
+    <w:p>
+      <w:pPr>
+        <w:pStyle w:val="Normal"/>
+        <w:rPr/>
+      </w:pPr>
+      <w:r>
+        <w:rPr/>
+        <w:tab/>
+        <w:t>Разоружение</w:t>
+      </w:r>
+    </w:p>
+    <w:p>
+      <w:pPr>
+        <w:pStyle w:val="Normal"/>
+        <w:rPr/>
+      </w:pPr>
+      <w:r>
+        <w:rPr/>
+        <w:tab/>
+        <w:t>Слепой бой</w:t>
+      </w:r>
+    </w:p>
+    <w:p>
+      <w:pPr>
+        <w:pStyle w:val="Normal"/>
+        <w:ind w:left="708" w:hanging="0"/>
+        <w:rPr/>
+      </w:pPr>
+      <w:r>
+        <w:rPr/>
+        <w:t>Прицельный удар – можно выбрать в какую часть тела нанести удар (с соответствующими штрафами на точность)</w:t>
+      </w:r>
+    </w:p>
+    <w:p>
+      <w:pPr>
+        <w:pStyle w:val="Normal"/>
+        <w:ind w:left="708" w:hanging="0"/>
+        <w:rPr/>
+      </w:pPr>
+      <w:r>
+        <w:rPr/>
+        <w:t>Специализация на оружии</w:t>
+      </w:r>
+    </w:p>
+    <w:p>
+      <w:pPr>
+        <w:pStyle w:val="Normal"/>
+        <w:ind w:left="708" w:hanging="0"/>
+        <w:rPr/>
+      </w:pPr>
+      <w:r>
+        <w:rPr/>
+        <w:t>Удар щитом</w:t>
+      </w:r>
+    </w:p>
+    <w:p>
+      <w:pPr>
+        <w:pStyle w:val="Normal"/>
+        <w:ind w:left="708" w:hanging="0"/>
+        <w:rPr/>
+      </w:pPr>
+      <w:r>
+        <w:rPr/>
+        <w:t>Два оружия</w:t>
+      </w:r>
+    </w:p>
+    <w:p>
+      <w:pPr>
+        <w:pStyle w:val="Normal"/>
+        <w:ind w:left="708" w:hanging="0"/>
+        <w:rPr/>
+      </w:pPr>
+      <w:r>
+        <w:rPr/>
+        <w:t>Одновременный удар двумя оружиями по разным целям</w:t>
+      </w:r>
+    </w:p>
+    <w:p>
+      <w:pPr>
+        <w:pStyle w:val="Normal"/>
+        <w:ind w:left="708" w:hanging="0"/>
+        <w:rPr/>
+      </w:pPr>
+      <w:r>
+        <w:rPr/>
+        <w:t>Комбинированный прием – объединять приемы в один.</w:t>
+      </w:r>
+    </w:p>
+    <w:p>
+      <w:pPr>
+        <w:pStyle w:val="Normal"/>
+        <w:ind w:left="708" w:hanging="0"/>
+        <w:rPr/>
+      </w:pPr>
+      <w:r>
+        <w:rPr/>
+        <w:t>Определение вооружения – применяя эту способность игрок может узнать, чем вооружен монстр (конкретные характеристики).</w:t>
+      </w:r>
+    </w:p>
+    <w:p>
+      <w:pPr>
+        <w:pStyle w:val="Normal"/>
+        <w:rPr/>
+      </w:pPr>
+      <w:r>
+        <w:rPr/>
+        <w:t>Магия</w:t>
+      </w:r>
+    </w:p>
+    <w:p>
+      <w:pPr>
+        <w:pStyle w:val="Normal"/>
+        <w:rPr/>
+      </w:pPr>
+      <w:r>
+        <w:rPr/>
+        <w:t>Аркан</w:t>
+      </w:r>
+    </w:p>
+    <w:p>
+      <w:pPr>
+        <w:pStyle w:val="Normal"/>
+        <w:rPr/>
+      </w:pPr>
+      <w:r>
+        <w:rPr/>
+        <w:t>Тень</w:t>
+      </w:r>
+    </w:p>
+    <w:p>
+      <w:pPr>
+        <w:pStyle w:val="Normal"/>
+        <w:rPr/>
+      </w:pPr>
+      <w:r>
+        <w:rPr/>
+        <w:tab/>
+        <w:t>Скрытный режим</w:t>
+      </w:r>
+    </w:p>
+    <w:p>
+      <w:pPr>
+        <w:pStyle w:val="Normal"/>
+        <w:ind w:firstLine="708"/>
+        <w:rPr/>
+      </w:pPr>
+      <w:r>
+        <w:rPr/>
+        <w:t>Украсть</w:t>
+      </w:r>
+    </w:p>
+    <w:p>
+      <w:pPr>
+        <w:pStyle w:val="Normal"/>
+        <w:ind w:firstLine="708"/>
+        <w:rPr/>
+      </w:pPr>
+      <w:r>
+        <w:rPr/>
+        <w:t>Отравить</w:t>
+      </w:r>
+    </w:p>
+    <w:p>
+      <w:pPr>
+        <w:pStyle w:val="Normal"/>
+        <w:ind w:firstLine="708"/>
+        <w:rPr/>
+      </w:pPr>
+      <w:r>
+        <w:rPr/>
+        <w:t>Скрытная атака оружием ближнего боя</w:t>
+      </w:r>
+    </w:p>
+    <w:p>
+      <w:pPr>
+        <w:pStyle w:val="Normal"/>
+        <w:ind w:firstLine="708"/>
+        <w:rPr/>
+      </w:pPr>
+      <w:r>
+        <w:rPr/>
+        <w:t>Скрытная атака оружием дальнего боя</w:t>
+      </w:r>
+    </w:p>
+    <w:p>
+      <w:pPr>
+        <w:pStyle w:val="Normal"/>
+        <w:ind w:firstLine="708"/>
+        <w:rPr/>
+      </w:pPr>
+      <w:r>
+        <w:rPr/>
+        <w:t>Сломать оружие/доспех – уничтожить любую вещь, которой экипирован персонаж.</w:t>
+      </w:r>
+    </w:p>
+    <w:p>
+      <w:pPr>
+        <w:pStyle w:val="Normal"/>
+        <w:ind w:firstLine="708"/>
+        <w:rPr/>
+      </w:pPr>
+      <w:r>
+        <w:rPr/>
+        <w:t>Определение вещей</w:t>
+      </w:r>
+    </w:p>
+    <w:p>
+      <w:pPr>
+        <w:pStyle w:val="Normal"/>
+        <w:rPr/>
+      </w:pPr>
+      <w:r>
+        <w:rPr/>
+        <w:t>Алхимия</w:t>
+      </w:r>
+    </w:p>
+    <w:p>
+      <w:pPr>
+        <w:pStyle w:val="Normal"/>
+        <w:rPr/>
+      </w:pPr>
+      <w:r>
+        <w:rPr/>
+        <w:tab/>
+        <w:t>Сделать ловушку</w:t>
+      </w:r>
+    </w:p>
+    <w:p>
+      <w:pPr>
+        <w:pStyle w:val="Normal"/>
+        <w:ind w:firstLine="708"/>
+        <w:rPr/>
+      </w:pPr>
+      <w:r>
+        <w:rPr/>
+        <w:t>Сделать гранату</w:t>
+      </w:r>
+    </w:p>
+    <w:p>
+      <w:pPr>
+        <w:pStyle w:val="Normal"/>
+        <w:ind w:firstLine="708"/>
+        <w:rPr/>
+      </w:pPr>
+      <w:r>
+        <w:rPr/>
+        <w:t>Сделать яд</w:t>
+      </w:r>
+    </w:p>
+    <w:p>
+      <w:pPr>
+        <w:pStyle w:val="Normal"/>
+        <w:ind w:firstLine="708"/>
+        <w:rPr/>
+      </w:pPr>
+      <w:r>
+        <w:rPr/>
+        <w:t>Сделать зелье здоровья</w:t>
+      </w:r>
+    </w:p>
+    <w:p>
+      <w:pPr>
+        <w:pStyle w:val="Normal"/>
+        <w:ind w:firstLine="708"/>
+        <w:rPr/>
+      </w:pPr>
+      <w:r>
+        <w:rPr/>
+        <w:t>Сделать зелье маны</w:t>
+      </w:r>
+    </w:p>
+    <w:p>
+      <w:pPr>
+        <w:pStyle w:val="Normal"/>
+        <w:ind w:firstLine="708"/>
+        <w:rPr/>
+      </w:pPr>
+      <w:r>
+        <w:rPr/>
+        <w:t>Распознавание трав</w:t>
+      </w:r>
+    </w:p>
+    <w:p>
+      <w:pPr>
+        <w:pStyle w:val="Normal"/>
+        <w:ind w:firstLine="708"/>
+        <w:rPr/>
+      </w:pPr>
+      <w:r>
+        <w:rPr/>
+        <w:t>Распознавание камней</w:t>
+      </w:r>
+    </w:p>
+    <w:p>
+      <w:pPr>
+        <w:pStyle w:val="Normal"/>
+        <w:ind w:firstLine="708"/>
+        <w:rPr/>
+      </w:pPr>
+      <w:r>
+        <w:rPr/>
+        <w:t>Сделать зелье скорости</w:t>
+      </w:r>
+    </w:p>
+    <w:p>
+      <w:pPr>
+        <w:pStyle w:val="Normal"/>
+        <w:ind w:firstLine="708"/>
+        <w:rPr/>
+      </w:pPr>
+      <w:r>
+        <w:rPr/>
+        <w:t>Сделать зелье водного дыхания</w:t>
+      </w:r>
+    </w:p>
+    <w:p>
+      <w:pPr>
+        <w:pStyle w:val="Normal"/>
+        <w:ind w:firstLine="708"/>
+        <w:rPr/>
+      </w:pPr>
+      <w:r>
+        <w:rPr/>
+        <w:t>Создать голема</w:t>
+      </w:r>
+    </w:p>
+    <w:p>
+      <w:pPr>
+        <w:pStyle w:val="Normal"/>
+        <w:ind w:firstLine="708"/>
+        <w:rPr/>
+      </w:pPr>
+      <w:r>
+        <w:rPr/>
+        <w:t>Распознание трав</w:t>
+      </w:r>
+    </w:p>
+    <w:p>
+      <w:pPr>
+        <w:pStyle w:val="Normal"/>
+        <w:rPr/>
+      </w:pPr>
+      <w:r>
+        <w:rPr/>
+        <w:t>Демонология</w:t>
+      </w:r>
+    </w:p>
+    <w:p>
+      <w:pPr>
+        <w:pStyle w:val="Normal"/>
+        <w:rPr/>
+      </w:pPr>
+      <w:r>
+        <w:rPr/>
+        <w:t>Общие</w:t>
+      </w:r>
+    </w:p>
+    <w:p>
+      <w:pPr>
+        <w:pStyle w:val="Normal"/>
+        <w:rPr/>
+      </w:pPr>
+      <w:r>
+        <w:rPr/>
+        <w:tab/>
+        <w:t>Кузнец – чинить предметы.</w:t>
+      </w:r>
+    </w:p>
+    <w:p>
+      <w:pPr>
+        <w:pStyle w:val="Normal"/>
+        <w:ind w:firstLine="708"/>
+        <w:rPr/>
+      </w:pPr>
+      <w:r>
+        <w:rPr/>
+        <w:t>Обнаружение</w:t>
+      </w:r>
+    </w:p>
+    <w:p>
+      <w:pPr>
+        <w:pStyle w:val="Normal"/>
+        <w:ind w:firstLine="708"/>
+        <w:rPr/>
+      </w:pPr>
+      <w:r>
+        <w:rPr/>
+        <w:t>Прыжок – после этого прыжка персонаж получает штраф ловкости.</w:t>
+      </w:r>
+    </w:p>
+    <w:p>
+      <w:pPr>
+        <w:pStyle w:val="Normal"/>
+        <w:ind w:firstLine="708"/>
+        <w:rPr/>
+      </w:pPr>
+      <w:r>
+        <w:rPr/>
+        <w:t>Знание монстров</w:t>
+      </w:r>
+    </w:p>
+    <w:p>
+      <w:pPr>
+        <w:pStyle w:val="Normal"/>
+        <w:ind w:firstLine="708"/>
+        <w:rPr/>
+      </w:pPr>
+      <w:r>
+        <w:rPr/>
+        <w:t>Знание подземелий</w:t>
+      </w:r>
+    </w:p>
+    <w:p>
+      <w:pPr>
+        <w:pStyle w:val="Normal"/>
+        <w:ind w:firstLine="708"/>
+        <w:rPr/>
+      </w:pPr>
+      <w:r>
+        <w:rPr/>
+        <w:t>Знание леса</w:t>
+      </w:r>
+    </w:p>
+    <w:p>
+      <w:pPr>
+        <w:pStyle w:val="Normal"/>
+        <w:rPr/>
+      </w:pPr>
+      <w:r>
+        <w:rPr/>
+        <w:t>Особые</w:t>
+      </w:r>
+    </w:p>
+    <w:p>
+      <w:pPr>
+        <w:pStyle w:val="Normal"/>
+        <w:rPr/>
+      </w:pPr>
+      <w:r>
+        <w:rPr/>
+        <w:tab/>
+        <w:t>Для больших существ: с пастью - откусить часть тела, для когтистых существ – разорвать и т. п.</w:t>
+      </w:r>
+    </w:p>
+    <w:p>
+      <w:pPr>
+        <w:pStyle w:val="Normal"/>
+        <w:rPr/>
+      </w:pPr>
+      <w:r>
+        <w:rPr/>
+        <w:tab/>
+        <w:t>Расовые способности</w:t>
+      </w:r>
+    </w:p>
+    <w:p>
+      <w:pPr>
+        <w:pStyle w:val="Normal"/>
+        <w:rPr/>
+      </w:pPr>
+      <w:r>
+        <w:rPr/>
+        <w:t>Базовые для управления</w:t>
+      </w:r>
+    </w:p>
+    <w:p>
+      <w:pPr>
+        <w:pStyle w:val="Normal"/>
+        <w:ind w:firstLine="708"/>
+        <w:rPr/>
+      </w:pPr>
+      <w:r>
+        <w:rPr/>
+        <w:t xml:space="preserve">Исследовать местность – </w:t>
+      </w:r>
+      <w:r>
+        <w:rPr>
+          <w:lang w:val="en-US"/>
+        </w:rPr>
+        <w:t>auto</w:t>
+      </w:r>
+      <w:r>
+        <w:rPr/>
+        <w:t xml:space="preserve"> </w:t>
+      </w:r>
+      <w:r>
+        <w:rPr>
+          <w:lang w:val="en-US"/>
+        </w:rPr>
+        <w:t>explore</w:t>
+      </w:r>
+      <w:r>
+        <w:rPr/>
+        <w:t xml:space="preserve"> с подбором вещей, останов при встрече с монстрами.</w:t>
+      </w:r>
+    </w:p>
+    <w:p>
+      <w:pPr>
+        <w:pStyle w:val="Normal"/>
+        <w:ind w:firstLine="708"/>
+        <w:rPr/>
+      </w:pPr>
+      <w:r>
+        <w:rPr/>
+        <w:t>Передвижение</w:t>
+      </w:r>
+    </w:p>
+    <w:p>
+      <w:pPr>
+        <w:pStyle w:val="Normal"/>
+        <w:ind w:firstLine="708"/>
+        <w:rPr/>
+      </w:pPr>
+      <w:r>
+        <w:rPr/>
+        <w:t>Обычная атака</w:t>
+      </w:r>
+    </w:p>
+    <w:p>
+      <w:pPr>
+        <w:pStyle w:val="Normal"/>
+        <w:ind w:firstLine="708"/>
+        <w:rPr/>
+      </w:pPr>
+      <w:r>
+        <w:rPr/>
+        <w:t>Обычная защита</w:t>
+      </w:r>
+    </w:p>
+    <w:p>
+      <w:pPr>
+        <w:pStyle w:val="Normal"/>
+        <w:ind w:firstLine="708"/>
+        <w:rPr/>
+      </w:pPr>
+      <w:r>
+        <w:rPr/>
+        <w:t>Открыть/Закрыть/Включить (дверь, сундук, рычаг, кнопку)</w:t>
+      </w:r>
+    </w:p>
+    <w:p>
+      <w:pPr>
+        <w:pStyle w:val="Normal"/>
+        <w:ind w:firstLine="708"/>
+        <w:rPr/>
+      </w:pPr>
+      <w:r>
+        <w:rPr/>
+        <w:t>Следовать за существом</w:t>
+      </w:r>
+    </w:p>
+    <w:p>
+      <w:pPr>
+        <w:pStyle w:val="Normal"/>
+        <w:ind w:firstLine="708"/>
+        <w:rPr/>
+      </w:pPr>
+      <w:r>
+        <w:rPr/>
+        <w:t>Отдыхать</w:t>
+      </w:r>
+    </w:p>
+    <w:p>
+      <w:pPr>
+        <w:pStyle w:val="1"/>
+        <w:rPr/>
+      </w:pPr>
+      <w:bookmarkStart w:id="6" w:name="_Toc448108234"/>
+      <w:bookmarkEnd w:id="6"/>
+      <w:r>
+        <w:rPr/>
+        <w:t>Магия</w:t>
+      </w:r>
+    </w:p>
+    <w:p>
+      <w:pPr>
+        <w:pStyle w:val="Normal"/>
+        <w:rPr/>
+      </w:pPr>
+      <w:r>
+        <w:rPr/>
+        <w:t>Заклинания воздуха игнорируют броню, заклинания земли имеют серьезный останавливающий эффект, заклинания огня наносят больше повреждения, заклинания воды …, заклинания света лечат, заклинания тьмы понижают характеристики.</w:t>
+      </w:r>
+    </w:p>
+    <w:p>
+      <w:pPr>
+        <w:pStyle w:val="1"/>
+        <w:rPr/>
+      </w:pPr>
+      <w:bookmarkStart w:id="7" w:name="_Toc448108235"/>
+      <w:bookmarkEnd w:id="7"/>
+      <w:r>
+        <w:rPr/>
+        <w:t>Действия (Способности и Магия)</w:t>
+      </w:r>
+    </w:p>
+    <w:p>
+      <w:pPr>
+        <w:pStyle w:val="Normal"/>
+        <w:rPr/>
+      </w:pPr>
+      <w:r>
+        <w:rPr/>
+        <w:t>И способности, и заклинания технически являются действиями одного характера. Это описание некоторого эффекта, который имеет следующие атрибуты:</w:t>
+      </w:r>
+    </w:p>
+    <w:p>
+      <w:pPr>
+        <w:pStyle w:val="Normal"/>
+        <w:rPr/>
+      </w:pPr>
+      <w:r>
+        <w:rPr/>
+        <w:t>Тип действия: магический, механический, биомеханический, химический, когнитивный.</w:t>
+      </w:r>
+    </w:p>
+    <w:p>
+      <w:pPr>
+        <w:pStyle w:val="Normal"/>
+        <w:rPr/>
+      </w:pPr>
+      <w:r>
+        <w:rPr/>
+        <w:t>Стихии: воздух, земля, огонь, вода, смерть, жизнь, механика, биомеханика, воля.</w:t>
+      </w:r>
+    </w:p>
+    <w:p>
+      <w:pPr>
+        <w:pStyle w:val="Normal"/>
+        <w:rPr/>
+      </w:pPr>
+      <w:r>
+        <w:rPr/>
+        <w:t xml:space="preserve">Дальность: </w:t>
+      </w:r>
+      <w:r>
+        <w:rPr>
+          <w:lang w:val="en-US"/>
+        </w:rPr>
+        <w:t>N</w:t>
+      </w:r>
+      <w:r>
+        <w:rPr/>
+        <w:t xml:space="preserve"> клеток (0 клеток - на себя, 1 клетка - касание), не ограничена.</w:t>
+      </w:r>
+    </w:p>
+    <w:p>
+      <w:pPr>
+        <w:pStyle w:val="Normal"/>
+        <w:rPr/>
+      </w:pPr>
+      <w:r>
+        <w:rPr/>
+        <w:t>Возможный тип цели: игровой объект, клетка поля, площадь из клеток поля.</w:t>
+      </w:r>
+    </w:p>
+    <w:p>
+      <w:pPr>
+        <w:pStyle w:val="Normal"/>
+        <w:rPr/>
+      </w:pPr>
+      <w:r>
+        <w:rPr/>
+        <w:t>Фильтр выбора цели: цель должна иметь/не иметь определенные теги если это игровой объект, или иметь объекты с тегами если это клетка поля.</w:t>
+      </w:r>
+    </w:p>
+    <w:p>
+      <w:pPr>
+        <w:pStyle w:val="Normal"/>
+        <w:rPr/>
+      </w:pPr>
+      <w:r>
+        <w:rPr/>
+        <w:t>Теги источника: какие у действующего объекта должны быть теги, чтобы он мог совершить действие.</w:t>
+      </w:r>
+    </w:p>
+    <w:p>
+      <w:pPr>
+        <w:pStyle w:val="Normal"/>
+        <w:rPr/>
+      </w:pPr>
+      <w:r>
+        <w:rPr/>
+        <w:t>Тип воздействия: магический, механический, биомеханический, химический, когнитивный (на плоть, на разум…).</w:t>
+      </w:r>
+    </w:p>
+    <w:p>
+      <w:pPr>
+        <w:pStyle w:val="Normal"/>
+        <w:rPr/>
+      </w:pPr>
+      <w:r>
+        <w:rPr/>
+        <w:t>Воздействие: что должно случиться в целевым объектом.</w:t>
+      </w:r>
+    </w:p>
+    <w:p>
+      <w:pPr>
+        <w:pStyle w:val="Normal"/>
+        <w:rPr/>
+      </w:pPr>
+      <w:r>
+        <w:rPr/>
+        <w:t>Отдача: что должно случиться с объектом-источником.</w:t>
+      </w:r>
+    </w:p>
+    <w:p>
+      <w:pPr>
+        <w:pStyle w:val="Style25"/>
+        <w:rPr/>
+      </w:pPr>
+      <w:r>
+        <w:rPr/>
+        <w:t>Например</w:t>
+      </w:r>
+    </w:p>
+    <w:p>
+      <w:pPr>
+        <w:pStyle w:val="Normal"/>
+        <w:rPr/>
+      </w:pPr>
+      <w:r>
+        <w:rPr/>
+        <w:t>Передвижение в клетку = {ТипДействия:биомеханический; Стихия:биомеханика, воля; Дальность:1; ТипЦели:КлеткаПоля; ФильтрВыбораЦели:МожноСтоять; }</w:t>
+      </w:r>
+    </w:p>
+    <w:p>
+      <w:pPr>
+        <w:pStyle w:val="1"/>
+        <w:rPr/>
+      </w:pPr>
+      <w:bookmarkStart w:id="8" w:name="_Toc448108236"/>
+      <w:bookmarkEnd w:id="8"/>
+      <w:r>
+        <w:rPr/>
+        <w:t>Механизмы</w:t>
+      </w:r>
+    </w:p>
+    <w:p>
+      <w:pPr>
+        <w:pStyle w:val="Normal"/>
+        <w:rPr/>
+      </w:pPr>
+      <w:r>
+        <w:rPr/>
+        <w:t>В игре будут присутствовать механические конструкции, как, например, рычаг, открывающий дверь или колодец. Ловушки, которые может расставлять игрок или монстры, так же являются механизмами (в отличие от заклинаний постоянного эффекта, которые предают объекту – предмету или существу способности, а не являются самостоятельными объектами). Любой механизм можно включить, выключить, активировать (применится эффект).</w:t>
+      </w:r>
+    </w:p>
+    <w:p>
+      <w:pPr>
+        <w:pStyle w:val="Style25"/>
+        <w:rPr/>
+      </w:pPr>
+      <w:r>
+        <w:rPr/>
+        <w:t>Атрибуты механизмов</w:t>
+      </w:r>
+    </w:p>
+    <w:p>
+      <w:pPr>
+        <w:pStyle w:val="Normal"/>
+        <w:rPr/>
+      </w:pPr>
+      <w:r>
+        <w:rPr>
+          <w:b/>
+        </w:rPr>
+        <w:t>Интерфейс</w:t>
+      </w:r>
+      <w:r>
+        <w:rPr/>
+        <w:t xml:space="preserve"> – определяет способ взаимодействия с механизмом (кнопка, рычаг, крышка люка), должен иметь размер, который определяет, как сложно его заметить и параметр маскировки.</w:t>
+      </w:r>
+    </w:p>
+    <w:p>
+      <w:pPr>
+        <w:pStyle w:val="Normal"/>
+        <w:rPr/>
+      </w:pPr>
+      <w:r>
+        <w:rPr>
+          <w:b/>
+        </w:rPr>
+        <w:t>Эффект взаимодействия</w:t>
+      </w:r>
+      <w:r>
+        <w:rPr/>
+        <w:t xml:space="preserve"> – «способность-триггер» которая должна сработать в ответ на определенное событие: удар по механизму, активация интерфейса, поднятие в воздух и т. п.</w:t>
+      </w:r>
+    </w:p>
+    <w:p>
+      <w:pPr>
+        <w:pStyle w:val="1"/>
+        <w:rPr/>
+      </w:pPr>
+      <w:bookmarkStart w:id="9" w:name="_Toc448108237"/>
+      <w:bookmarkEnd w:id="9"/>
+      <w:r>
+        <w:rPr/>
+        <w:t>Формулы</w:t>
+      </w:r>
+    </w:p>
+    <w:p>
+      <w:pPr>
+        <w:pStyle w:val="Style25"/>
+        <w:rPr/>
+      </w:pPr>
+      <w:r>
+        <w:rPr/>
         <w:t>Бой</w:t>
       </w:r>
     </w:p>
@@ -4046,697 +4150,29 @@
       </w:pPr>
       <w:r>
         <w:rPr/>
-        <w:t>При атаке будем называть атакующим того персонажа, который наносит удар или стреляет, защищающимся – персонажа который пытается избежать нанесения удара или увернуться от выстрела. Для нанесения урона игрок должен «попасть» по монстру и пробить броню. Играет роль размер атакующего и защищающегося относительно друг друга – из этого вычисляется бонус/штраф размера к попаданию.</w:t>
-      </w:r>
-    </w:p>
-    <w:tbl>
-      <w:tblPr>
-        <w:tblStyle w:val="ae"/>
-        <w:tblW w:w="10456" w:type="dxa"/>
-        <w:jc w:val="left"/>
-        <w:tblInd w:w="-5" w:type="dxa"/>
-        <w:tblCellMar>
-          <w:top w:w="0" w:type="dxa"/>
-          <w:left w:w="103" w:type="dxa"/>
-          <w:bottom w:w="0" w:type="dxa"/>
-          <w:right w:w="108" w:type="dxa"/>
-        </w:tblCellMar>
-        <w:tblLook w:val="04a0" w:noVBand="1" w:noHBand="0" w:lastColumn="0" w:firstColumn="1" w:lastRow="0" w:firstRow="1"/>
-      </w:tblPr>
-      <w:tblGrid>
-        <w:gridCol w:w="3485"/>
-        <w:gridCol w:w="3485"/>
-        <w:gridCol w:w="3486"/>
-      </w:tblGrid>
-      <w:tr>
-        <w:trPr/>
-        <w:tc>
-          <w:tcPr>
-            <w:tcW w:w="3485" w:type="dxa"/>
-            <w:tcBorders/>
-            <w:shd w:fill="auto" w:val="clear"/>
-            <w:tcMar>
-              <w:left w:w="103" w:type="dxa"/>
-            </w:tcMar>
-          </w:tcPr>
-          <w:p>
-            <w:pPr>
-              <w:pStyle w:val="Normal"/>
-              <w:spacing w:lineRule="auto" w:line="240" w:before="0" w:after="0"/>
-              <w:rPr/>
-            </w:pPr>
-            <w:r>
-              <w:rPr/>
-              <w:t>Атакующий</w:t>
-            </w:r>
-          </w:p>
-        </w:tc>
-        <w:tc>
-          <w:tcPr>
-            <w:tcW w:w="3485" w:type="dxa"/>
-            <w:tcBorders/>
-            <w:shd w:fill="auto" w:val="clear"/>
-            <w:tcMar>
-              <w:left w:w="103" w:type="dxa"/>
-            </w:tcMar>
-          </w:tcPr>
-          <w:p>
-            <w:pPr>
-              <w:pStyle w:val="Normal"/>
-              <w:spacing w:lineRule="auto" w:line="240" w:before="0" w:after="0"/>
-              <w:rPr/>
-            </w:pPr>
-            <w:r>
-              <w:rPr/>
-              <w:t>Защищающийся</w:t>
-            </w:r>
-          </w:p>
-        </w:tc>
-        <w:tc>
-          <w:tcPr>
-            <w:tcW w:w="3486" w:type="dxa"/>
-            <w:tcBorders/>
-            <w:shd w:fill="auto" w:val="clear"/>
-            <w:tcMar>
-              <w:left w:w="103" w:type="dxa"/>
-            </w:tcMar>
-          </w:tcPr>
-          <w:p>
-            <w:pPr>
-              <w:pStyle w:val="Normal"/>
-              <w:spacing w:lineRule="auto" w:line="240" w:before="0" w:after="0"/>
-              <w:rPr/>
-            </w:pPr>
-            <w:r>
-              <w:rPr/>
-              <w:t>Бонус/штраф</w:t>
-            </w:r>
-          </w:p>
-        </w:tc>
-      </w:tr>
-      <w:tr>
-        <w:trPr/>
-        <w:tc>
-          <w:tcPr>
-            <w:tcW w:w="3485" w:type="dxa"/>
-            <w:tcBorders/>
-            <w:shd w:fill="auto" w:val="clear"/>
-            <w:tcMar>
-              <w:left w:w="103" w:type="dxa"/>
-            </w:tcMar>
-          </w:tcPr>
-          <w:p>
-            <w:pPr>
-              <w:pStyle w:val="Normal"/>
-              <w:spacing w:lineRule="auto" w:line="240" w:before="0" w:after="0"/>
-              <w:rPr/>
-            </w:pPr>
-            <w:r>
-              <w:rPr/>
-              <w:t>Маленький</w:t>
-            </w:r>
-          </w:p>
-        </w:tc>
-        <w:tc>
-          <w:tcPr>
-            <w:tcW w:w="3485" w:type="dxa"/>
-            <w:tcBorders/>
-            <w:shd w:fill="auto" w:val="clear"/>
-            <w:tcMar>
-              <w:left w:w="103" w:type="dxa"/>
-            </w:tcMar>
-          </w:tcPr>
-          <w:p>
-            <w:pPr>
-              <w:pStyle w:val="Normal"/>
-              <w:spacing w:lineRule="auto" w:line="240" w:before="0" w:after="0"/>
-              <w:rPr/>
-            </w:pPr>
-            <w:r>
-              <w:rPr/>
-              <w:t>Маленький</w:t>
-            </w:r>
-          </w:p>
-        </w:tc>
-        <w:tc>
-          <w:tcPr>
-            <w:tcW w:w="3486" w:type="dxa"/>
-            <w:tcBorders/>
-            <w:shd w:fill="auto" w:val="clear"/>
-            <w:tcMar>
-              <w:left w:w="103" w:type="dxa"/>
-            </w:tcMar>
-          </w:tcPr>
-          <w:p>
-            <w:pPr>
-              <w:pStyle w:val="Normal"/>
-              <w:spacing w:lineRule="auto" w:line="240" w:before="0" w:after="0"/>
-              <w:rPr/>
-            </w:pPr>
-            <w:r>
-              <w:rPr/>
-              <w:t>0</w:t>
-            </w:r>
-          </w:p>
-        </w:tc>
-      </w:tr>
-      <w:tr>
-        <w:trPr/>
-        <w:tc>
-          <w:tcPr>
-            <w:tcW w:w="3485" w:type="dxa"/>
-            <w:tcBorders/>
-            <w:shd w:fill="auto" w:val="clear"/>
-            <w:tcMar>
-              <w:left w:w="103" w:type="dxa"/>
-            </w:tcMar>
-          </w:tcPr>
-          <w:p>
-            <w:pPr>
-              <w:pStyle w:val="Normal"/>
-              <w:spacing w:lineRule="auto" w:line="240" w:before="0" w:after="0"/>
-              <w:rPr/>
-            </w:pPr>
-            <w:r>
-              <w:rPr/>
-              <w:t>Маленький</w:t>
-            </w:r>
-          </w:p>
-        </w:tc>
-        <w:tc>
-          <w:tcPr>
-            <w:tcW w:w="3485" w:type="dxa"/>
-            <w:tcBorders/>
-            <w:shd w:fill="auto" w:val="clear"/>
-            <w:tcMar>
-              <w:left w:w="103" w:type="dxa"/>
-            </w:tcMar>
-          </w:tcPr>
-          <w:p>
-            <w:pPr>
-              <w:pStyle w:val="Normal"/>
-              <w:spacing w:lineRule="auto" w:line="240" w:before="0" w:after="0"/>
-              <w:rPr/>
-            </w:pPr>
-            <w:r>
-              <w:rPr/>
-              <w:t>Средний</w:t>
-            </w:r>
-          </w:p>
-        </w:tc>
-        <w:tc>
-          <w:tcPr>
-            <w:tcW w:w="3486" w:type="dxa"/>
-            <w:tcBorders/>
-            <w:shd w:fill="auto" w:val="clear"/>
-            <w:tcMar>
-              <w:left w:w="103" w:type="dxa"/>
-            </w:tcMar>
-          </w:tcPr>
-          <w:p>
-            <w:pPr>
-              <w:pStyle w:val="Normal"/>
-              <w:spacing w:lineRule="auto" w:line="240" w:before="0" w:after="0"/>
-              <w:rPr/>
-            </w:pPr>
-            <w:r>
-              <w:rPr/>
-              <w:t>+1</w:t>
-            </w:r>
-          </w:p>
-        </w:tc>
-      </w:tr>
-      <w:tr>
-        <w:trPr/>
-        <w:tc>
-          <w:tcPr>
-            <w:tcW w:w="3485" w:type="dxa"/>
-            <w:tcBorders/>
-            <w:shd w:fill="auto" w:val="clear"/>
-            <w:tcMar>
-              <w:left w:w="103" w:type="dxa"/>
-            </w:tcMar>
-          </w:tcPr>
-          <w:p>
-            <w:pPr>
-              <w:pStyle w:val="Normal"/>
-              <w:spacing w:lineRule="auto" w:line="240" w:before="0" w:after="0"/>
-              <w:rPr/>
-            </w:pPr>
-            <w:r>
-              <w:rPr/>
-              <w:t>Маленький</w:t>
-            </w:r>
-          </w:p>
-        </w:tc>
-        <w:tc>
-          <w:tcPr>
-            <w:tcW w:w="3485" w:type="dxa"/>
-            <w:tcBorders/>
-            <w:shd w:fill="auto" w:val="clear"/>
-            <w:tcMar>
-              <w:left w:w="103" w:type="dxa"/>
-            </w:tcMar>
-          </w:tcPr>
-          <w:p>
-            <w:pPr>
-              <w:pStyle w:val="Normal"/>
-              <w:spacing w:lineRule="auto" w:line="240" w:before="0" w:after="0"/>
-              <w:rPr/>
-            </w:pPr>
-            <w:r>
-              <w:rPr/>
-              <w:t>Большой</w:t>
-            </w:r>
-          </w:p>
-        </w:tc>
-        <w:tc>
-          <w:tcPr>
-            <w:tcW w:w="3486" w:type="dxa"/>
-            <w:tcBorders/>
-            <w:shd w:fill="auto" w:val="clear"/>
-            <w:tcMar>
-              <w:left w:w="103" w:type="dxa"/>
-            </w:tcMar>
-          </w:tcPr>
-          <w:p>
-            <w:pPr>
-              <w:pStyle w:val="Normal"/>
-              <w:spacing w:lineRule="auto" w:line="240" w:before="0" w:after="0"/>
-              <w:rPr/>
-            </w:pPr>
-            <w:r>
-              <w:rPr/>
-              <w:t>+2</w:t>
-            </w:r>
-          </w:p>
-        </w:tc>
-      </w:tr>
-      <w:tr>
-        <w:trPr/>
-        <w:tc>
-          <w:tcPr>
-            <w:tcW w:w="3485" w:type="dxa"/>
-            <w:tcBorders/>
-            <w:shd w:fill="auto" w:val="clear"/>
-            <w:tcMar>
-              <w:left w:w="103" w:type="dxa"/>
-            </w:tcMar>
-          </w:tcPr>
-          <w:p>
-            <w:pPr>
-              <w:pStyle w:val="Normal"/>
-              <w:spacing w:lineRule="auto" w:line="240" w:before="0" w:after="0"/>
-              <w:rPr/>
-            </w:pPr>
-            <w:r>
-              <w:rPr/>
-              <w:t>Средний</w:t>
-            </w:r>
-          </w:p>
-        </w:tc>
-        <w:tc>
-          <w:tcPr>
-            <w:tcW w:w="3485" w:type="dxa"/>
-            <w:tcBorders/>
-            <w:shd w:fill="auto" w:val="clear"/>
-            <w:tcMar>
-              <w:left w:w="103" w:type="dxa"/>
-            </w:tcMar>
-          </w:tcPr>
-          <w:p>
-            <w:pPr>
-              <w:pStyle w:val="Normal"/>
-              <w:spacing w:lineRule="auto" w:line="240" w:before="0" w:after="0"/>
-              <w:rPr/>
-            </w:pPr>
-            <w:r>
-              <w:rPr/>
-              <w:t>Маленький</w:t>
-            </w:r>
-          </w:p>
-        </w:tc>
-        <w:tc>
-          <w:tcPr>
-            <w:tcW w:w="3486" w:type="dxa"/>
-            <w:tcBorders/>
-            <w:shd w:fill="auto" w:val="clear"/>
-            <w:tcMar>
-              <w:left w:w="103" w:type="dxa"/>
-            </w:tcMar>
-          </w:tcPr>
-          <w:p>
-            <w:pPr>
-              <w:pStyle w:val="Normal"/>
-              <w:spacing w:lineRule="auto" w:line="240" w:before="0" w:after="0"/>
-              <w:rPr/>
-            </w:pPr>
-            <w:r>
-              <w:rPr/>
-              <w:t>-1</w:t>
-            </w:r>
-          </w:p>
-        </w:tc>
-      </w:tr>
-      <w:tr>
-        <w:trPr/>
-        <w:tc>
-          <w:tcPr>
-            <w:tcW w:w="3485" w:type="dxa"/>
-            <w:tcBorders/>
-            <w:shd w:fill="auto" w:val="clear"/>
-            <w:tcMar>
-              <w:left w:w="103" w:type="dxa"/>
-            </w:tcMar>
-          </w:tcPr>
-          <w:p>
-            <w:pPr>
-              <w:pStyle w:val="Normal"/>
-              <w:spacing w:lineRule="auto" w:line="240" w:before="0" w:after="0"/>
-              <w:rPr/>
-            </w:pPr>
-            <w:r>
-              <w:rPr/>
-              <w:t>Средний</w:t>
-            </w:r>
-          </w:p>
-        </w:tc>
-        <w:tc>
-          <w:tcPr>
-            <w:tcW w:w="3485" w:type="dxa"/>
-            <w:tcBorders/>
-            <w:shd w:fill="auto" w:val="clear"/>
-            <w:tcMar>
-              <w:left w:w="103" w:type="dxa"/>
-            </w:tcMar>
-          </w:tcPr>
-          <w:p>
-            <w:pPr>
-              <w:pStyle w:val="Normal"/>
-              <w:spacing w:lineRule="auto" w:line="240" w:before="0" w:after="0"/>
-              <w:rPr/>
-            </w:pPr>
-            <w:r>
-              <w:rPr/>
-              <w:t>Средний</w:t>
-            </w:r>
-          </w:p>
-        </w:tc>
-        <w:tc>
-          <w:tcPr>
-            <w:tcW w:w="3486" w:type="dxa"/>
-            <w:tcBorders/>
-            <w:shd w:fill="auto" w:val="clear"/>
-            <w:tcMar>
-              <w:left w:w="103" w:type="dxa"/>
-            </w:tcMar>
-          </w:tcPr>
-          <w:p>
-            <w:pPr>
-              <w:pStyle w:val="Normal"/>
-              <w:spacing w:lineRule="auto" w:line="240" w:before="0" w:after="0"/>
-              <w:rPr/>
-            </w:pPr>
-            <w:r>
-              <w:rPr/>
-              <w:t>0</w:t>
-            </w:r>
-          </w:p>
-        </w:tc>
-      </w:tr>
-      <w:tr>
-        <w:trPr/>
-        <w:tc>
-          <w:tcPr>
-            <w:tcW w:w="3485" w:type="dxa"/>
-            <w:tcBorders/>
-            <w:shd w:fill="auto" w:val="clear"/>
-            <w:tcMar>
-              <w:left w:w="103" w:type="dxa"/>
-            </w:tcMar>
-          </w:tcPr>
-          <w:p>
-            <w:pPr>
-              <w:pStyle w:val="Normal"/>
-              <w:spacing w:lineRule="auto" w:line="240" w:before="0" w:after="0"/>
-              <w:rPr/>
-            </w:pPr>
-            <w:r>
-              <w:rPr/>
-              <w:t>Средний</w:t>
-            </w:r>
-          </w:p>
-        </w:tc>
-        <w:tc>
-          <w:tcPr>
-            <w:tcW w:w="3485" w:type="dxa"/>
-            <w:tcBorders/>
-            <w:shd w:fill="auto" w:val="clear"/>
-            <w:tcMar>
-              <w:left w:w="103" w:type="dxa"/>
-            </w:tcMar>
-          </w:tcPr>
-          <w:p>
-            <w:pPr>
-              <w:pStyle w:val="Normal"/>
-              <w:spacing w:lineRule="auto" w:line="240" w:before="0" w:after="0"/>
-              <w:rPr/>
-            </w:pPr>
-            <w:r>
-              <w:rPr/>
-              <w:t>Большой</w:t>
-            </w:r>
-          </w:p>
-        </w:tc>
-        <w:tc>
-          <w:tcPr>
-            <w:tcW w:w="3486" w:type="dxa"/>
-            <w:tcBorders/>
-            <w:shd w:fill="auto" w:val="clear"/>
-            <w:tcMar>
-              <w:left w:w="103" w:type="dxa"/>
-            </w:tcMar>
-          </w:tcPr>
-          <w:p>
-            <w:pPr>
-              <w:pStyle w:val="Normal"/>
-              <w:spacing w:lineRule="auto" w:line="240" w:before="0" w:after="0"/>
-              <w:rPr/>
-            </w:pPr>
-            <w:r>
-              <w:rPr/>
-              <w:t>+1</w:t>
-            </w:r>
-          </w:p>
-        </w:tc>
-      </w:tr>
-      <w:tr>
-        <w:trPr/>
-        <w:tc>
-          <w:tcPr>
-            <w:tcW w:w="3485" w:type="dxa"/>
-            <w:tcBorders/>
-            <w:shd w:fill="auto" w:val="clear"/>
-            <w:tcMar>
-              <w:left w:w="103" w:type="dxa"/>
-            </w:tcMar>
-          </w:tcPr>
-          <w:p>
-            <w:pPr>
-              <w:pStyle w:val="Normal"/>
-              <w:spacing w:lineRule="auto" w:line="240" w:before="0" w:after="0"/>
-              <w:rPr/>
-            </w:pPr>
-            <w:r>
-              <w:rPr/>
-              <w:t>Большой</w:t>
-            </w:r>
-          </w:p>
-        </w:tc>
-        <w:tc>
-          <w:tcPr>
-            <w:tcW w:w="3485" w:type="dxa"/>
-            <w:tcBorders/>
-            <w:shd w:fill="auto" w:val="clear"/>
-            <w:tcMar>
-              <w:left w:w="103" w:type="dxa"/>
-            </w:tcMar>
-          </w:tcPr>
-          <w:p>
-            <w:pPr>
-              <w:pStyle w:val="Normal"/>
-              <w:spacing w:lineRule="auto" w:line="240" w:before="0" w:after="0"/>
-              <w:rPr/>
-            </w:pPr>
-            <w:r>
-              <w:rPr/>
-              <w:t>Маленький</w:t>
-            </w:r>
-          </w:p>
-        </w:tc>
-        <w:tc>
-          <w:tcPr>
-            <w:tcW w:w="3486" w:type="dxa"/>
-            <w:tcBorders/>
-            <w:shd w:fill="auto" w:val="clear"/>
-            <w:tcMar>
-              <w:left w:w="103" w:type="dxa"/>
-            </w:tcMar>
-          </w:tcPr>
-          <w:p>
-            <w:pPr>
-              <w:pStyle w:val="Normal"/>
-              <w:spacing w:lineRule="auto" w:line="240" w:before="0" w:after="0"/>
-              <w:rPr/>
-            </w:pPr>
-            <w:r>
-              <w:rPr/>
-              <w:t>-2</w:t>
-            </w:r>
-          </w:p>
-        </w:tc>
-      </w:tr>
-      <w:tr>
-        <w:trPr/>
-        <w:tc>
-          <w:tcPr>
-            <w:tcW w:w="3485" w:type="dxa"/>
-            <w:tcBorders/>
-            <w:shd w:fill="auto" w:val="clear"/>
-            <w:tcMar>
-              <w:left w:w="103" w:type="dxa"/>
-            </w:tcMar>
-          </w:tcPr>
-          <w:p>
-            <w:pPr>
-              <w:pStyle w:val="Normal"/>
-              <w:spacing w:lineRule="auto" w:line="240" w:before="0" w:after="0"/>
-              <w:rPr/>
-            </w:pPr>
-            <w:r>
-              <w:rPr/>
-              <w:t>Большой</w:t>
-            </w:r>
-          </w:p>
-        </w:tc>
-        <w:tc>
-          <w:tcPr>
-            <w:tcW w:w="3485" w:type="dxa"/>
-            <w:tcBorders/>
-            <w:shd w:fill="auto" w:val="clear"/>
-            <w:tcMar>
-              <w:left w:w="103" w:type="dxa"/>
-            </w:tcMar>
-          </w:tcPr>
-          <w:p>
-            <w:pPr>
-              <w:pStyle w:val="Normal"/>
-              <w:spacing w:lineRule="auto" w:line="240" w:before="0" w:after="0"/>
-              <w:rPr/>
-            </w:pPr>
-            <w:r>
-              <w:rPr/>
-              <w:t>Средний</w:t>
-            </w:r>
-          </w:p>
-        </w:tc>
-        <w:tc>
-          <w:tcPr>
-            <w:tcW w:w="3486" w:type="dxa"/>
-            <w:tcBorders/>
-            <w:shd w:fill="auto" w:val="clear"/>
-            <w:tcMar>
-              <w:left w:w="103" w:type="dxa"/>
-            </w:tcMar>
-          </w:tcPr>
-          <w:p>
-            <w:pPr>
-              <w:pStyle w:val="Normal"/>
-              <w:spacing w:lineRule="auto" w:line="240" w:before="0" w:after="0"/>
-              <w:rPr/>
-            </w:pPr>
-            <w:r>
-              <w:rPr/>
-              <w:t>-1</w:t>
-            </w:r>
-          </w:p>
-        </w:tc>
-      </w:tr>
-      <w:tr>
-        <w:trPr/>
-        <w:tc>
-          <w:tcPr>
-            <w:tcW w:w="3485" w:type="dxa"/>
-            <w:tcBorders/>
-            <w:shd w:fill="auto" w:val="clear"/>
-            <w:tcMar>
-              <w:left w:w="103" w:type="dxa"/>
-            </w:tcMar>
-          </w:tcPr>
-          <w:p>
-            <w:pPr>
-              <w:pStyle w:val="Normal"/>
-              <w:spacing w:lineRule="auto" w:line="240" w:before="0" w:after="0"/>
-              <w:rPr/>
-            </w:pPr>
-            <w:r>
-              <w:rPr/>
-              <w:t>Большой</w:t>
-            </w:r>
-          </w:p>
-        </w:tc>
-        <w:tc>
-          <w:tcPr>
-            <w:tcW w:w="3485" w:type="dxa"/>
-            <w:tcBorders/>
-            <w:shd w:fill="auto" w:val="clear"/>
-            <w:tcMar>
-              <w:left w:w="103" w:type="dxa"/>
-            </w:tcMar>
-          </w:tcPr>
-          <w:p>
-            <w:pPr>
-              <w:pStyle w:val="Normal"/>
-              <w:spacing w:lineRule="auto" w:line="240" w:before="0" w:after="0"/>
-              <w:rPr/>
-            </w:pPr>
-            <w:r>
-              <w:rPr/>
-              <w:t>Большой</w:t>
-            </w:r>
-          </w:p>
-        </w:tc>
-        <w:tc>
-          <w:tcPr>
-            <w:tcW w:w="3486" w:type="dxa"/>
-            <w:tcBorders/>
-            <w:shd w:fill="auto" w:val="clear"/>
-            <w:tcMar>
-              <w:left w:w="103" w:type="dxa"/>
-            </w:tcMar>
-          </w:tcPr>
-          <w:p>
-            <w:pPr>
-              <w:pStyle w:val="Normal"/>
-              <w:spacing w:lineRule="auto" w:line="240" w:before="0" w:after="0"/>
-              <w:rPr/>
-            </w:pPr>
-            <w:r>
-              <w:rPr/>
-              <w:t>0</w:t>
-            </w:r>
-          </w:p>
-        </w:tc>
-      </w:tr>
-    </w:tbl>
-    <w:p>
-      <w:pPr>
-        <w:pStyle w:val="Normal"/>
-        <w:rPr/>
-      </w:pPr>
-      <w:r>
-        <w:rPr/>
-        <w:t>Налагается одно очко штрафа/бонуса за каждый порядок превосходства в размере.</w:t>
+        <w:t>Будем называть атакующим того персонажа, который наносит удар или стреляет, защищающимся – персонажа который пытается избежать нанесения удара или увернуться от выстрела. Для нанесения урона игрок должен «попасть» по монстру и пробить броню. Играет роль размер атакующего и защищающегося относительно друг друга – из этого вычисляется бонус/штраф размера к попаданию.</w:t>
+      </w:r>
+    </w:p>
+    <w:p>
+      <w:pPr>
+        <w:pStyle w:val="Normal"/>
+        <w:rPr/>
+      </w:pPr>
+      <w:r>
+        <w:rPr/>
+        <w:t xml:space="preserve">У персонажа есть манипуляторы для использования предметов </w:t>
+      </w:r>
+      <w:r>
+        <w:rPr/>
+        <w:t>(может и не быть, если используется телекинез)</w:t>
+      </w:r>
+      <w:r>
+        <w:rPr/>
+        <w:t xml:space="preserve">. Минимум один из манипуляторов — основной, максимум — все основные. Далее буду называть манипуляторы руками, хотя щупальца или клешни тоже подойдут. Если персонаж проводит действие основной рукой, он не получает штрафов, если неосновной — то получает штраф ловкости. Если у персонажа несколько оружий в руках </w:t>
+      </w:r>
+      <w:r>
+        <w:rPr/>
+        <w:t>(чаще всего два), то он может провести по одной обычной атаке за каждую руку, или одну спец атаку, требующую наличие оружия более чем в одной руке. При этом время начала двух обычных атак должно отсчитываться от одного и того же момента. Если в одной из рук щит («неоружие» - щит считается броней), то для него не появляется дополнительного действия.</w:t>
       </w:r>
     </w:p>
     <w:p>
@@ -4770,7 +4206,23 @@
       </w:r>
       <w:r>
         <w:rPr/>
-        <w:t>: Ловкость атакующего + фехтование - штраф размера противника – ловкость защищающегося – фехтование защищающегося + случайное число. Вычисленные очки атаки должны быть больше 0, тогда атакующий попал по защищающемуся, если меньше – промахнулся, если 0 то, сравниваются у кого больше фехтование – у кого больше – в ту пользу и проверка, если уровни равны – результат попал/промазал определяется с вероятностью 50%.</w:t>
+        <w:t>: фехтование</w:t>
+      </w:r>
+      <w:r>
+        <w:rPr/>
+        <w:t>(ловк+реак)</w:t>
+      </w:r>
+      <w:r>
+        <w:rPr/>
+        <w:t xml:space="preserve"> - штраф размера противника – фехтование защищающегося</w:t>
+      </w:r>
+      <w:r>
+        <w:rPr/>
+        <w:t>(ловк+реак)</w:t>
+      </w:r>
+      <w:r>
+        <w:rPr/>
+        <w:t xml:space="preserve"> + случайное число. Вычисленные очки атаки должны быть больше 0, тогда атакующий попал по защищающемуся, если меньше – промахнулся, если 0 то, сравниваются у кого больше ловкость – у кого больше – в ту пользу и проверка, если уровни равны – результат попал/промазал определяется с вероятностью 50%.</w:t>
       </w:r>
     </w:p>
     <w:p>
@@ -4814,7 +4266,15 @@
       </w:r>
       <w:r>
         <w:rPr/>
-        <w:t xml:space="preserve"> атакующего: сила атакующего + пробитие – прочность защищающегося + случайное число.</w:t>
+        <w:t xml:space="preserve"> атакующего: пробитие</w:t>
+      </w:r>
+      <w:r>
+        <w:rPr/>
+        <w:t>(сила)</w:t>
+      </w:r>
+      <w:r>
+        <w:rPr/>
+        <w:t xml:space="preserve"> – прочность защищающегося - бонус прочности защищающегося + случайное число.</w:t>
       </w:r>
     </w:p>
     <w:p>
@@ -4824,7 +4284,7 @@
       </w:pPr>
       <w:r>
         <w:rPr/>
-        <w:t>«Бонус сопротивляемости урону» = прочность брони * 0.3, если оружие наносит повреждения того типа, от которого броня лучше всего защищает.</w:t>
+        <w:t>«Бонус прочности» появляется, если оружие наносит повреждения того типа, от которого броня лучше всего защищает.</w:t>
       </w:r>
     </w:p>
     <w:p>
@@ -4854,7 +4314,7 @@
       </w:r>
       <w:r>
         <w:rPr/>
-        <w:t xml:space="preserve"> После того, как факт пробития брони установлен нужно рассчитать сколько урона будет нанесено.</w:t>
+        <w:t xml:space="preserve"> После того, как факт пробития брони установлен нужно рассчитать, сколько урона будет нанесено.</w:t>
       </w:r>
     </w:p>
     <w:p>
@@ -4919,17 +4379,23 @@
       <w:bookmarkStart w:id="10" w:name="__DdeLink__742_1713611598"/>
       <w:r>
         <w:rPr/>
-        <w:t xml:space="preserve">Очки меткости атакующего: Ловкость атакующего + меткость + бонус размера снаряда - штраф дальности (в зависимости от размера цели) – ловкость защищающегося – </w:t>
-      </w:r>
-      <w:r>
-        <w:rPr>
-          <w:color w:val="FF0000"/>
-        </w:rPr>
-        <w:t>акробатика защищающегося?</w:t>
+        <w:t>Очки меткости атакующего: меткость</w:t>
+      </w:r>
+      <w:r>
+        <w:rPr/>
+        <w:t>(ловк, реак)</w:t>
+      </w:r>
+      <w:r>
+        <w:rPr/>
+        <w:t xml:space="preserve"> - штраф дальности (в зависимости от размера цели) – – акробатика защищающегося</w:t>
       </w:r>
       <w:bookmarkEnd w:id="10"/>
       <w:r>
         <w:rPr/>
+        <w:t>(ловк, реак)</w:t>
+      </w:r>
+      <w:r>
+        <w:rPr/>
         <w:t xml:space="preserve"> + случайное число.</w:t>
       </w:r>
     </w:p>
@@ -4940,17 +4406,7 @@
       </w:pPr>
       <w:r>
         <w:rPr/>
-        <w:t xml:space="preserve">Вычисленные очки меткости должны быть больше 0, тогда атакующий попал по защищающемуся, если меньше – промахнулся, если 0 то, сравниваются меткость и </w:t>
-      </w:r>
-      <w:r>
-        <w:rPr>
-          <w:color w:val="FF0000"/>
-        </w:rPr>
-        <w:t>акробатика?</w:t>
-      </w:r>
-      <w:r>
-        <w:rPr/>
-        <w:t xml:space="preserve"> – у кого больше – в ту пользу и проверка, если уровни равны – результат попал/промазал определяется с вероятностью 50%.</w:t>
+        <w:t>Вычисленные очки меткости должны быть больше 0, тогда атакующий попал по защищающемуся, если меньше – промахнулся, если 0 то, сравнивается реакция – у кого больше – в ту пользу и проверка, если уровни равны – результат попал/промазал определяется с вероятностью 50%.</w:t>
       </w:r>
     </w:p>
     <w:p>
@@ -4974,7 +4430,7 @@
       </w:r>
       <w:r>
         <w:rPr/>
-        <w:t>: пробитие атакующего + пробивная способность снаряда – прочность защищающегося + случайное число.</w:t>
+        <w:t>: пробитие атакующего – прочность защищающегося + случайное число.</w:t>
       </w:r>
     </w:p>
     <w:p>
@@ -5092,7 +4548,23 @@
       </w:pPr>
       <w:r>
         <w:rPr/>
-        <w:t>Сделать проверку сложности — получилось ли выполнить заклинание или нет. Расчет очков каста: интеллект/мудрость/мудрость + колдовство/демонология/вера - сложность заклинания + случайное число. Если очков каста больше 0 — заклинание удалось.</w:t>
+        <w:t>Сделать проверку сложности — получилось ли выполнить заклинание или нет. Расчет очков каста: колдовство</w:t>
+      </w:r>
+      <w:r>
+        <w:rPr/>
+        <w:t>(инт)</w:t>
+      </w:r>
+      <w:r>
+        <w:rPr/>
+        <w:t>/вера</w:t>
+      </w:r>
+      <w:r>
+        <w:rPr/>
+        <w:t>(мудр)</w:t>
+      </w:r>
+      <w:r>
+        <w:rPr/>
+        <w:t xml:space="preserve"> - сложность заклинания + случайное число. Если очков каста больше 0 — заклинание удалось.</w:t>
       </w:r>
     </w:p>
     <w:p>
@@ -5106,21 +4578,15 @@
       </w:pPr>
       <w:r>
         <w:rPr/>
-        <w:t xml:space="preserve">Если заклинание имеет тип снаряда — определить факт попадания по цели. Очки меткости атакующего: концентрация + меткость - штраф дальности (в зависимости от размера цели) – ловкость защищающегося – </w:t>
-      </w:r>
-      <w:r>
-        <w:rPr>
-          <w:color w:val="FF0000"/>
-        </w:rPr>
-        <w:t>акробатика защищающегося?</w:t>
-      </w:r>
-      <w:r>
-        <w:rPr/>
-        <w:t xml:space="preserve"> + случайное число. Очки меткости должны быть больше </w:t>
-      </w:r>
-      <w:r>
-        <w:rPr/>
-        <w:t>0, чтобы попадание было засчитано.</w:t>
+        <w:t>Если заклинание имеет тип снаряда — определить факт попадания по цели. Очки меткости атакующего: концентрация + меткость - штраф дальности (в зависимости от размера цели) – акробатика защищающегося</w:t>
+      </w:r>
+      <w:r>
+        <w:rPr/>
+        <w:t>(ловк, реак)</w:t>
+      </w:r>
+      <w:r>
+        <w:rPr/>
+        <w:t xml:space="preserve"> + случайное число. Очки меткости должны быть больше 0, чтобы попадание было засчитано.</w:t>
       </w:r>
     </w:p>
     <w:p>
@@ -5426,7 +4892,11 @@
       </w:pPr>
       <w:r>
         <w:rPr/>
-        <w:t>Разделен горизонтально на две группы ячеек – в верхней группе одетые вещи, в нижней – вещи в рюкзаке.</w:t>
+        <w:t xml:space="preserve">Разделен горизонтально на две группы ячеек – в верхней группе одетые вещи, в нижней – вещи в рюкзаке. По нажатию левой копки мыши — использование, по нажатию правой — меню с действиями. Выбрасывать можно через </w:t>
+      </w:r>
+      <w:r>
+        <w:rPr/>
+        <w:t>sift+RC, разделять на стеки ctrl+RC.</w:t>
       </w:r>
     </w:p>
     <w:p>
@@ -5496,7 +4966,19 @@
         <w:rPr>
           <w:lang w:val="en-US"/>
         </w:rPr>
-        <w:t>Shit</w:t>
+        <w:t>Shi</w:t>
+      </w:r>
+      <w:r>
+        <w:rPr>
+          <w:lang w:val="en-US"/>
+        </w:rPr>
+        <w:t>f</w:t>
+      </w:r>
+      <w:r>
+        <w:rPr>
+          <w:lang w:val="en-US"/>
+        </w:rPr>
+        <w:t>t</w:t>
       </w:r>
       <w:r>
         <w:rPr/>
@@ -5785,7 +5267,11 @@
       </w:r>
       <w:r>
         <w:rPr/>
-        <w:t>ожет быть лучше: При нажатии правой кнопки мыши на клетке поля предлагать сразу весь список действий и заклинаний которые можно провести над клеткой? Например, на клетке лежит золото, стоит монстр. При правом клике появляется меню, в первую очередь, для монстра. Квадратики-иконки с 1 по 5 – умения ближнего боя или заклинания, которое можно применить. Можно выбрать закладку с монетой, тогда квадратики-иконки с 1 по 5 исчезнут и появятся квадратики-иконки с 6 по 8 – действия которые можно совершить с кучкой золота.</w:t>
+        <w:t xml:space="preserve">ожет быть лучше: При нажатии правой кнопки мыши на клетке поля предлагать сразу весь список действий и заклинаний которые можно провести над клеткой? Например, на клетке лежит золото, стоит монстр. При правом клике появляется меню, в первую очередь, для монстра. Квадратики-иконки с 1 по 5 – умения ближнего боя или заклинания, которое можно применить. Можно выбрать закладку с монетой, тогда квадратики-иконки с 1 по 5 исчезнут и появятся квадратики-иконки с 6 по 8 – действия которые можно совершить с кучкой золота. Если в клетке много предметов то они появляются вместо квадратиков </w:t>
+      </w:r>
+      <w:r>
+        <w:rPr/>
+        <w:t>1-8 и, после нажатия на на один из них (выбор к кому будет применено) появляется сетка с квадратиками-действиями, которым можно применить.</w:t>
       </w:r>
     </w:p>
     <w:p>
@@ -5822,6 +5308,58 @@
       <w:r>
         <w:rPr/>
         <w:t>. Как только появляется событие (орк замахнулся топором, лучник выпустил стрелу и т. п.) оно попадает в очередь, которая после этого сортируется по времени появления. Если персонаж игрока «занят» (в очереди событий есть событие, им инициированное), то игра выбирает из очереди одно событие за другим и применяет их к игровому миру до тех пор, пока не выберет событие, инициированное персонажем игрока и применит его эффект к игровому миру.</w:t>
+      </w:r>
+    </w:p>
+    <w:p>
+      <w:pPr>
+        <w:pStyle w:val="Normal"/>
+        <w:widowControl/>
+        <w:bidi w:val="0"/>
+        <w:spacing w:lineRule="auto" w:line="259" w:before="0" w:after="160"/>
+        <w:jc w:val="left"/>
+        <w:rPr/>
+      </w:pPr>
+      <w:r>
+        <w:rPr/>
+        <w:t>Если существо проводит действие против сложности за него нужно «бросить кубик» только для подсчета очков существа, если существо проводит действие против чего-то сопротивляющегося этому действию — нужно «бросить кубик» и за существо и за сопротивляющегося.</w:t>
+      </w:r>
+    </w:p>
+    <w:p>
+      <w:pPr>
+        <w:pStyle w:val="1"/>
+        <w:rPr/>
+      </w:pPr>
+      <w:r>
+        <w:rPr/>
+        <w:t>Поток сознания</w:t>
+      </w:r>
+    </w:p>
+    <w:p>
+      <w:pPr>
+        <w:pStyle w:val="Normal"/>
+        <w:widowControl/>
+        <w:bidi w:val="0"/>
+        <w:spacing w:lineRule="auto" w:line="259" w:before="0" w:after="160"/>
+        <w:jc w:val="left"/>
+        <w:rPr/>
+      </w:pPr>
+      <w:r>
+        <w:rPr/>
+        <w:t>Придумал монстра — демон, если его не убить с первого удара — становится на столько мощнее.</w:t>
+      </w:r>
+    </w:p>
+    <w:p>
+      <w:pPr>
+        <w:pStyle w:val="Normal"/>
+        <w:widowControl/>
+        <w:bidi w:val="0"/>
+        <w:spacing w:lineRule="auto" w:line="259" w:before="0" w:after="160"/>
+        <w:jc w:val="left"/>
+        <w:rPr/>
+      </w:pPr>
+      <w:r>
+        <w:rPr/>
+        <w:t>Может быть многоуровневая карта это круто?</w:t>
       </w:r>
     </w:p>
     <w:sectPr>
@@ -5846,7 +5384,7 @@
         <w:docPartGallery w:val="Page Numbers (Bottom of Page)"/>
         <w:docPartUnique w:val="true"/>
       </w:docPartObj>
-      <w:id w:val="1295143142"/>
+      <w:id w:val="2043360866"/>
     </w:sdtPr>
     <w:sdtContent>
       <w:p>
@@ -5866,7 +5404,7 @@
           <w:fldChar w:fldCharType="separate"/>
         </w:r>
         <w:r>
-          <w:t>14</w:t>
+          <w:t>2</w:t>
         </w:r>
         <w:r>
           <w:fldChar w:fldCharType="end"/>

</xml_diff>